<commit_message>
Word Macro now inserts page breaks between stories. Commented & improved naming. Cleaned up some line breaks. Recompiled full story files.
</commit_message>
<xml_diff>
--- a/short-stories/02017-001-stories-from-the-continuum/02017-001-stories-from-the-continuum.docx
+++ b/short-stories/02017-001-stories-from-the-continuum/02017-001-stories-from-the-continuum.docx
@@ -24,6 +24,16 @@
     </w:p>
     <w:p>
       <w:pPr>
+        <w:rPr>
+          <w:rFonts w:eastAsiaTheme="majorEastAsia" w:cstheme="majorBidi"/>
+          <w:b/>
+          <w:sz w:val="40"/>
+          <w:szCs w:val="32"/>
+        </w:rPr>
+      </w:pPr>
+    </w:p>
+    <w:p>
+      <w:pPr>
         <w:spacing w:after="0" w:line="240" w:lineRule="auto"/>
       </w:pPr>
       <w:r>
@@ -100,7 +110,6 @@
         <w:t>And now, let the stories flow. It is time for me to open to you. May all my secrets be yours, Reader, for you… you are my partner, my adored prisoner, my lover, my God. Let us become one imagination, together, now, and engage in the divine act of Universe-building. May butterfly wings carry your light across the storms of Heaven, Valhalla, Nirvana or any other imaginable Paradise. I bow to the divine in You.</w:t>
       </w:r>
     </w:p>
-    <w:p/>
     <w:p>
       <w:pPr>
         <w:pStyle w:val="Heading1"/>
@@ -108,9 +117,18 @@
     </w:p>
     <w:p>
       <w:pPr>
+        <w:spacing w:after="0" w:line="240" w:lineRule="auto"/>
+      </w:pPr>
+      <w:r>
+        <w:br w:type="page"/>
+      </w:r>
+    </w:p>
+    <w:p>
+      <w:pPr>
         <w:pStyle w:val="Heading1"/>
       </w:pPr>
       <w:r>
+        <w:lastRenderedPageBreak/>
         <w:t>Jonas Is Flying</w:t>
       </w:r>
     </w:p>
@@ -196,41 +214,41 @@
           <w:rFonts w:cs="Courier New"/>
           <w:szCs w:val="28"/>
         </w:rPr>
+        <w:t>He can sometimes hear his brethren’s war chants from further back. They have trained hard for this day. Now, in the few hours they have until they reach the battleground, the warriors are allowed to pass the time in the most joyful way they can, for these may be their last hours alive. They’re sitting back-to-back, strapped in their places and to each other by thick ropes. Some are armed with crossbows while others hold strings of glass baubles.</w:t>
+      </w:r>
+    </w:p>
+    <w:p>
+      <w:pPr>
+        <w:pStyle w:val="PlainText"/>
+        <w:spacing w:before="240" w:after="240"/>
+        <w:rPr>
+          <w:rFonts w:cs="Courier New"/>
+          <w:szCs w:val="28"/>
+        </w:rPr>
+      </w:pPr>
+      <w:r>
+        <w:rPr>
+          <w:rFonts w:cs="Courier New"/>
+          <w:szCs w:val="28"/>
+        </w:rPr>
+        <w:t>They’re the last faction to survive the prolonged civil war that followed the collapse of the land’s monarchical dynasty. A despotic Regency had claimed power since then. The new rulers then proceeded to bribe rich families with lands and influential positions. That is until the rightful owners of those lands rebelled.</w:t>
+      </w:r>
+    </w:p>
+    <w:p>
+      <w:pPr>
+        <w:pStyle w:val="PlainText"/>
+        <w:spacing w:before="240" w:after="240"/>
+        <w:rPr>
+          <w:rFonts w:cs="Courier New"/>
+          <w:szCs w:val="28"/>
+        </w:rPr>
+      </w:pPr>
+      <w:r>
+        <w:rPr>
+          <w:rFonts w:cs="Courier New"/>
+          <w:szCs w:val="28"/>
+        </w:rPr>
         <w:lastRenderedPageBreak/>
-        <w:t>He can sometimes hear his brethren’s war chants from further back. They have trained hard for this day. Now, in the few hours they have until they reach the battleground, the warriors are allowed to pass the time in the most joyful way they can, for these may be their last hours alive. They’re sitting back-to-back, strapped in their places and to each other by thick ropes. Some are armed with crossbows while others hold strings of glass baubles.</w:t>
-      </w:r>
-    </w:p>
-    <w:p>
-      <w:pPr>
-        <w:pStyle w:val="PlainText"/>
-        <w:spacing w:before="240" w:after="240"/>
-        <w:rPr>
-          <w:rFonts w:cs="Courier New"/>
-          <w:szCs w:val="28"/>
-        </w:rPr>
-      </w:pPr>
-      <w:r>
-        <w:rPr>
-          <w:rFonts w:cs="Courier New"/>
-          <w:szCs w:val="28"/>
-        </w:rPr>
-        <w:t>They’re the last faction to survive the prolonged civil war that followed the collapse of the land’s monarchical dynasty. A despotic Regency had claimed power since then. The new rulers then proceeded to bribe rich families with lands and influential positions. That is until the rightful owners of those lands rebelled.</w:t>
-      </w:r>
-    </w:p>
-    <w:p>
-      <w:pPr>
-        <w:pStyle w:val="PlainText"/>
-        <w:spacing w:before="240" w:after="240"/>
-        <w:rPr>
-          <w:rFonts w:cs="Courier New"/>
-          <w:szCs w:val="28"/>
-        </w:rPr>
-      </w:pPr>
-      <w:r>
-        <w:rPr>
-          <w:rFonts w:cs="Courier New"/>
-          <w:szCs w:val="28"/>
-        </w:rPr>
         <w:t>The smell of dry leaves makes its way to them as they soar over the rusty forest covering a tall hilltop. Among the trees, a sinuous brown line can sometimes be seen. They’re flying close enough for Jonas’ sharp eyes to spot several loaded carriages making their way along the road. He’s surprised to see people out in the forest this late. They must be desperate. The carriages are pulled by oxen and escorted by several riders, so he assumes these must be some rich farmers trying to move some of their crops behind the walls of the nearest castle. The villages in these border areas have been warned that the enemy has crossed the great river in the west. A difficult winter may be heading their way. But Jonas means to change all that. He finds himself wondering how history will remember this day.</w:t>
       </w:r>
     </w:p>
@@ -299,41 +317,41 @@
           <w:rFonts w:cs="Courier New"/>
           <w:szCs w:val="28"/>
         </w:rPr>
+        <w:t>In this country, the punishment for meddling in the military’s affairs is worse than death. A mysterious employer and the guarantee of a fat payday had made the risk seem worth it. But now, the unbearable delay makes the two partners in crime reconsider their choices. Within seconds, the metal box turns into an inspiration for their worst nightmares. The silence is suffocating. Cold sweat. Racing hearts. Frozen thought.</w:t>
+      </w:r>
+    </w:p>
+    <w:p>
+      <w:pPr>
+        <w:pStyle w:val="PlainText"/>
+        <w:spacing w:before="240" w:after="240"/>
+        <w:rPr>
+          <w:rFonts w:cs="Courier New"/>
+          <w:szCs w:val="28"/>
+        </w:rPr>
+      </w:pPr>
+      <w:r>
+        <w:rPr>
+          <w:rFonts w:cs="Courier New"/>
+          <w:szCs w:val="28"/>
+        </w:rPr>
+        <w:t>With a subtle jolt, their prison starts its descent. The man lets out a sigh of relief. He struggles, trying to shift his weight from his aching knees. His accomplice is tense like a bow’s string and unmoving like a rock. The smell of sewage they felt when entering the building is getting worse. It doesn’t help to think that the elevator’s destination is about thirty meters below street level.</w:t>
+      </w:r>
+    </w:p>
+    <w:p>
+      <w:pPr>
+        <w:pStyle w:val="PlainText"/>
+        <w:spacing w:before="240" w:after="240"/>
+        <w:rPr>
+          <w:rFonts w:cs="Courier New"/>
+          <w:szCs w:val="28"/>
+        </w:rPr>
+      </w:pPr>
+      <w:r>
+        <w:rPr>
+          <w:rFonts w:cs="Courier New"/>
+          <w:szCs w:val="28"/>
+        </w:rPr>
         <w:lastRenderedPageBreak/>
-        <w:t>In this country, the punishment for meddling in the military’s affairs is worse than death. A mysterious employer and the guarantee of a fat payday had made the risk seem worth it. But now, the unbearable delay makes the two partners in crime reconsider their choices. Within seconds, the metal box turns into an inspiration for their worst nightmares. The silence is suffocating. Cold sweat. Racing hearts. Frozen thought.</w:t>
-      </w:r>
-    </w:p>
-    <w:p>
-      <w:pPr>
-        <w:pStyle w:val="PlainText"/>
-        <w:spacing w:before="240" w:after="240"/>
-        <w:rPr>
-          <w:rFonts w:cs="Courier New"/>
-          <w:szCs w:val="28"/>
-        </w:rPr>
-      </w:pPr>
-      <w:r>
-        <w:rPr>
-          <w:rFonts w:cs="Courier New"/>
-          <w:szCs w:val="28"/>
-        </w:rPr>
-        <w:t>With a subtle jolt, their prison starts its descent. The man lets out a sigh of relief. He struggles, trying to shift his weight from his aching knees. His accomplice is tense like a bow’s string and unmoving like a rock. The smell of sewage they felt when entering the building is getting worse. It doesn’t help to think that the elevator’s destination is about thirty meters below street level.</w:t>
-      </w:r>
-    </w:p>
-    <w:p>
-      <w:pPr>
-        <w:pStyle w:val="PlainText"/>
-        <w:spacing w:before="240" w:after="240"/>
-        <w:rPr>
-          <w:rFonts w:cs="Courier New"/>
-          <w:szCs w:val="28"/>
-        </w:rPr>
-      </w:pPr>
-      <w:r>
-        <w:rPr>
-          <w:rFonts w:cs="Courier New"/>
-          <w:szCs w:val="28"/>
-        </w:rPr>
         <w:t>“I sure hope we don’t splash into anything”, grumbles the man.</w:t>
       </w:r>
     </w:p>
@@ -402,82 +420,75 @@
           <w:rFonts w:cs="Courier New"/>
           <w:szCs w:val="28"/>
         </w:rPr>
-        <w:t xml:space="preserve">It’s getting hot. Greedy silence swallows their words and breaths. Red realizes that keeping her mouth shut isn’t that easy after all. Why is it so quiet? Is the elevator still moving? What if they’ve been discovered? Bothered by doubt her mind calls upon imagination to discourage the current course of action. Imagination obliges. She sees herself facing sentencing after a summary trial. Her daughter is there, crying. No, wait, that’s ridiculous. She sees herself in a holding cell, no trial at all. Her </w:t>
-      </w:r>
+        <w:t>It’s getting hot. Greedy silence swallows their words and breaths. Red realizes that keeping her mouth shut isn’t that easy after all. Why is it so quiet? Is the elevator still moving? What if they’ve been discovered? Bothered by doubt her mind calls upon imagination to discourage the current course of action. Imagination obliges. She sees herself facing sentencing after a summary trial. Her daughter is there, crying. No, wait, that’s ridiculous. She sees herself in a holding cell, no trial at all. Her daughter has been shoved in some military school as payback for her mother’s actions against “national security”.</w:t>
+      </w:r>
+    </w:p>
+    <w:p>
+      <w:pPr>
+        <w:pStyle w:val="PlainText"/>
+        <w:spacing w:before="240" w:after="240"/>
+        <w:rPr>
+          <w:rFonts w:cs="Courier New"/>
+          <w:szCs w:val="28"/>
+        </w:rPr>
+      </w:pPr>
+      <w:r>
+        <w:rPr>
+          <w:rFonts w:cs="Courier New"/>
+          <w:szCs w:val="28"/>
+        </w:rPr>
+        <w:t>“Why couldn’t you fix us a normal elevator, Glitch? You’re supposed to own this entire building by now, aren’t you?” asks Red. Her imagination pouts. It doesn’t like interruptions.</w:t>
+      </w:r>
+    </w:p>
+    <w:p>
+      <w:pPr>
+        <w:pStyle w:val="PlainText"/>
+        <w:spacing w:before="240" w:after="240"/>
+        <w:rPr>
+          <w:rFonts w:cs="Courier New"/>
+          <w:szCs w:val="28"/>
+        </w:rPr>
+      </w:pPr>
+      <w:r>
+        <w:rPr>
+          <w:rFonts w:cs="Courier New"/>
+          <w:szCs w:val="28"/>
+        </w:rPr>
+        <w:t>“Because working a building is not as easy as hacking a delivery truck and making it drive me around the neighborhood. And because there aren’t any normal elevators here.” Then, after a short pause Glitch treats them to one of his sadistic jokes: “These guys don’t travel much”. Cue the annoying robotic laughter.</w:t>
+      </w:r>
+    </w:p>
+    <w:p>
+      <w:pPr>
+        <w:pStyle w:val="PlainText"/>
+        <w:spacing w:before="240" w:after="240"/>
+        <w:rPr>
+          <w:rFonts w:cs="Courier New"/>
+          <w:szCs w:val="28"/>
+        </w:rPr>
+      </w:pPr>
+      <w:r>
+        <w:rPr>
+          <w:rFonts w:cs="Courier New"/>
+          <w:szCs w:val="28"/>
+        </w:rPr>
+        <w:t>“How large is the unit?” asks the old man.</w:t>
+      </w:r>
+    </w:p>
+    <w:p>
+      <w:pPr>
+        <w:pStyle w:val="PlainText"/>
+        <w:spacing w:before="240" w:after="240"/>
+        <w:rPr>
+          <w:rFonts w:cs="Courier New"/>
+          <w:szCs w:val="28"/>
+        </w:rPr>
+      </w:pPr>
       <w:r>
         <w:rPr>
           <w:rFonts w:cs="Courier New"/>
           <w:szCs w:val="28"/>
         </w:rPr>
         <w:lastRenderedPageBreak/>
-        <w:t>daughter has been shoved in some military school as payback for her mother’s actions against “national security”.</w:t>
-      </w:r>
-    </w:p>
-    <w:p>
-      <w:pPr>
-        <w:pStyle w:val="PlainText"/>
-        <w:spacing w:before="240" w:after="240"/>
-        <w:rPr>
-          <w:rFonts w:cs="Courier New"/>
-          <w:szCs w:val="28"/>
-        </w:rPr>
-      </w:pPr>
-      <w:r>
-        <w:rPr>
-          <w:rFonts w:cs="Courier New"/>
-          <w:szCs w:val="28"/>
-        </w:rPr>
-        <w:t>“Why couldn’t you fix us a normal elevator, Glitch? You’re supposed to own this entire building by now, aren’t you?” asks Red. Her imagination pouts. It doesn’t like interruptions.</w:t>
-      </w:r>
-    </w:p>
-    <w:p>
-      <w:pPr>
-        <w:pStyle w:val="PlainText"/>
-        <w:spacing w:before="240" w:after="240"/>
-        <w:rPr>
-          <w:rFonts w:cs="Courier New"/>
-          <w:szCs w:val="28"/>
-        </w:rPr>
-      </w:pPr>
-      <w:r>
-        <w:rPr>
-          <w:rFonts w:cs="Courier New"/>
-          <w:szCs w:val="28"/>
-        </w:rPr>
-        <w:t>“Because working a building is not as easy as hacking a delivery truck and making it drive me around the neighborhood. And because there aren’t any normal elevators here.” Then, after a short pause Glitch treats them to one of his sadistic jokes: “These guys don’t travel much”. Cue the annoying robotic laughter.</w:t>
-      </w:r>
-    </w:p>
-    <w:p>
-      <w:pPr>
-        <w:pStyle w:val="PlainText"/>
-        <w:spacing w:before="240" w:after="240"/>
-        <w:rPr>
-          <w:rFonts w:cs="Courier New"/>
-          <w:szCs w:val="28"/>
-        </w:rPr>
-      </w:pPr>
-      <w:r>
-        <w:rPr>
-          <w:rFonts w:cs="Courier New"/>
-          <w:szCs w:val="28"/>
-        </w:rPr>
-        <w:t>“How large is the unit?” asks the old man.</w:t>
-      </w:r>
-    </w:p>
-    <w:p>
-      <w:pPr>
-        <w:pStyle w:val="PlainText"/>
-        <w:spacing w:before="240" w:after="240"/>
-        <w:rPr>
-          <w:rFonts w:cs="Courier New"/>
-          <w:szCs w:val="28"/>
-        </w:rPr>
-      </w:pPr>
-      <w:r>
-        <w:rPr>
-          <w:rFonts w:cs="Courier New"/>
-          <w:szCs w:val="28"/>
-        </w:rPr>
         <w:t>“Large enough for one of you to stay behind and contemplate betrayal by the others while looking at the elevator’s doors.” That laughter again, same intonation, same length. He’s probably using a sample.</w:t>
       </w:r>
     </w:p>
@@ -546,7 +557,75 @@
           <w:rFonts w:cs="Courier New"/>
           <w:szCs w:val="28"/>
         </w:rPr>
-        <w:t xml:space="preserve">The tunnel is lined with round metal hatches on both sides. Less than two meters separate each hatch. This place is very crowded. Red turns on her own light and illuminates the inscription on the round doorway to her right. “Asset 81A-F” it says. She looks at the screen on her wrist. According </w:t>
+        <w:t>The tunnel is lined with round metal hatches on both sides. Less than two meters separate each hatch. This place is very crowded. Red turns on her own light and illuminates the inscription on the round doorway to her right. “Asset 81A-F” it says. She looks at the screen on her wrist. According to Glitch, the target is more than a kilometer away. There must be hundreds if not thousands of vaults on this level alone.</w:t>
+      </w:r>
+    </w:p>
+    <w:p>
+      <w:pPr>
+        <w:pStyle w:val="PlainText"/>
+        <w:spacing w:before="240" w:after="240"/>
+        <w:rPr>
+          <w:rFonts w:cs="Courier New"/>
+          <w:szCs w:val="28"/>
+        </w:rPr>
+      </w:pPr>
+      <w:r>
+        <w:rPr>
+          <w:rFonts w:cs="Courier New"/>
+          <w:szCs w:val="28"/>
+        </w:rPr>
+        <w:t>It’s even warmer here than in the elevator. Annoyed, she removes her bandana before her head can pop like corn in the microwave. Her companion scoffs at the sight of her tousled curly hair.</w:t>
+      </w:r>
+    </w:p>
+    <w:p>
+      <w:pPr>
+        <w:pStyle w:val="PlainText"/>
+        <w:spacing w:before="240" w:after="240"/>
+        <w:rPr>
+          <w:rFonts w:cs="Courier New"/>
+          <w:szCs w:val="28"/>
+        </w:rPr>
+      </w:pPr>
+      <w:r>
+        <w:rPr>
+          <w:rFonts w:cs="Courier New"/>
+          <w:szCs w:val="28"/>
+        </w:rPr>
+        <w:t>“What are you trying to do with that hairdo? Catch some spiders?”</w:t>
+      </w:r>
+    </w:p>
+    <w:p>
+      <w:pPr>
+        <w:pStyle w:val="PlainText"/>
+        <w:spacing w:before="240" w:after="240"/>
+        <w:rPr>
+          <w:rFonts w:cs="Courier New"/>
+          <w:szCs w:val="28"/>
+        </w:rPr>
+      </w:pPr>
+      <w:r>
+        <w:rPr>
+          <w:rFonts w:cs="Courier New"/>
+          <w:szCs w:val="28"/>
+        </w:rPr>
+        <w:t>“Shut up, geezer.”</w:t>
+      </w:r>
+    </w:p>
+    <w:p>
+      <w:pPr>
+        <w:pStyle w:val="PlainText"/>
+        <w:spacing w:before="240" w:after="240"/>
+        <w:rPr>
+          <w:rFonts w:cs="Courier New"/>
+          <w:szCs w:val="28"/>
+        </w:rPr>
+      </w:pPr>
+      <w:r>
+        <w:rPr>
+          <w:rFonts w:cs="Courier New"/>
+          <w:szCs w:val="28"/>
+        </w:rPr>
+        <w:t xml:space="preserve">She notices that the builders haven’t even bothered to install light sources in this place. These walls have never seen the light of day, she realizes. A chill tiptoes down her spine, beckoning her imagination to come out and play. Imagination obliges. They’re going to get caught. No, that’s too easy. They’re going to live here for a couple of days. Long after they run out of </w:t>
       </w:r>
       <w:r>
         <w:rPr>
@@ -554,75 +633,7 @@
           <w:szCs w:val="28"/>
         </w:rPr>
         <w:lastRenderedPageBreak/>
-        <w:t>to Glitch, the target is more than a kilometer away. There must be hundreds if not thousands of vaults on this level alone.</w:t>
-      </w:r>
-    </w:p>
-    <w:p>
-      <w:pPr>
-        <w:pStyle w:val="PlainText"/>
-        <w:spacing w:before="240" w:after="240"/>
-        <w:rPr>
-          <w:rFonts w:cs="Courier New"/>
-          <w:szCs w:val="28"/>
-        </w:rPr>
-      </w:pPr>
-      <w:r>
-        <w:rPr>
-          <w:rFonts w:cs="Courier New"/>
-          <w:szCs w:val="28"/>
-        </w:rPr>
-        <w:t>It’s even warmer here than in the elevator. Annoyed, she removes her bandana before her head can pop like corn in the microwave. Her companion scoffs at the sight of her tousled curly hair.</w:t>
-      </w:r>
-    </w:p>
-    <w:p>
-      <w:pPr>
-        <w:pStyle w:val="PlainText"/>
-        <w:spacing w:before="240" w:after="240"/>
-        <w:rPr>
-          <w:rFonts w:cs="Courier New"/>
-          <w:szCs w:val="28"/>
-        </w:rPr>
-      </w:pPr>
-      <w:r>
-        <w:rPr>
-          <w:rFonts w:cs="Courier New"/>
-          <w:szCs w:val="28"/>
-        </w:rPr>
-        <w:t>“What are you trying to do with that hairdo? Catch some spiders?”</w:t>
-      </w:r>
-    </w:p>
-    <w:p>
-      <w:pPr>
-        <w:pStyle w:val="PlainText"/>
-        <w:spacing w:before="240" w:after="240"/>
-        <w:rPr>
-          <w:rFonts w:cs="Courier New"/>
-          <w:szCs w:val="28"/>
-        </w:rPr>
-      </w:pPr>
-      <w:r>
-        <w:rPr>
-          <w:rFonts w:cs="Courier New"/>
-          <w:szCs w:val="28"/>
-        </w:rPr>
-        <w:t>“Shut up, geezer.”</w:t>
-      </w:r>
-    </w:p>
-    <w:p>
-      <w:pPr>
-        <w:pStyle w:val="PlainText"/>
-        <w:spacing w:before="240" w:after="240"/>
-        <w:rPr>
-          <w:rFonts w:cs="Courier New"/>
-          <w:szCs w:val="28"/>
-        </w:rPr>
-      </w:pPr>
-      <w:r>
-        <w:rPr>
-          <w:rFonts w:cs="Courier New"/>
-          <w:szCs w:val="28"/>
-        </w:rPr>
-        <w:t>She notices that the builders haven’t even bothered to install light sources in this place. These walls have never seen the light of day, she realizes. A chill tiptoes down her spine, beckoning her imagination to come out and play. Imagination obliges. They’re going to get caught. No, that’s too easy. They’re going to live here for a couple of days. Long after they run out of electricity and water, they’re going to beg to be taken into custody. If they’re lucky, they might even see the sky on one last day before being sent to wherever the military stashes traitors these days. Even better, continues her imagination unabated, she’s going to go through the ordeal all alone. The old man will probably make it out with the loot. Together with Glitch, he’s going to laugh all the way to the Corporation or to whatever dubious institution will be willing to pay top credit for the tech they’re about to steal.</w:t>
+        <w:t>electricity and water, they’re going to beg to be taken into custody. If they’re lucky, they might even see the sky on one last day before being sent to wherever the military stashes traitors these days. Even better, continues her imagination unabated, she’s going to go through the ordeal all alone. The old man will probably make it out with the loot. Together with Glitch, he’s going to laugh all the way to the Corporation or to whatever dubious institution will be willing to pay top credit for the tech they’re about to steal.</w:t>
       </w:r>
     </w:p>
     <w:p>
@@ -690,7 +701,41 @@
           <w:rFonts w:cs="Courier New"/>
           <w:szCs w:val="28"/>
         </w:rPr>
-        <w:t xml:space="preserve">The farmer turns to answer but before he can open his mouth, he’s slapped by a gust of unnatural wind. Above and all around them, the trees protest showering them with dead leaves and broken twigs. Their torch is extinguished in an instant, leaving a trail of glowing red tears swirling </w:t>
+        <w:t>The farmer turns to answer but before he can open his mouth, he’s slapped by a gust of unnatural wind. Above and all around them, the trees protest showering them with dead leaves and broken twigs. Their torch is extinguished in an instant, leaving a trail of glowing red tears swirling away towards the sky. They look there, almost expecting something to happen. Nothing does. In that darkness, the stars retake their primordial importance. The forest seems to quiet down, but they know better.</w:t>
+      </w:r>
+    </w:p>
+    <w:p>
+      <w:pPr>
+        <w:pStyle w:val="PlainText"/>
+        <w:spacing w:before="240" w:after="240"/>
+        <w:rPr>
+          <w:rFonts w:cs="Courier New"/>
+          <w:szCs w:val="28"/>
+        </w:rPr>
+      </w:pPr>
+      <w:r>
+        <w:rPr>
+          <w:rFonts w:cs="Courier New"/>
+          <w:szCs w:val="28"/>
+        </w:rPr>
+        <w:t>Without warning another blast of wind lashes the forest. They cover their faces but keep on looking up. Through the hail of leaves and twigs they can see a huge, black shape cross the starry landscape. And then another two, followed by another three. The forest boils. A half-dead tree collapses just in front of them. Trapped inside their own bodies, locked in place by an overriding survival instinct, the farmers wait for the creatures to pass, praying that none of them stops for an easy snack.</w:t>
+      </w:r>
+    </w:p>
+    <w:p>
+      <w:pPr>
+        <w:pStyle w:val="PlainText"/>
+        <w:spacing w:before="240" w:after="240"/>
+        <w:rPr>
+          <w:rFonts w:cs="Courier New"/>
+          <w:szCs w:val="28"/>
+        </w:rPr>
+      </w:pPr>
+      <w:r>
+        <w:rPr>
+          <w:rFonts w:cs="Courier New"/>
+          <w:szCs w:val="28"/>
+        </w:rPr>
+        <w:t xml:space="preserve">But Jonas and his squad have more pressing matters to attend to. He had noticed the peasants’ torch from miles away. On a different occasion he might have avoided flying over them, but tonight he cannot afford even the slightest change in course. They must fly low and they must fly fast. In his </w:t>
       </w:r>
       <w:r>
         <w:rPr>
@@ -698,41 +743,7 @@
           <w:szCs w:val="28"/>
         </w:rPr>
         <w:lastRenderedPageBreak/>
-        <w:t>away towards the sky. They look there, almost expecting something to happen. Nothing does. In that darkness, the stars retake their primordial importance. The forest seems to quiet down, but they know better.</w:t>
-      </w:r>
-    </w:p>
-    <w:p>
-      <w:pPr>
-        <w:pStyle w:val="PlainText"/>
-        <w:spacing w:before="240" w:after="240"/>
-        <w:rPr>
-          <w:rFonts w:cs="Courier New"/>
-          <w:szCs w:val="28"/>
-        </w:rPr>
-      </w:pPr>
-      <w:r>
-        <w:rPr>
-          <w:rFonts w:cs="Courier New"/>
-          <w:szCs w:val="28"/>
-        </w:rPr>
-        <w:t>Without warning another blast of wind lashes the forest. They cover their faces but keep on looking up. Through the hail of leaves and twigs they can see a huge, black shape cross the starry landscape. And then another two, followed by another three. The forest boils. A half-dead tree collapses just in front of them. Trapped inside their own bodies, locked in place by an overriding survival instinct, the farmers wait for the creatures to pass, praying that none of them stops for an easy snack.</w:t>
-      </w:r>
-    </w:p>
-    <w:p>
-      <w:pPr>
-        <w:pStyle w:val="PlainText"/>
-        <w:spacing w:before="240" w:after="240"/>
-        <w:rPr>
-          <w:rFonts w:cs="Courier New"/>
-          <w:szCs w:val="28"/>
-        </w:rPr>
-      </w:pPr>
-      <w:r>
-        <w:rPr>
-          <w:rFonts w:cs="Courier New"/>
-          <w:szCs w:val="28"/>
-        </w:rPr>
-        <w:t>But Jonas and his squad have more pressing matters to attend to. He had noticed the peasants’ torch from miles away. On a different occasion he might have avoided flying over them, but tonight he cannot afford even the slightest change in course. They must fly low and they must fly fast. In his hands, the metal scepter that he’s using to steer the dragon buzzes with magic. Tiny balanced stones of fire and water glimmer in spirals all across its length.</w:t>
+        <w:t>hands, the metal scepter that he’s using to steer the dragon buzzes with magic. Tiny balanced stones of fire and water glimmer in spirals all across its length.</w:t>
       </w:r>
     </w:p>
     <w:p>
@@ -783,82 +794,75 @@
           <w:rFonts w:cs="Courier New"/>
           <w:szCs w:val="28"/>
         </w:rPr>
-        <w:t xml:space="preserve">Then, against all his strength, the scepter tilts to the right, followed by the dragon changing course. He can hear his men’s cries of surprise from behind him. There is somebody else’s hand on the scepter. He grabs it with his other hand even before opening his eyes in anger and surprise. There’s only room for a single pilot underneath the dragon’s scaled throat. But the </w:t>
-      </w:r>
+        <w:t>Then, against all his strength, the scepter tilts to the right, followed by the dragon changing course. He can hear his men’s cries of surprise from behind him. There is somebody else’s hand on the scepter. He grabs it with his other hand even before opening his eyes in anger and surprise. There’s only room for a single pilot underneath the dragon’s scaled throat. But the one that has taken over his creature is not sitting next to Jonas, but rather floating in the air just ahead of him.</w:t>
+      </w:r>
+    </w:p>
+    <w:p>
+      <w:pPr>
+        <w:pStyle w:val="PlainText"/>
+        <w:spacing w:before="240" w:after="240"/>
+        <w:rPr>
+          <w:rFonts w:cs="Courier New"/>
+          <w:szCs w:val="28"/>
+        </w:rPr>
+      </w:pPr>
+      <w:r>
+        <w:rPr>
+          <w:rFonts w:cs="Courier New"/>
+          <w:szCs w:val="28"/>
+        </w:rPr>
+        <w:t>Surrounded by a shimmering blue sphere is the last person he expected to see today. She looks straight into his soul, expressing wrathful patience. Her eyes beg him to keep hold of her hand, but the diamond crown on her head punishes his transgression. Jonas immediately lets go. He throws his hands to his sides, in unconditioned surrender. They’ve been discovered. The mission is over.</w:t>
+      </w:r>
+    </w:p>
+    <w:p>
+      <w:pPr>
+        <w:pStyle w:val="PlainText"/>
+        <w:spacing w:before="240" w:after="240"/>
+        <w:rPr>
+          <w:rFonts w:cs="Courier New"/>
+          <w:szCs w:val="28"/>
+        </w:rPr>
+      </w:pPr>
+      <w:r>
+        <w:rPr>
+          <w:rFonts w:cs="Courier New"/>
+          <w:szCs w:val="28"/>
+        </w:rPr>
+        <w:t>“Majesty…” he manages to whisper, knowing that his word has been smothered by the torrents of air as soon as it left his lips.</w:t>
+      </w:r>
+    </w:p>
+    <w:p>
+      <w:pPr>
+        <w:pStyle w:val="PlainText"/>
+        <w:spacing w:before="240" w:after="240"/>
+        <w:rPr>
+          <w:rFonts w:cs="Courier New"/>
+          <w:szCs w:val="28"/>
+        </w:rPr>
+      </w:pPr>
+      <w:r>
+        <w:rPr>
+          <w:rFonts w:cs="Courier New"/>
+          <w:szCs w:val="28"/>
+        </w:rPr>
+        <w:t>With a gracious wave of her hand, she extends her magical shield around him. Inside the holy silence, his own heartbeat terrifies him. She’s going to crash them into the ground. Or worse, she’s going to turn him against his own people.</w:t>
+      </w:r>
+    </w:p>
+    <w:p>
+      <w:pPr>
+        <w:pStyle w:val="PlainText"/>
+        <w:spacing w:before="240" w:after="240"/>
+        <w:rPr>
+          <w:rFonts w:cs="Courier New"/>
+          <w:szCs w:val="28"/>
+        </w:rPr>
+      </w:pPr>
       <w:r>
         <w:rPr>
           <w:rFonts w:cs="Courier New"/>
           <w:szCs w:val="28"/>
         </w:rPr>
         <w:lastRenderedPageBreak/>
-        <w:t>one that has taken over his creature is not sitting next to Jonas, but rather floating in the air just ahead of him.</w:t>
-      </w:r>
-    </w:p>
-    <w:p>
-      <w:pPr>
-        <w:pStyle w:val="PlainText"/>
-        <w:spacing w:before="240" w:after="240"/>
-        <w:rPr>
-          <w:rFonts w:cs="Courier New"/>
-          <w:szCs w:val="28"/>
-        </w:rPr>
-      </w:pPr>
-      <w:r>
-        <w:rPr>
-          <w:rFonts w:cs="Courier New"/>
-          <w:szCs w:val="28"/>
-        </w:rPr>
-        <w:t>Surrounded by a shimmering blue sphere is the last person he expected to see today. She looks straight into his soul, expressing wrathful patience. Her eyes beg him to keep hold of her hand, but the diamond crown on her head punishes his transgression. Jonas immediately lets go. He throws his hands to his sides, in unconditioned surrender. They’ve been discovered. The mission is over.</w:t>
-      </w:r>
-    </w:p>
-    <w:p>
-      <w:pPr>
-        <w:pStyle w:val="PlainText"/>
-        <w:spacing w:before="240" w:after="240"/>
-        <w:rPr>
-          <w:rFonts w:cs="Courier New"/>
-          <w:szCs w:val="28"/>
-        </w:rPr>
-      </w:pPr>
-      <w:r>
-        <w:rPr>
-          <w:rFonts w:cs="Courier New"/>
-          <w:szCs w:val="28"/>
-        </w:rPr>
-        <w:t>“Majesty…” he manages to whisper, knowing that his word has been smothered by the torrents of air as soon as it left his lips.</w:t>
-      </w:r>
-    </w:p>
-    <w:p>
-      <w:pPr>
-        <w:pStyle w:val="PlainText"/>
-        <w:spacing w:before="240" w:after="240"/>
-        <w:rPr>
-          <w:rFonts w:cs="Courier New"/>
-          <w:szCs w:val="28"/>
-        </w:rPr>
-      </w:pPr>
-      <w:r>
-        <w:rPr>
-          <w:rFonts w:cs="Courier New"/>
-          <w:szCs w:val="28"/>
-        </w:rPr>
-        <w:t>With a gracious wave of her hand, she extends her magical shield around him. Inside the holy silence, his own heartbeat terrifies him. She’s going to crash them into the ground. Or worse, she’s going to turn him against his own people.</w:t>
-      </w:r>
-    </w:p>
-    <w:p>
-      <w:pPr>
-        <w:pStyle w:val="PlainText"/>
-        <w:spacing w:before="240" w:after="240"/>
-        <w:rPr>
-          <w:rFonts w:cs="Courier New"/>
-          <w:szCs w:val="28"/>
-        </w:rPr>
-      </w:pPr>
-      <w:r>
-        <w:rPr>
-          <w:rFonts w:cs="Courier New"/>
-          <w:szCs w:val="28"/>
-        </w:rPr>
         <w:t>“Hello, Jonas”, she says. Her voice is an avatar of innocence but it makes his hair stand as if a venomous spider were creeping into his ear. There is power beyond human understanding in her every syllable.</w:t>
       </w:r>
     </w:p>
@@ -944,92 +948,92 @@
           <w:rFonts w:cs="Courier New"/>
           <w:szCs w:val="28"/>
         </w:rPr>
+        <w:t>With slow movements, the Princess draws a rectangle in the space between them. He watches her index finger scar the air with its sharp whiteness. She’s drawing a map. On it her hands flow leaving colored marks and ghosty lines.</w:t>
+      </w:r>
+    </w:p>
+    <w:p>
+      <w:pPr>
+        <w:pStyle w:val="PlainText"/>
+        <w:spacing w:before="240" w:after="240"/>
+        <w:rPr>
+          <w:rFonts w:cs="Courier New"/>
+          <w:szCs w:val="28"/>
+        </w:rPr>
+      </w:pPr>
+      <w:r>
+        <w:rPr>
+          <w:rFonts w:cs="Courier New"/>
+          <w:szCs w:val="28"/>
+        </w:rPr>
+        <w:t>“That’s where the wizards are”, she says while placing more marks on the map. “And that’s where the griffons are. They’ll be expecting you to attack the wizards from the north. But they’re in for a surprise now, aren’t they?”</w:t>
+      </w:r>
+    </w:p>
+    <w:p>
+      <w:pPr>
+        <w:pStyle w:val="PlainText"/>
+        <w:spacing w:before="240" w:after="240"/>
+        <w:rPr>
+          <w:rFonts w:cs="Courier New"/>
+          <w:szCs w:val="28"/>
+        </w:rPr>
+      </w:pPr>
+      <w:r>
+        <w:rPr>
+          <w:rFonts w:cs="Courier New"/>
+          <w:szCs w:val="28"/>
+        </w:rPr>
+        <w:t xml:space="preserve">“Wh…” he stammers. “Why are you showing me this? We… we’re fighting against you.” </w:t>
+      </w:r>
+    </w:p>
+    <w:p>
+      <w:pPr>
+        <w:pStyle w:val="PlainText"/>
+        <w:spacing w:before="240" w:after="240"/>
+        <w:rPr>
+          <w:rFonts w:cs="Courier New"/>
+          <w:szCs w:val="28"/>
+        </w:rPr>
+      </w:pPr>
+      <w:r>
+        <w:rPr>
+          <w:rFonts w:cs="Courier New"/>
+          <w:szCs w:val="28"/>
+        </w:rPr>
+        <w:t>She smiles again. He wants to forget about the battle.</w:t>
+      </w:r>
+    </w:p>
+    <w:p>
+      <w:pPr>
+        <w:pStyle w:val="PlainText"/>
+        <w:spacing w:before="240" w:after="240"/>
+        <w:rPr>
+          <w:rFonts w:cs="Courier New"/>
+          <w:szCs w:val="28"/>
+        </w:rPr>
+      </w:pPr>
+      <w:r>
+        <w:rPr>
+          <w:rFonts w:cs="Courier New"/>
+          <w:szCs w:val="28"/>
+        </w:rPr>
+        <w:t>“You’re not. You’re fighting my family, a family that has disrespected this land and its people.”</w:t>
+      </w:r>
+    </w:p>
+    <w:p>
+      <w:pPr>
+        <w:pStyle w:val="PlainText"/>
+        <w:spacing w:before="240" w:after="240"/>
+        <w:rPr>
+          <w:rFonts w:cs="Courier New"/>
+          <w:szCs w:val="28"/>
+        </w:rPr>
+      </w:pPr>
+      <w:r>
+        <w:rPr>
+          <w:rFonts w:cs="Courier New"/>
+          <w:szCs w:val="28"/>
+        </w:rPr>
         <w:lastRenderedPageBreak/>
-        <w:t>With slow movements, the Princess draws a rectangle in the space between them. He watches her index finger scar the air with its sharp whiteness. She’s drawing a map. On it her hands flow leaving colored marks and ghosty lines.</w:t>
-      </w:r>
-    </w:p>
-    <w:p>
-      <w:pPr>
-        <w:pStyle w:val="PlainText"/>
-        <w:spacing w:before="240" w:after="240"/>
-        <w:rPr>
-          <w:rFonts w:cs="Courier New"/>
-          <w:szCs w:val="28"/>
-        </w:rPr>
-      </w:pPr>
-      <w:r>
-        <w:rPr>
-          <w:rFonts w:cs="Courier New"/>
-          <w:szCs w:val="28"/>
-        </w:rPr>
-        <w:t>“That’s where the wizards are”, she says while placing more marks on the map. “And that’s where the griffons are. They’ll be expecting you to attack the wizards from the north. But they’re in for a surprise now, aren’t they?”</w:t>
-      </w:r>
-    </w:p>
-    <w:p>
-      <w:pPr>
-        <w:pStyle w:val="PlainText"/>
-        <w:spacing w:before="240" w:after="240"/>
-        <w:rPr>
-          <w:rFonts w:cs="Courier New"/>
-          <w:szCs w:val="28"/>
-        </w:rPr>
-      </w:pPr>
-      <w:r>
-        <w:rPr>
-          <w:rFonts w:cs="Courier New"/>
-          <w:szCs w:val="28"/>
-        </w:rPr>
-        <w:t xml:space="preserve">“Wh…” he stammers. “Why are you showing me this? We… we’re fighting against you.” </w:t>
-      </w:r>
-    </w:p>
-    <w:p>
-      <w:pPr>
-        <w:pStyle w:val="PlainText"/>
-        <w:spacing w:before="240" w:after="240"/>
-        <w:rPr>
-          <w:rFonts w:cs="Courier New"/>
-          <w:szCs w:val="28"/>
-        </w:rPr>
-      </w:pPr>
-      <w:r>
-        <w:rPr>
-          <w:rFonts w:cs="Courier New"/>
-          <w:szCs w:val="28"/>
-        </w:rPr>
-        <w:t>She smiles again. He wants to forget about the battle.</w:t>
-      </w:r>
-    </w:p>
-    <w:p>
-      <w:pPr>
-        <w:pStyle w:val="PlainText"/>
-        <w:spacing w:before="240" w:after="240"/>
-        <w:rPr>
-          <w:rFonts w:cs="Courier New"/>
-          <w:szCs w:val="28"/>
-        </w:rPr>
-      </w:pPr>
-      <w:r>
-        <w:rPr>
-          <w:rFonts w:cs="Courier New"/>
-          <w:szCs w:val="28"/>
-        </w:rPr>
-        <w:t>“You’re not. You’re fighting my family, a family that has disrespected this land and its people.”</w:t>
-      </w:r>
-    </w:p>
-    <w:p>
-      <w:pPr>
-        <w:pStyle w:val="PlainText"/>
-        <w:spacing w:before="240" w:after="240"/>
-        <w:rPr>
-          <w:rFonts w:cs="Courier New"/>
-          <w:szCs w:val="28"/>
-        </w:rPr>
-      </w:pPr>
-      <w:r>
-        <w:rPr>
-          <w:rFonts w:cs="Courier New"/>
-          <w:szCs w:val="28"/>
-        </w:rPr>
         <w:t>Her words only deepen his expression of disbelief. She tilts her head a little, in an almost playful way.</w:t>
       </w:r>
     </w:p>
@@ -1132,38 +1136,31 @@
           <w:rFonts w:cs="Courier New"/>
           <w:szCs w:val="28"/>
         </w:rPr>
-        <w:t xml:space="preserve">Before he can realize what’s going on, she leans over and kisses him on the lips, imparting a jolt of dizzying energy. For a second, it’s light that flows through his veins. He feels like he might faint, but then the cold night air </w:t>
-      </w:r>
-      <w:r>
-        <w:rPr>
-          <w:rFonts w:cs="Courier New"/>
-          <w:szCs w:val="28"/>
-        </w:rPr>
+        <w:t>Before he can realize what’s going on, she leans over and kisses him on the lips, imparting a jolt of dizzying energy. For a second, it’s light that flows through his veins. He feels like he might faint, but then the cold night air blasts him to wakefulness. The blue sphere and the white shape within are blown away. He looks behind and sees tiny whirlwinds of sparkling dust dance into nothingness underneath his dragon’s wings. He notices the other dragons following close behind. They continue on the new course. In just half an hour, history will indeed be written.</w:t>
+      </w:r>
+    </w:p>
+    <w:p>
+      <w:pPr>
+        <w:pStyle w:val="BodyText"/>
+      </w:pPr>
+      <w:r>
+        <w:t>4</w:t>
+      </w:r>
+    </w:p>
+    <w:p>
+      <w:pPr>
+        <w:pStyle w:val="BodyText"/>
+      </w:pPr>
+      <w:r>
+        <w:t>From the distance, a stray beam of light reveals the rusty scars on the hatch marked with “Asset 84D-P”. Two figures are approaching, crawling through the dark and moldy corridor, inhaling fetid sewage odors. But for these hounds the smell of money overrides any other inconveniences, even though in this day and age money doesn’t smell anymore. They stop at regular intervals and use their flashlights to check the inscriptions on the hatches on both sides of the narrow corridor.</w:t>
+      </w:r>
+    </w:p>
+    <w:p>
+      <w:pPr>
+        <w:pStyle w:val="BodyText"/>
+      </w:pPr>
+      <w:r>
         <w:lastRenderedPageBreak/>
-        <w:t>blasts him to wakefulness. The blue sphere and the white shape within are blown away. He looks behind and sees tiny whirlwinds of sparkling dust dance into nothingness underneath his dragon’s wings. He notices the other dragons following close behind. They continue on the new course. In just half an hour, history will indeed be written.</w:t>
-      </w:r>
-    </w:p>
-    <w:p>
-      <w:pPr>
-        <w:pStyle w:val="BodyText"/>
-      </w:pPr>
-      <w:r>
-        <w:t>4</w:t>
-      </w:r>
-    </w:p>
-    <w:p>
-      <w:pPr>
-        <w:pStyle w:val="BodyText"/>
-      </w:pPr>
-      <w:r>
-        <w:t>From the distance, a stray beam of light reveals the rusty scars on the hatch marked with “Asset 84D-P”. Two figures are approaching, crawling through the dark and moldy corridor, inhaling fetid sewage odors. But for these hounds the smell of money overrides any other inconveniences, even though in this day and age money doesn’t smell anymore. They stop at regular intervals and use their flashlights to check the inscriptions on the hatches on both sides of the narrow corridor.</w:t>
-      </w:r>
-    </w:p>
-    <w:p>
-      <w:pPr>
-        <w:pStyle w:val="BodyText"/>
-      </w:pPr>
-      <w:r>
         <w:t>“What a sewer. I’m going to enjoy burning this uniform after we’re done here”, says the woman.</w:t>
       </w:r>
     </w:p>
@@ -1220,23 +1217,23 @@
         <w:pStyle w:val="BodyText"/>
       </w:pPr>
       <w:r>
+        <w:t>“Roger that”, speaks the robotic voice in their earphones. Glitch’s assumed humanity is melting away sentence after sentence. Old finds comfort in that. Their hacker better be paranoid, because if he gets caught then there’s only one way out of this grave. He feels his back pocket just to make sure he still has the neurotoxin pill with him.</w:t>
+      </w:r>
+    </w:p>
+    <w:p>
+      <w:pPr>
+        <w:pStyle w:val="BodyText"/>
+      </w:pPr>
+      <w:r>
+        <w:t>Meager flashlights are no match for the greedy darkness. They’ve been crawling for about half an hour. Even so, they still sometimes brush the ceiling with their heads when the reflex to see what lies ahead kicks in. In front and behind, the corridor seems to stretch forever. This lack of boundary adds agoraphobia to the oppressive cocktail of fears simmering between their ears. Examining the coarse, unpolished floor, Old realizes that hauling the loot to the elevator will be exhausting. No way will they be able to push or drag the sensitive equipment on this sort of surface.</w:t>
+      </w:r>
+    </w:p>
+    <w:p>
+      <w:pPr>
+        <w:pStyle w:val="BodyText"/>
+      </w:pPr>
+      <w:r>
         <w:lastRenderedPageBreak/>
-        <w:t>“Roger that”, speaks the robotic voice in their earphones. Glitch’s assumed humanity is melting away sentence after sentence. Old finds comfort in that. Their hacker better be paranoid, because if he gets caught then there’s only one way out of this grave. He feels his back pocket just to make sure he still has the neurotoxin pill with him.</w:t>
-      </w:r>
-    </w:p>
-    <w:p>
-      <w:pPr>
-        <w:pStyle w:val="BodyText"/>
-      </w:pPr>
-      <w:r>
-        <w:t>Meager flashlights are no match for the greedy darkness. They’ve been crawling for about half an hour. Even so, they still sometimes brush the ceiling with their heads when the reflex to see what lies ahead kicks in. In front and behind, the corridor seems to stretch forever. This lack of boundary adds agoraphobia to the oppressive cocktail of fears simmering between their ears. Examining the coarse, unpolished floor, Old realizes that hauling the loot to the elevator will be exhausting. No way will they be able to push or drag the sensitive equipment on this sort of surface.</w:t>
-      </w:r>
-    </w:p>
-    <w:p>
-      <w:pPr>
-        <w:pStyle w:val="BodyText"/>
-      </w:pPr>
-      <w:r>
         <w:t>They stop in front of yet another pair of hatches. “This is it”, proclaims Red. “84D-P. Let’s get us some asset!”</w:t>
       </w:r>
     </w:p>
@@ -1326,32 +1323,35 @@
         <w:pStyle w:val="BodyText"/>
       </w:pPr>
       <w:r>
+        <w:t>“Give me a minute.”</w:t>
+      </w:r>
+    </w:p>
+    <w:p>
+      <w:pPr>
+        <w:pStyle w:val="BodyText"/>
+      </w:pPr>
+      <w:r>
+        <w:t xml:space="preserve">Despite the voice filter, Old can sense frustration in the hacker’s voice. For the first time this night, he’s worried. </w:t>
+      </w:r>
+    </w:p>
+    <w:p>
+      <w:pPr>
+        <w:pStyle w:val="BodyText"/>
+      </w:pPr>
+      <w:r>
+        <w:t>Red hits the metal hatch with her heavy boot. A gloomy thud resonates across the corridor. “That’s one minute too long! If you think I’m going to just sit here stuck in front of this door you’re wrong. I haven’t risked my neck to…” she stops mid-sentence. An absence of background noise in their ears indicates that their hacker muted his microphone. “He hang up!” she yells.</w:t>
+      </w:r>
+    </w:p>
+    <w:p>
+      <w:pPr>
+        <w:pStyle w:val="BodyText"/>
+      </w:pPr>
+      <w:r>
+        <w:t xml:space="preserve">“Relax. He’s working on it.” But Old is not relaxed anymore. If Glitch doesn’t get the hatch open, they might as well leave. This is the second mistake for tonight. His trust in their hacker’s competence is plummeting. </w:t>
+      </w:r>
+      <w:r>
         <w:lastRenderedPageBreak/>
-        <w:t>“Give me a minute.”</w:t>
-      </w:r>
-    </w:p>
-    <w:p>
-      <w:pPr>
-        <w:pStyle w:val="BodyText"/>
-      </w:pPr>
-      <w:r>
-        <w:t xml:space="preserve">Despite the voice filter, Old can sense frustration in the hacker’s voice. For the first time this night, he’s worried. </w:t>
-      </w:r>
-    </w:p>
-    <w:p>
-      <w:pPr>
-        <w:pStyle w:val="BodyText"/>
-      </w:pPr>
-      <w:r>
-        <w:t>Red hits the metal hatch with her heavy boot. A gloomy thud resonates across the corridor. “That’s one minute too long! If you think I’m going to just sit here stuck in front of this door you’re wrong. I haven’t risked my neck to…” she stops mid-sentence. An absence of background noise in their ears indicates that their hacker muted his microphone. “He hang up!” she yells.</w:t>
-      </w:r>
-    </w:p>
-    <w:p>
-      <w:pPr>
-        <w:pStyle w:val="BodyText"/>
-      </w:pPr>
-      <w:r>
-        <w:t>“Relax. He’s working on it.” But Old is not relaxed anymore. If Glitch doesn’t get the hatch open, they might as well leave. This is the second mistake for tonight. His trust in their hacker’s competence is plummeting. What if the entire building has been put on lockdown because he tripped some failsafe?</w:t>
+        <w:t>What if the entire building has been put on lockdown because he tripped some failsafe?</w:t>
       </w:r>
     </w:p>
     <w:p>
@@ -1415,32 +1415,35 @@
         <w:pStyle w:val="BodyText"/>
       </w:pPr>
       <w:r>
+        <w:t>“Just open this damn vault,” demands the old man.</w:t>
+      </w:r>
+    </w:p>
+    <w:p>
+      <w:pPr>
+        <w:pStyle w:val="BodyText"/>
+      </w:pPr>
+      <w:r>
+        <w:t>“Hey, why the medical drones?”</w:t>
+      </w:r>
+    </w:p>
+    <w:p>
+      <w:pPr>
+        <w:pStyle w:val="BodyText"/>
+      </w:pPr>
+      <w:r>
+        <w:t>A metallic clank can be heard from within the round rusty hatch, startling the both of them. Stale, putrid air blows out from within the vault. The hatch swings inside with a sad but ominous squeak. Red forgets her question.</w:t>
+      </w:r>
+    </w:p>
+    <w:p>
+      <w:pPr>
+        <w:pStyle w:val="BodyText"/>
+      </w:pPr>
+      <w:r>
+        <w:t xml:space="preserve">It’s ironical, Old thinks, that inside this dilapidated building lie some of the military’s most prized assets. The space ahead is just as black as everything else here. He crawls inside through a short access corridor. After years of constant leakage the coarse concrete floor is now covered in slippery goo. It is most likely the source of the disgusting smell. It’s good </w:t>
+      </w:r>
+      <w:r>
         <w:lastRenderedPageBreak/>
-        <w:t>“Just open this damn vault,” demands the old man.</w:t>
-      </w:r>
-    </w:p>
-    <w:p>
-      <w:pPr>
-        <w:pStyle w:val="BodyText"/>
-      </w:pPr>
-      <w:r>
-        <w:t>“Hey, why the medical drones?”</w:t>
-      </w:r>
-    </w:p>
-    <w:p>
-      <w:pPr>
-        <w:pStyle w:val="BodyText"/>
-      </w:pPr>
-      <w:r>
-        <w:t>A metallic clank can be heard from within the round rusty hatch, startling the both of them. Stale, putrid air blows out from within the vault. The hatch swings inside with a sad but ominous squeak. Red forgets her question.</w:t>
-      </w:r>
-    </w:p>
-    <w:p>
-      <w:pPr>
-        <w:pStyle w:val="BodyText"/>
-      </w:pPr>
-      <w:r>
-        <w:t>It’s ironical, Old thinks, that inside this dilapidated building lie some of the military’s most prized assets. The space ahead is just as black as everything else here. He crawls inside through a short access corridor. After years of constant leakage the coarse concrete floor is now covered in slippery goo. It is most likely the source of the disgusting smell. It’s good they’ve been down here a while, because if they were to enter this place straight from the fresh air outside, they’d vomit.</w:t>
+        <w:t>they’ve been down here a while, because if they were to enter this place straight from the fresh air outside, they’d vomit.</w:t>
       </w:r>
     </w:p>
     <w:p>
@@ -1472,24 +1475,27 @@
         <w:pStyle w:val="BodyText"/>
       </w:pPr>
       <w:r>
+        <w:t>But the ‘asset’ doesn’t move. It just hangs in the air, which makes it appear even more terrifying. A couple of hoses from the ceiling connect to the thing. The wires are ascending to various areas of its black body, most of them towards what seems to be its head. It’s humanoid, very thin, almost like a skeleton. There’s nothing supporting its arms and legs, so it appears to be floating. Old points the flashlight to Red so that he can enjoy the spectacle of her twisted face. Flared nostrils, mad, green eyes just about to pop out and barred irregular teeth. Not bad, he decides.</w:t>
+      </w:r>
+    </w:p>
+    <w:p>
+      <w:pPr>
+        <w:pStyle w:val="BodyText"/>
+      </w:pPr>
+      <w:r>
+        <w:t>“Wh…” Red sobs. She’s shivering. “What… what… the… the military… they’re hiding… they’re hiding aliens!”</w:t>
+      </w:r>
+    </w:p>
+    <w:p>
+      <w:pPr>
+        <w:pStyle w:val="BodyText"/>
+      </w:pPr>
+      <w:r>
+        <w:t xml:space="preserve">There’s nothing but shocked silence for a few seconds as Old considers the verdict. Then, a loud guttural laughter fills the room. Even if they get </w:t>
+      </w:r>
+      <w:r>
         <w:lastRenderedPageBreak/>
-        <w:t>But the ‘asset’ doesn’t move. It just hangs in the air, which makes it appear even more terrifying. A couple of hoses from the ceiling connect to the thing. The wires are ascending to various areas of its black body, most of them towards what seems to be its head. It’s humanoid, very thin, almost like a skeleton. There’s nothing supporting its arms and legs, so it appears to be floating. Old points the flashlight to Red so that he can enjoy the spectacle of her twisted face. Flared nostrils, mad, green eyes just about to pop out and barred irregular teeth. Not bad, he decides.</w:t>
-      </w:r>
-    </w:p>
-    <w:p>
-      <w:pPr>
-        <w:pStyle w:val="BodyText"/>
-      </w:pPr>
-      <w:r>
-        <w:t>“Wh…” Red sobs. She’s shivering. “What… what… the… the military… they’re hiding… they’re hiding aliens!”</w:t>
-      </w:r>
-    </w:p>
-    <w:p>
-      <w:pPr>
-        <w:pStyle w:val="BodyText"/>
-      </w:pPr>
-      <w:r>
-        <w:t>There’s nothing but shocked silence for a few seconds as Old considers the verdict. Then, a loud guttural laughter fills the room. Even if they get busted, it was all worth it just to see that cocky punk lose her screws over this. It’s better than he expected, much better. Even though he’s sorry for his partner, he can’t stop laughing.</w:t>
+        <w:t>busted, it was all worth it just to see that cocky punk lose her screws over this. It’s better than he expected, much better. Even though he’s sorry for his partner, he can’t stop laughing.</w:t>
       </w:r>
     </w:p>
     <w:p>
@@ -1553,63 +1559,63 @@
         <w:pStyle w:val="BodyText"/>
       </w:pPr>
       <w:r>
+        <w:t>“Soldiers? What do you mean soldiers?” asks Red, turning her gaze from the asset for the first time, looking upwards as if she wanted to pierce the concrete and look Glitch in the eye.</w:t>
+      </w:r>
+    </w:p>
+    <w:p>
+      <w:pPr>
+        <w:pStyle w:val="BodyText"/>
+      </w:pPr>
+      <w:r>
+        <w:t>“Boot the user, Glitch. I’m going to disconnect his unit.”</w:t>
+      </w:r>
+    </w:p>
+    <w:p>
+      <w:pPr>
+        <w:pStyle w:val="BodyText"/>
+      </w:pPr>
+      <w:r>
+        <w:t>Red looks at the skeleton, then at the old man. “Hey! What do you mean soldiers?” It dawns on her at last that the semblance of a human being wouldn’t even be able to crawl out of here not to mention carry a rifle.</w:t>
+      </w:r>
+    </w:p>
+    <w:p>
+      <w:pPr>
+        <w:pStyle w:val="BodyText"/>
+      </w:pPr>
+      <w:r>
+        <w:t>“Damn it”, says Glitch.</w:t>
+      </w:r>
+    </w:p>
+    <w:p>
+      <w:pPr>
+        <w:pStyle w:val="BodyText"/>
+      </w:pPr>
+      <w:r>
+        <w:t>“Not again…” moans Old.</w:t>
+      </w:r>
+    </w:p>
+    <w:p>
+      <w:pPr>
+        <w:pStyle w:val="BodyText"/>
+      </w:pPr>
+      <w:r>
+        <w:t>“I can’t boot him.”</w:t>
+      </w:r>
+    </w:p>
+    <w:p>
+      <w:pPr>
+        <w:pStyle w:val="BodyText"/>
+      </w:pPr>
+      <w:r>
+        <w:t>“Don’t tell me. There’s a glitch.” Dripping sarcasm corrodes the airwaves.</w:t>
+      </w:r>
+    </w:p>
+    <w:p>
+      <w:pPr>
+        <w:pStyle w:val="BodyText"/>
+      </w:pPr>
+      <w:r>
         <w:lastRenderedPageBreak/>
-        <w:t>“Soldiers? What do you mean soldiers?” asks Red, turning her gaze from the asset for the first time, looking upwards as if she wanted to pierce the concrete and look Glitch in the eye.</w:t>
-      </w:r>
-    </w:p>
-    <w:p>
-      <w:pPr>
-        <w:pStyle w:val="BodyText"/>
-      </w:pPr>
-      <w:r>
-        <w:t>“Boot the user, Glitch. I’m going to disconnect his unit.”</w:t>
-      </w:r>
-    </w:p>
-    <w:p>
-      <w:pPr>
-        <w:pStyle w:val="BodyText"/>
-      </w:pPr>
-      <w:r>
-        <w:t>Red looks at the skeleton, then at the old man. “Hey! What do you mean soldiers?” It dawns on her at last that the semblance of a human being wouldn’t even be able to crawl out of here not to mention carry a rifle.</w:t>
-      </w:r>
-    </w:p>
-    <w:p>
-      <w:pPr>
-        <w:pStyle w:val="BodyText"/>
-      </w:pPr>
-      <w:r>
-        <w:t>“Damn it”, says Glitch.</w:t>
-      </w:r>
-    </w:p>
-    <w:p>
-      <w:pPr>
-        <w:pStyle w:val="BodyText"/>
-      </w:pPr>
-      <w:r>
-        <w:t>“Not again…” moans Old.</w:t>
-      </w:r>
-    </w:p>
-    <w:p>
-      <w:pPr>
-        <w:pStyle w:val="BodyText"/>
-      </w:pPr>
-      <w:r>
-        <w:t>“I can’t boot him.”</w:t>
-      </w:r>
-    </w:p>
-    <w:p>
-      <w:pPr>
-        <w:pStyle w:val="BodyText"/>
-      </w:pPr>
-      <w:r>
-        <w:t>“Don’t tell me. There’s a glitch.” Dripping sarcasm corrodes the airwaves.</w:t>
-      </w:r>
-    </w:p>
-    <w:p>
-      <w:pPr>
-        <w:pStyle w:val="BodyText"/>
-      </w:pPr>
-      <w:r>
         <w:t>“This isn’t funny. If I can’t boot him we can’t unplug him from his unit. It’s against the rules of engagement.”</w:t>
       </w:r>
     </w:p>
@@ -1684,7 +1690,41 @@
           <w:rFonts w:cs="Courier New"/>
           <w:szCs w:val="28"/>
         </w:rPr>
-        <w:t xml:space="preserve">With his fire-bag now empty, Jonas is ready for battle. His mind is storming through tactical calculations as he anticipates every possible trajectory of the first dozen enemy griffons. He pulls the citrus spray from </w:t>
+        <w:t>With his fire-bag now empty, Jonas is ready for battle. His mind is storming through tactical calculations as he anticipates every possible trajectory of the first dozen enemy griffons. He pulls the citrus spray from his belt and squeezes it hard towards his companions sitting behind, upon the dragon’s spine. They have been waiting all day for this signal. On cue, they prepare their bows and incendiary bombs.</w:t>
+      </w:r>
+    </w:p>
+    <w:p>
+      <w:pPr>
+        <w:pStyle w:val="PlainText"/>
+        <w:spacing w:before="240" w:after="240"/>
+        <w:rPr>
+          <w:rFonts w:cs="Courier New"/>
+          <w:szCs w:val="28"/>
+        </w:rPr>
+      </w:pPr>
+      <w:r>
+        <w:rPr>
+          <w:rFonts w:cs="Courier New"/>
+          <w:szCs w:val="28"/>
+        </w:rPr>
+        <w:t>To their delight, half of the griffons aren’t even manned. Their riders are nearby, but nearby is thirty seconds closer to death. Jonas grins. Even the wind is on their side today. The enemy hears the huge creatures approaching, but it is too late.</w:t>
+      </w:r>
+    </w:p>
+    <w:p>
+      <w:pPr>
+        <w:pStyle w:val="PlainText"/>
+        <w:spacing w:before="240" w:after="240"/>
+        <w:rPr>
+          <w:rFonts w:cs="Courier New"/>
+          <w:szCs w:val="28"/>
+        </w:rPr>
+      </w:pPr>
+      <w:r>
+        <w:rPr>
+          <w:rFonts w:cs="Courier New"/>
+          <w:szCs w:val="28"/>
+        </w:rPr>
+        <w:t xml:space="preserve">Upon a thin wooden arch extending from the dragon’s throat down to the pilot’s right, a prism starts glowing in a dark, voracious red. Jonas touches it and prepares his bow executing a flawless ritual. The dragon’s head moves backwards. After one final, mighty push, they’re in range of the first griffons. With a blood-curdling growl, the dragon showers the ground with its acid venom. A single, well placed fire arrow from Jonas ignites the first </w:t>
       </w:r>
       <w:r>
         <w:rPr>
@@ -1692,41 +1732,7 @@
           <w:szCs w:val="28"/>
         </w:rPr>
         <w:lastRenderedPageBreak/>
-        <w:t>his belt and squeezes it hard towards his companions sitting behind, upon the dragon’s spine. They have been waiting all day for this signal. On cue, they prepare their bows and incendiary bombs.</w:t>
-      </w:r>
-    </w:p>
-    <w:p>
-      <w:pPr>
-        <w:pStyle w:val="PlainText"/>
-        <w:spacing w:before="240" w:after="240"/>
-        <w:rPr>
-          <w:rFonts w:cs="Courier New"/>
-          <w:szCs w:val="28"/>
-        </w:rPr>
-      </w:pPr>
-      <w:r>
-        <w:rPr>
-          <w:rFonts w:cs="Courier New"/>
-          <w:szCs w:val="28"/>
-        </w:rPr>
-        <w:t>To their delight, half of the griffons aren’t even manned. Their riders are nearby, but nearby is thirty seconds closer to death. Jonas grins. Even the wind is on their side today. The enemy hears the huge creatures approaching, but it is too late.</w:t>
-      </w:r>
-    </w:p>
-    <w:p>
-      <w:pPr>
-        <w:pStyle w:val="PlainText"/>
-        <w:spacing w:before="240" w:after="240"/>
-        <w:rPr>
-          <w:rFonts w:cs="Courier New"/>
-          <w:szCs w:val="28"/>
-        </w:rPr>
-      </w:pPr>
-      <w:r>
-        <w:rPr>
-          <w:rFonts w:cs="Courier New"/>
-          <w:szCs w:val="28"/>
-        </w:rPr>
-        <w:t>Upon a thin wooden arch extending from the dragon’s throat down to the pilot’s right, a prism starts glowing in a dark, voracious red. Jonas touches it and prepares his bow executing a flawless ritual. The dragon’s head moves backwards. After one final, mighty push, they’re in range of the first griffons. With a blood-curdling growl, the dragon showers the ground with its acid venom. A single, well placed fire arrow from Jonas ignites the first two griffons. Incendiary bombs start falling. Jonas erupts in laughter. He is one with his dragon, invincible, unleashed. They’ve won.</w:t>
+        <w:t>two griffons. Incendiary bombs start falling. Jonas erupts in laughter. He is one with his dragon, invincible, unleashed. They’ve won.</w:t>
       </w:r>
     </w:p>
     <w:p>
@@ -1811,42 +1817,49 @@
           <w:rFonts w:cs="Courier New"/>
           <w:szCs w:val="28"/>
         </w:rPr>
+        <w:t>Something rakes his face off. His eyes are pulled out of his head. His throat is ripped from his chest. In spite of all this, he’s still somehow in one piece. The sensations contradict themselves like in a nightmare. He can hear himself scream and sees a light so bright he wishes blindness could save him. But his eyes are fine because as the light changes direction, it illuminates the very real face of an old man dressed in a strange, black uniform. This can only mean one thing. The Princess betrayed him. He’s in enemy hands.</w:t>
+      </w:r>
+    </w:p>
+    <w:p>
+      <w:pPr>
+        <w:pStyle w:val="PlainText"/>
+        <w:spacing w:before="240" w:after="240"/>
+        <w:rPr>
+          <w:rFonts w:cs="Courier New"/>
+          <w:szCs w:val="28"/>
+        </w:rPr>
+      </w:pPr>
+      <w:r>
+        <w:rPr>
+          <w:rFonts w:cs="Courier New"/>
+          <w:szCs w:val="28"/>
+        </w:rPr>
+        <w:t>“Whhhhh...” gargles Jonas. He feels a liquid spilling over his lips, warming his chin and neck.</w:t>
+      </w:r>
+    </w:p>
+    <w:p>
+      <w:pPr>
+        <w:pStyle w:val="PlainText"/>
+        <w:spacing w:before="240" w:after="240"/>
+        <w:rPr>
+          <w:rFonts w:cs="Courier New"/>
+          <w:szCs w:val="28"/>
+        </w:rPr>
+      </w:pPr>
+      <w:r>
+        <w:rPr>
+          <w:rFonts w:cs="Courier New"/>
+          <w:szCs w:val="28"/>
+        </w:rPr>
+        <w:t xml:space="preserve">“Good morning, sunshine”, speaks the old man. His olive skin is as alien to Jonas as the uniform he’s wearing. On the left shoulder the man has a </w:t>
+      </w:r>
+      <w:r>
+        <w:rPr>
+          <w:rFonts w:cs="Courier New"/>
+          <w:szCs w:val="28"/>
+        </w:rPr>
         <w:lastRenderedPageBreak/>
-        <w:t>Something rakes his face off. His eyes are pulled out of his head. His throat is ripped from his chest. In spite of all this, he’s still somehow in one piece. The sensations contradict themselves like in a nightmare. He can hear himself scream and sees a light so bright he wishes blindness could save him. But his eyes are fine because as the light changes direction, it illuminates the very real face of an old man dressed in a strange, black uniform. This can only mean one thing. The Princess betrayed him. He’s in enemy hands.</w:t>
-      </w:r>
-    </w:p>
-    <w:p>
-      <w:pPr>
-        <w:pStyle w:val="PlainText"/>
-        <w:spacing w:before="240" w:after="240"/>
-        <w:rPr>
-          <w:rFonts w:cs="Courier New"/>
-          <w:szCs w:val="28"/>
-        </w:rPr>
-      </w:pPr>
-      <w:r>
-        <w:rPr>
-          <w:rFonts w:cs="Courier New"/>
-          <w:szCs w:val="28"/>
-        </w:rPr>
-        <w:t>“Whhhhh...” gargles Jonas. He feels a liquid spilling over his lips, warming his chin and neck.</w:t>
-      </w:r>
-    </w:p>
-    <w:p>
-      <w:pPr>
-        <w:pStyle w:val="PlainText"/>
-        <w:spacing w:before="240" w:after="240"/>
-        <w:rPr>
-          <w:rFonts w:cs="Courier New"/>
-          <w:szCs w:val="28"/>
-        </w:rPr>
-      </w:pPr>
-      <w:r>
-        <w:rPr>
-          <w:rFonts w:cs="Courier New"/>
-          <w:szCs w:val="28"/>
-        </w:rPr>
-        <w:t>“Good morning, sunshine”, speaks the old man. His olive skin is as alien to Jonas as the uniform he’s wearing. On the left shoulder the man has a magical torch that showers him and the cave in which they seem to be in a cold, white light.</w:t>
+        <w:t>magical torch that showers him and the cave in which they seem to be in a cold, white light.</w:t>
       </w:r>
     </w:p>
     <w:p>
@@ -1980,42 +1993,49 @@
           <w:rFonts w:cs="Courier New"/>
           <w:szCs w:val="28"/>
         </w:rPr>
+        <w:t xml:space="preserve">“Until he calms down a bit and remembers,” answers Old. “Now unless you want to do this yourself, I suggest you get busy and prepare the unit for transport.” </w:t>
+      </w:r>
+    </w:p>
+    <w:p>
+      <w:pPr>
+        <w:pStyle w:val="PlainText"/>
+        <w:spacing w:before="240" w:after="240"/>
+        <w:rPr>
+          <w:rFonts w:cs="Courier New"/>
+          <w:szCs w:val="28"/>
+        </w:rPr>
+      </w:pPr>
+      <w:r>
+        <w:rPr>
+          <w:rFonts w:cs="Courier New"/>
+          <w:szCs w:val="28"/>
+        </w:rPr>
+        <w:t>He turns to the skeleton now lying in a pool of foul liquid. His suit had to be cut open in several places so that the man doesn’t risk drowning in his own fluids due to the combination of reality shock and partial shutdown of his life support system. For the same reason was Old also forced to tear off the skeleton’s mask, which is now discarded on the floor, still partially connected to its owner’s body. It left a seeping wound, an ugly purple ring that circles the man’s face.</w:t>
+      </w:r>
+    </w:p>
+    <w:p>
+      <w:pPr>
+        <w:pStyle w:val="PlainText"/>
+        <w:spacing w:before="240" w:after="240"/>
+        <w:rPr>
+          <w:rFonts w:cs="Courier New"/>
+          <w:szCs w:val="28"/>
+        </w:rPr>
+      </w:pPr>
+      <w:r>
+        <w:rPr>
+          <w:rFonts w:cs="Courier New"/>
+          <w:szCs w:val="28"/>
+        </w:rPr>
+        <w:t xml:space="preserve">Bloodied, terrified eyes stare back at him from sunken pits surrounded by an emaciated face. Whatever hair the man used to have looks frail and decayed, spread into gray patches of irregular length. There are gashes on </w:t>
+      </w:r>
+      <w:r>
+        <w:rPr>
+          <w:rFonts w:cs="Courier New"/>
+          <w:szCs w:val="28"/>
+        </w:rPr>
         <w:lastRenderedPageBreak/>
-        <w:t xml:space="preserve">“Until he calms down a bit and remembers,” answers Old. “Now unless you want to do this yourself, I suggest you get busy and prepare the unit for transport.” </w:t>
-      </w:r>
-    </w:p>
-    <w:p>
-      <w:pPr>
-        <w:pStyle w:val="PlainText"/>
-        <w:spacing w:before="240" w:after="240"/>
-        <w:rPr>
-          <w:rFonts w:cs="Courier New"/>
-          <w:szCs w:val="28"/>
-        </w:rPr>
-      </w:pPr>
-      <w:r>
-        <w:rPr>
-          <w:rFonts w:cs="Courier New"/>
-          <w:szCs w:val="28"/>
-        </w:rPr>
-        <w:t>He turns to the skeleton now lying in a pool of foul liquid. His suit had to be cut open in several places so that the man doesn’t risk drowning in his own fluids due to the combination of reality shock and partial shutdown of his life support system. For the same reason was Old also forced to tear off the skeleton’s mask, which is now discarded on the floor, still partially connected to its owner’s body. It left a seeping wound, an ugly purple ring that circles the man’s face.</w:t>
-      </w:r>
-    </w:p>
-    <w:p>
-      <w:pPr>
-        <w:pStyle w:val="PlainText"/>
-        <w:spacing w:before="240" w:after="240"/>
-        <w:rPr>
-          <w:rFonts w:cs="Courier New"/>
-          <w:szCs w:val="28"/>
-        </w:rPr>
-      </w:pPr>
-      <w:r>
-        <w:rPr>
-          <w:rFonts w:cs="Courier New"/>
-          <w:szCs w:val="28"/>
-        </w:rPr>
-        <w:t>Bloodied, terrified eyes stare back at him from sunken pits surrounded by an emaciated face. Whatever hair the man used to have looks frail and decayed, spread into gray patches of irregular length. There are gashes on his skin wherever the mask’s insides got a bit too friendly with his face. This isn’t the first time Old pulled somebody out of a suit, but this guy’s condition is so deplorable it might very well be the last. And besides, once they sell his hardware, Old plans for early retirement.</w:t>
+        <w:t>his skin wherever the mask’s insides got a bit too friendly with his face. This isn’t the first time Old pulled somebody out of a suit, but this guy’s condition is so deplorable it might very well be the last. And besides, once they sell his hardware, Old plans for early retirement.</w:t>
       </w:r>
     </w:p>
     <w:p>
@@ -2116,46 +2136,46 @@
           <w:rFonts w:cs="Courier New"/>
           <w:szCs w:val="28"/>
         </w:rPr>
+        <w:t xml:space="preserve">“They never planned to take him offline I think. These monsters didn’t set up any way of disconnecting their soldiers from the system! That’s why we couldn’t boot him.” </w:t>
+      </w:r>
+    </w:p>
+    <w:p>
+      <w:pPr>
+        <w:pStyle w:val="PlainText"/>
+        <w:spacing w:before="240" w:after="240"/>
+      </w:pPr>
+      <w:r>
+        <w:t>Old reevaluates his hate for the military while taking out a syringe and a black vial from one of the many chest pockets of his uniform. “I’m going to give you a nice shot to relax you and jog your memory a bit.” Then, in his microphone: “What’s his name, Glitch?”</w:t>
+      </w:r>
+    </w:p>
+    <w:p>
+      <w:pPr>
+        <w:pStyle w:val="PlainText"/>
+        <w:spacing w:before="240" w:after="240"/>
+        <w:rPr>
+          <w:rFonts w:cs="Courier New"/>
+          <w:szCs w:val="28"/>
+        </w:rPr>
+      </w:pPr>
+      <w:r>
+        <w:t>The room lights up for a brief moment as the pyro-paste activates. The man lying on the floor tries a scream. Instead, he succumbs into a fit of fluid cough.</w:t>
+      </w:r>
+    </w:p>
+    <w:p>
+      <w:pPr>
+        <w:pStyle w:val="PlainText"/>
+        <w:spacing w:before="240" w:after="240"/>
+        <w:rPr>
+          <w:rFonts w:cs="Courier New"/>
+          <w:szCs w:val="28"/>
+        </w:rPr>
+      </w:pPr>
+      <w:r>
+        <w:rPr>
+          <w:rFonts w:cs="Courier New"/>
+          <w:szCs w:val="28"/>
+        </w:rPr>
         <w:lastRenderedPageBreak/>
-        <w:t xml:space="preserve">“They never planned to take him offline I think. These monsters didn’t set up any way of disconnecting their soldiers from the system! That’s why we couldn’t boot him.” </w:t>
-      </w:r>
-    </w:p>
-    <w:p>
-      <w:pPr>
-        <w:pStyle w:val="PlainText"/>
-        <w:spacing w:before="240" w:after="240"/>
-      </w:pPr>
-      <w:r>
-        <w:t>Old reevaluates his hate for the military while taking out a syringe and a black vial from one of the many chest pockets of his uniform. “I’m going to give you a nice shot to relax you and jog your memory a bit.” Then, in his microphone: “What’s his name, Glitch?”</w:t>
-      </w:r>
-    </w:p>
-    <w:p>
-      <w:pPr>
-        <w:pStyle w:val="PlainText"/>
-        <w:spacing w:before="240" w:after="240"/>
-        <w:rPr>
-          <w:rFonts w:cs="Courier New"/>
-          <w:szCs w:val="28"/>
-        </w:rPr>
-      </w:pPr>
-      <w:r>
-        <w:t>The room lights up for a brief moment as the pyro-paste activates. The man lying on the floor tries a scream. Instead, he succumbs into a fit of fluid cough.</w:t>
-      </w:r>
-    </w:p>
-    <w:p>
-      <w:pPr>
-        <w:pStyle w:val="PlainText"/>
-        <w:spacing w:before="240" w:after="240"/>
-        <w:rPr>
-          <w:rFonts w:cs="Courier New"/>
-          <w:szCs w:val="28"/>
-        </w:rPr>
-      </w:pPr>
-      <w:r>
-        <w:rPr>
-          <w:rFonts w:cs="Courier New"/>
-          <w:szCs w:val="28"/>
-        </w:rPr>
         <w:t>“File says Jonas. According to this, he’s been in here for twenty three years.” Glitch allows for the number to sink in. “And probably never getting out either. Disgusting!”</w:t>
       </w:r>
     </w:p>
@@ -2309,59 +2329,66 @@
           <w:rFonts w:cs="Courier New"/>
           <w:szCs w:val="28"/>
         </w:rPr>
+        <w:t>“Do you smell this place? Who knows what sort of diseases that thing’s carrying?”</w:t>
+      </w:r>
+    </w:p>
+    <w:p>
+      <w:pPr>
+        <w:pStyle w:val="PlainText"/>
+        <w:spacing w:before="240" w:after="240"/>
+        <w:rPr>
+          <w:rFonts w:cs="Courier New"/>
+          <w:szCs w:val="28"/>
+        </w:rPr>
+      </w:pPr>
+      <w:r>
+        <w:rPr>
+          <w:rFonts w:cs="Courier New"/>
+          <w:szCs w:val="28"/>
+        </w:rPr>
+        <w:t>“Fine, then throw it away afterwards if you want,” says Glitch. “Now give him your damn earphone, time’s ticking.”</w:t>
+      </w:r>
+    </w:p>
+    <w:p>
+      <w:pPr>
+        <w:pStyle w:val="PlainText"/>
+        <w:spacing w:before="240" w:after="240"/>
+        <w:rPr>
+          <w:rFonts w:cs="Courier New"/>
+          <w:szCs w:val="28"/>
+        </w:rPr>
+      </w:pPr>
+      <w:r>
+        <w:rPr>
+          <w:rFonts w:cs="Courier New"/>
+          <w:szCs w:val="28"/>
+        </w:rPr>
+        <w:t>“Yeah, come down here and make me, hacker,” she scoffs, turning back to the unit with defiant determination.</w:t>
+      </w:r>
+    </w:p>
+    <w:p>
+      <w:pPr>
+        <w:pStyle w:val="PlainText"/>
+        <w:spacing w:before="240" w:after="240"/>
+        <w:rPr>
+          <w:rFonts w:cs="Courier New"/>
+          <w:szCs w:val="28"/>
+        </w:rPr>
+      </w:pPr>
+      <w:r>
+        <w:rPr>
+          <w:rFonts w:cs="Courier New"/>
+          <w:szCs w:val="28"/>
+        </w:rPr>
+        <w:t xml:space="preserve">A cone of light moves fast across the wall. Before she can realize what’s going on she’s slammed against the wall with Old’s face millimeters away </w:t>
+      </w:r>
+      <w:r>
+        <w:rPr>
+          <w:rFonts w:cs="Courier New"/>
+          <w:szCs w:val="28"/>
+        </w:rPr>
         <w:lastRenderedPageBreak/>
-        <w:t>“Do you smell this place? Who knows what sort of diseases that thing’s carrying?”</w:t>
-      </w:r>
-    </w:p>
-    <w:p>
-      <w:pPr>
-        <w:pStyle w:val="PlainText"/>
-        <w:spacing w:before="240" w:after="240"/>
-        <w:rPr>
-          <w:rFonts w:cs="Courier New"/>
-          <w:szCs w:val="28"/>
-        </w:rPr>
-      </w:pPr>
-      <w:r>
-        <w:rPr>
-          <w:rFonts w:cs="Courier New"/>
-          <w:szCs w:val="28"/>
-        </w:rPr>
-        <w:t>“Fine, then throw it away afterwards if you want,” says Glitch. “Now give him your damn earphone, time’s ticking.”</w:t>
-      </w:r>
-    </w:p>
-    <w:p>
-      <w:pPr>
-        <w:pStyle w:val="PlainText"/>
-        <w:spacing w:before="240" w:after="240"/>
-        <w:rPr>
-          <w:rFonts w:cs="Courier New"/>
-          <w:szCs w:val="28"/>
-        </w:rPr>
-      </w:pPr>
-      <w:r>
-        <w:rPr>
-          <w:rFonts w:cs="Courier New"/>
-          <w:szCs w:val="28"/>
-        </w:rPr>
-        <w:t>“Yeah, come down here and make me, hacker,” she scoffs, turning back to the unit with defiant determination.</w:t>
-      </w:r>
-    </w:p>
-    <w:p>
-      <w:pPr>
-        <w:pStyle w:val="PlainText"/>
-        <w:spacing w:before="240" w:after="240"/>
-        <w:rPr>
-          <w:rFonts w:cs="Courier New"/>
-          <w:szCs w:val="28"/>
-        </w:rPr>
-      </w:pPr>
-      <w:r>
-        <w:rPr>
-          <w:rFonts w:cs="Courier New"/>
-          <w:szCs w:val="28"/>
-        </w:rPr>
-        <w:t>A cone of light moves fast across the wall. Before she can realize what’s going on she’s slammed against the wall with Old’s face millimeters away from hers, a savage glimmer in his black eyes. Never before had Red seen somebody move that fast.</w:t>
+        <w:t>from hers, a savage glimmer in his black eyes. Never before had Red seen somebody move that fast.</w:t>
       </w:r>
     </w:p>
     <w:p>
@@ -2480,42 +2507,49 @@
           <w:rFonts w:cs="Courier New"/>
           <w:szCs w:val="28"/>
         </w:rPr>
+        <w:t>“Sarah and Patrik are your parents Jonas. Do you remember? Remember, Jonas.”</w:t>
+      </w:r>
+    </w:p>
+    <w:p>
+      <w:pPr>
+        <w:pStyle w:val="PlainText"/>
+        <w:spacing w:before="240" w:after="240"/>
+        <w:rPr>
+          <w:rFonts w:cs="Courier New"/>
+          <w:szCs w:val="28"/>
+        </w:rPr>
+      </w:pPr>
+      <w:r>
+        <w:rPr>
+          <w:rFonts w:cs="Courier New"/>
+          <w:szCs w:val="28"/>
+        </w:rPr>
+        <w:t>The old man lifts an eyebrow. Glitch is either a woman or has just switched to a very convincing voice filter impersonating a young lady. “Try to remember those names, Jonas. Sarah and Patrik. Sarah and Patrik.”</w:t>
+      </w:r>
+    </w:p>
+    <w:p>
+      <w:pPr>
+        <w:pStyle w:val="PlainText"/>
+        <w:spacing w:before="240" w:after="240"/>
+        <w:rPr>
+          <w:rFonts w:cs="Courier New"/>
+          <w:szCs w:val="28"/>
+        </w:rPr>
+      </w:pPr>
+      <w:r>
+        <w:rPr>
+          <w:rFonts w:cs="Courier New"/>
+          <w:szCs w:val="28"/>
+        </w:rPr>
+        <w:t xml:space="preserve">The quick acting drug manages to settle the man’s twitching and shivering. Glitch continues to repeat the names in a calm but firm voice. There isn’t any hint of understanding upon the skeleton’s face. Perhaps he’s trying to </w:t>
+      </w:r>
+      <w:r>
+        <w:rPr>
+          <w:rFonts w:cs="Courier New"/>
+          <w:szCs w:val="28"/>
+        </w:rPr>
         <w:lastRenderedPageBreak/>
-        <w:t>“Sarah and Patrik are your parents Jonas. Do you remember? Remember, Jonas.”</w:t>
-      </w:r>
-    </w:p>
-    <w:p>
-      <w:pPr>
-        <w:pStyle w:val="PlainText"/>
-        <w:spacing w:before="240" w:after="240"/>
-        <w:rPr>
-          <w:rFonts w:cs="Courier New"/>
-          <w:szCs w:val="28"/>
-        </w:rPr>
-      </w:pPr>
-      <w:r>
-        <w:rPr>
-          <w:rFonts w:cs="Courier New"/>
-          <w:szCs w:val="28"/>
-        </w:rPr>
-        <w:t>The old man lifts an eyebrow. Glitch is either a woman or has just switched to a very convincing voice filter impersonating a young lady. “Try to remember those names, Jonas. Sarah and Patrik. Sarah and Patrik.”</w:t>
-      </w:r>
-    </w:p>
-    <w:p>
-      <w:pPr>
-        <w:pStyle w:val="PlainText"/>
-        <w:spacing w:before="240" w:after="240"/>
-        <w:rPr>
-          <w:rFonts w:cs="Courier New"/>
-          <w:szCs w:val="28"/>
-        </w:rPr>
-      </w:pPr>
-      <w:r>
-        <w:rPr>
-          <w:rFonts w:cs="Courier New"/>
-          <w:szCs w:val="28"/>
-        </w:rPr>
-        <w:t>The quick acting drug manages to settle the man’s twitching and shivering. Glitch continues to repeat the names in a calm but firm voice. There isn’t any hint of understanding upon the skeleton’s face. Perhaps he’s trying to remember. Or perhaps his brain is fried. Old crawls over to help Red. They’re almost done. With a bit of luck they’ll be out of here in less than thirty minutes.</w:t>
+        <w:t>remember. Or perhaps his brain is fried. Old crawls over to help Red. They’re almost done. With a bit of luck they’ll be out of here in less than thirty minutes.</w:t>
       </w:r>
     </w:p>
     <w:p>
@@ -2668,54 +2702,54 @@
           <w:rFonts w:cs="Courier New"/>
           <w:szCs w:val="28"/>
         </w:rPr>
+        <w:t>They finish disconnecting the transmitter from the wall. It’s heavier than Old expected. Or perhaps it’s the exhausting night that’s sapping his strength. They’re just about to start carrying it towards the hatch when Glitch abruptly stops his “Sarah and Patrik” routine.</w:t>
+      </w:r>
+    </w:p>
+    <w:p>
+      <w:pPr>
+        <w:pStyle w:val="PlainText"/>
+        <w:spacing w:before="240" w:after="240"/>
+        <w:rPr>
+          <w:rFonts w:cs="Courier New"/>
+          <w:szCs w:val="28"/>
+        </w:rPr>
+      </w:pPr>
+      <w:r>
+        <w:t>“What’s wrong?” asks Old.</w:t>
+      </w:r>
+    </w:p>
+    <w:p>
+      <w:pPr>
+        <w:pStyle w:val="PlainText"/>
+        <w:spacing w:before="240" w:after="240"/>
+        <w:rPr>
+          <w:rFonts w:cs="Courier New"/>
+          <w:szCs w:val="28"/>
+        </w:rPr>
+      </w:pPr>
+      <w:r>
+        <w:rPr>
+          <w:rFonts w:cs="Courier New"/>
+          <w:szCs w:val="28"/>
+        </w:rPr>
+        <w:t xml:space="preserve">“What do you mean?” answers Red. The man makes a grimace and points to his earphone. They put the unit down. </w:t>
+      </w:r>
+    </w:p>
+    <w:p>
+      <w:pPr>
+        <w:pStyle w:val="PlainText"/>
+        <w:spacing w:before="240" w:after="240"/>
+        <w:rPr>
+          <w:rFonts w:cs="Courier New"/>
+          <w:szCs w:val="28"/>
+        </w:rPr>
+      </w:pPr>
+      <w:r>
+        <w:rPr>
+          <w:rFonts w:cs="Courier New"/>
+          <w:szCs w:val="28"/>
+        </w:rPr>
         <w:lastRenderedPageBreak/>
-        <w:t>They finish disconnecting the transmitter from the wall. It’s heavier than Old expected. Or perhaps it’s the exhausting night that’s sapping his strength. They’re just about to start carrying it towards the hatch when Glitch abruptly stops his “Sarah and Patrik” routine.</w:t>
-      </w:r>
-    </w:p>
-    <w:p>
-      <w:pPr>
-        <w:pStyle w:val="PlainText"/>
-        <w:spacing w:before="240" w:after="240"/>
-        <w:rPr>
-          <w:rFonts w:cs="Courier New"/>
-          <w:szCs w:val="28"/>
-        </w:rPr>
-      </w:pPr>
-      <w:r>
-        <w:t>“What’s wrong?” asks Old.</w:t>
-      </w:r>
-    </w:p>
-    <w:p>
-      <w:pPr>
-        <w:pStyle w:val="PlainText"/>
-        <w:spacing w:before="240" w:after="240"/>
-        <w:rPr>
-          <w:rFonts w:cs="Courier New"/>
-          <w:szCs w:val="28"/>
-        </w:rPr>
-      </w:pPr>
-      <w:r>
-        <w:rPr>
-          <w:rFonts w:cs="Courier New"/>
-          <w:szCs w:val="28"/>
-        </w:rPr>
-        <w:t xml:space="preserve">“What do you mean?” answers Red. The man makes a grimace and points to his earphone. They put the unit down. </w:t>
-      </w:r>
-    </w:p>
-    <w:p>
-      <w:pPr>
-        <w:pStyle w:val="PlainText"/>
-        <w:spacing w:before="240" w:after="240"/>
-        <w:rPr>
-          <w:rFonts w:cs="Courier New"/>
-          <w:szCs w:val="28"/>
-        </w:rPr>
-      </w:pPr>
-      <w:r>
-        <w:rPr>
-          <w:rFonts w:cs="Courier New"/>
-          <w:szCs w:val="28"/>
-        </w:rPr>
         <w:t>“They’ve started with the early morning checkups,” answers Glitch.</w:t>
       </w:r>
     </w:p>
@@ -2886,41 +2920,41 @@
           <w:rFonts w:cs="Courier New"/>
           <w:szCs w:val="28"/>
         </w:rPr>
+        <w:t>“Do you think he’s going to remember?” asks Old while he pulls out the black vial from his chest pocket. Red gesticulates in desperation, pointing to the unit and the door. Old ignores her.</w:t>
+      </w:r>
+    </w:p>
+    <w:p>
+      <w:pPr>
+        <w:pStyle w:val="PlainText"/>
+        <w:spacing w:before="240" w:after="240"/>
+        <w:rPr>
+          <w:rFonts w:cs="Courier New"/>
+          <w:szCs w:val="28"/>
+        </w:rPr>
+      </w:pPr>
+      <w:r>
+        <w:rPr>
+          <w:rFonts w:cs="Courier New"/>
+          <w:szCs w:val="28"/>
+        </w:rPr>
+        <w:t>“It’s worth a shot.” The sadistic robotic laughter is back. Behind them, Jonas moans, startled by the unnatural voice in his ear.</w:t>
+      </w:r>
+    </w:p>
+    <w:p>
+      <w:pPr>
+        <w:pStyle w:val="PlainText"/>
+        <w:spacing w:before="240" w:after="240"/>
+        <w:rPr>
+          <w:rFonts w:cs="Courier New"/>
+          <w:szCs w:val="28"/>
+        </w:rPr>
+      </w:pPr>
+      <w:r>
+        <w:rPr>
+          <w:rFonts w:cs="Courier New"/>
+          <w:szCs w:val="28"/>
+        </w:rPr>
         <w:lastRenderedPageBreak/>
-        <w:t>“Do you think he’s going to remember?” asks Old while he pulls out the black vial from his chest pocket. Red gesticulates in desperation, pointing to the unit and the door. Old ignores her.</w:t>
-      </w:r>
-    </w:p>
-    <w:p>
-      <w:pPr>
-        <w:pStyle w:val="PlainText"/>
-        <w:spacing w:before="240" w:after="240"/>
-        <w:rPr>
-          <w:rFonts w:cs="Courier New"/>
-          <w:szCs w:val="28"/>
-        </w:rPr>
-      </w:pPr>
-      <w:r>
-        <w:rPr>
-          <w:rFonts w:cs="Courier New"/>
-          <w:szCs w:val="28"/>
-        </w:rPr>
-        <w:t>“It’s worth a shot.” The sadistic robotic laughter is back. Behind them, Jonas moans, startled by the unnatural voice in his ear.</w:t>
-      </w:r>
-    </w:p>
-    <w:p>
-      <w:pPr>
-        <w:pStyle w:val="PlainText"/>
-        <w:spacing w:before="240" w:after="240"/>
-        <w:rPr>
-          <w:rFonts w:cs="Courier New"/>
-          <w:szCs w:val="28"/>
-        </w:rPr>
-      </w:pPr>
-      <w:r>
-        <w:rPr>
-          <w:rFonts w:cs="Courier New"/>
-          <w:szCs w:val="28"/>
-        </w:rPr>
         <w:t>The old man fills another syringe from the vial and empties it in the skeleton’s arm. He pats Jonas on the shoulder in a supportive manner. “Sorry again sunshine, it’s just business.” He takes the earphone away.</w:t>
       </w:r>
     </w:p>
@@ -3023,48 +3057,41 @@
           <w:rFonts w:cs="Courier New"/>
           <w:szCs w:val="28"/>
         </w:rPr>
-        <w:t xml:space="preserve">It’s a sort of mask out of which two white tubes smudged with blood are hanging, still dripping a yellowish liquid. There is some light flickering in the place where the wearer’s eyes should be. A few pieces of flesh are stuck </w:t>
-      </w:r>
+        <w:t>It’s a sort of mask out of which two white tubes smudged with blood are hanging, still dripping a yellowish liquid. There is some light flickering in the place where the wearer’s eyes should be. A few pieces of flesh are stuck on the inside. It’s grotesque but somehow familiar. With the corner of his eye, Jonas sees that a sliver of black material connects the terrible object with his own body. The old man holds the mask by some wires and a thick, black hose. Jonas can’t stand the look of it.</w:t>
+      </w:r>
+    </w:p>
+    <w:p>
+      <w:pPr>
+        <w:pStyle w:val="PlainText"/>
+        <w:spacing w:before="240" w:after="240"/>
+        <w:rPr>
+          <w:rFonts w:cs="Courier New"/>
+          <w:szCs w:val="28"/>
+        </w:rPr>
+      </w:pPr>
+      <w:r>
+        <w:rPr>
+          <w:rFonts w:cs="Courier New"/>
+          <w:szCs w:val="28"/>
+        </w:rPr>
+        <w:t>“No… nooo…”</w:t>
+      </w:r>
+    </w:p>
+    <w:p>
+      <w:pPr>
+        <w:pStyle w:val="PlainText"/>
+        <w:spacing w:before="240" w:after="240"/>
+        <w:rPr>
+          <w:rFonts w:cs="Courier New"/>
+          <w:szCs w:val="28"/>
+        </w:rPr>
+      </w:pPr>
       <w:r>
         <w:rPr>
           <w:rFonts w:cs="Courier New"/>
           <w:szCs w:val="28"/>
         </w:rPr>
         <w:lastRenderedPageBreak/>
-        <w:t>on the inside. It’s grotesque but somehow familiar. With the corner of his eye, Jonas sees that a sliver of black material connects the terrible object with his own body. The old man holds the mask by some wires and a thick, black hose. Jonas can’t stand the look of it.</w:t>
-      </w:r>
-    </w:p>
-    <w:p>
-      <w:pPr>
-        <w:pStyle w:val="PlainText"/>
-        <w:spacing w:before="240" w:after="240"/>
-        <w:rPr>
-          <w:rFonts w:cs="Courier New"/>
-          <w:szCs w:val="28"/>
-        </w:rPr>
-      </w:pPr>
-      <w:r>
-        <w:rPr>
-          <w:rFonts w:cs="Courier New"/>
-          <w:szCs w:val="28"/>
-        </w:rPr>
-        <w:t>“No… nooo…”</w:t>
-      </w:r>
-    </w:p>
-    <w:p>
-      <w:pPr>
-        <w:pStyle w:val="PlainText"/>
-        <w:spacing w:before="240" w:after="240"/>
-        <w:rPr>
-          <w:rFonts w:cs="Courier New"/>
-          <w:szCs w:val="28"/>
-        </w:rPr>
-      </w:pPr>
-      <w:r>
-        <w:rPr>
-          <w:rFonts w:cs="Courier New"/>
-          <w:szCs w:val="28"/>
-        </w:rPr>
         <w:t>“Old, hurry up. We need to go damn it!” says a female voice from somewhere behind his captor. It’s not Her voice. This voice is mean and scary. It mocks him, mocks his reality, his importance.</w:t>
       </w:r>
     </w:p>
@@ -3167,48 +3194,41 @@
           <w:rFonts w:cs="Courier New"/>
           <w:szCs w:val="28"/>
         </w:rPr>
-        <w:t xml:space="preserve">A well-formed reflex kicks in. “Colonel, 84D-P at… at your service,” he speaks in a broken voice. The part of him that is in complete denial revolts against this nightmare. What is a “colonel”? He’s a Dragon Knight! The </w:t>
-      </w:r>
+        <w:t>A well-formed reflex kicks in. “Colonel, 84D-P at… at your service,” he speaks in a broken voice. The part of him that is in complete denial revolts against this nightmare. What is a “colonel”? He’s a Dragon Knight! The wizard is playing games with his mind. They’re torturing him, hoping to make him give up information about the dragons’ nesting grounds.</w:t>
+      </w:r>
+    </w:p>
+    <w:p>
+      <w:pPr>
+        <w:pStyle w:val="PlainText"/>
+        <w:spacing w:before="240" w:after="240"/>
+        <w:rPr>
+          <w:rFonts w:cs="Courier New"/>
+          <w:szCs w:val="28"/>
+        </w:rPr>
+      </w:pPr>
+      <w:r>
+        <w:rPr>
+          <w:rFonts w:cs="Courier New"/>
+          <w:szCs w:val="28"/>
+        </w:rPr>
+        <w:t>“You hear that, Glitch? He’s back. Well, as back as he can be given the way he’s tripping.”</w:t>
+      </w:r>
+    </w:p>
+    <w:p>
+      <w:pPr>
+        <w:pStyle w:val="PlainText"/>
+        <w:spacing w:before="240" w:after="240"/>
+        <w:rPr>
+          <w:rFonts w:cs="Courier New"/>
+          <w:szCs w:val="28"/>
+        </w:rPr>
+      </w:pPr>
       <w:r>
         <w:rPr>
           <w:rFonts w:cs="Courier New"/>
           <w:szCs w:val="28"/>
         </w:rPr>
         <w:lastRenderedPageBreak/>
-        <w:t>wizard is playing games with his mind. They’re torturing him, hoping to make him give up information about the dragons’ nesting grounds.</w:t>
-      </w:r>
-    </w:p>
-    <w:p>
-      <w:pPr>
-        <w:pStyle w:val="PlainText"/>
-        <w:spacing w:before="240" w:after="240"/>
-        <w:rPr>
-          <w:rFonts w:cs="Courier New"/>
-          <w:szCs w:val="28"/>
-        </w:rPr>
-      </w:pPr>
-      <w:r>
-        <w:rPr>
-          <w:rFonts w:cs="Courier New"/>
-          <w:szCs w:val="28"/>
-        </w:rPr>
-        <w:t>“You hear that, Glitch? He’s back. Well, as back as he can be given the way he’s tripping.”</w:t>
-      </w:r>
-    </w:p>
-    <w:p>
-      <w:pPr>
-        <w:pStyle w:val="PlainText"/>
-        <w:spacing w:before="240" w:after="240"/>
-        <w:rPr>
-          <w:rFonts w:cs="Courier New"/>
-          <w:szCs w:val="28"/>
-        </w:rPr>
-      </w:pPr>
-      <w:r>
-        <w:rPr>
-          <w:rFonts w:cs="Courier New"/>
-          <w:szCs w:val="28"/>
-        </w:rPr>
         <w:t>As the wizard utters the last syllable, Jonas is off again. This time it’s the deck of an aircraft carrier. A man is barking orders at him. He seems angry. Jonas doesn’t care. Their war toys are just money wasted for futile posturing. He will meet the Princess after this pointless training mission is done. She’ll forgive his sins. The Blue Twins are up on the sky. But didn’t Earth have only one sun? Wait. Earth!</w:t>
       </w:r>
     </w:p>
@@ -3294,7 +3314,41 @@
           <w:rFonts w:cs="Courier New"/>
           <w:szCs w:val="28"/>
         </w:rPr>
-        <w:t xml:space="preserve">A metallic screeching from the corridor makes them freeze in place. “What was that?” asks the young woman. But before she can get any answer, an even louder screeching fills the room. The two strangers scramble away </w:t>
+        <w:t>A metallic screeching from the corridor makes them freeze in place. “What was that?” asks the young woman. But before she can get any answer, an even louder screeching fills the room. The two strangers scramble away from Jonas on all fours like scared sheep. They don’t make it very far. A loud bang resonates through the room.</w:t>
+      </w:r>
+    </w:p>
+    <w:p>
+      <w:pPr>
+        <w:pStyle w:val="PlainText"/>
+        <w:spacing w:before="240" w:after="240"/>
+        <w:rPr>
+          <w:rFonts w:cs="Courier New"/>
+          <w:szCs w:val="28"/>
+        </w:rPr>
+      </w:pPr>
+      <w:r>
+        <w:rPr>
+          <w:rFonts w:cs="Courier New"/>
+          <w:szCs w:val="28"/>
+        </w:rPr>
+        <w:t>“Glitch! What the hell! The hatch closed!” yells Old.</w:t>
+      </w:r>
+    </w:p>
+    <w:p>
+      <w:pPr>
+        <w:pStyle w:val="PlainText"/>
+        <w:spacing w:before="240" w:after="240"/>
+        <w:rPr>
+          <w:rFonts w:cs="Courier New"/>
+          <w:szCs w:val="28"/>
+        </w:rPr>
+      </w:pPr>
+      <w:r>
+        <w:rPr>
+          <w:rFonts w:cs="Courier New"/>
+          <w:szCs w:val="28"/>
+        </w:rPr>
+        <w:t xml:space="preserve">His companion wails. She curls head down clasped by hands. Her orange hair spreads in an ugly bunch on the tacky floor. “I knew it, I knew it! We </w:t>
       </w:r>
       <w:r>
         <w:rPr>
@@ -3302,41 +3356,7 @@
           <w:szCs w:val="28"/>
         </w:rPr>
         <w:lastRenderedPageBreak/>
-        <w:t>from Jonas on all fours like scared sheep. They don’t make it very far. A loud bang resonates through the room.</w:t>
-      </w:r>
-    </w:p>
-    <w:p>
-      <w:pPr>
-        <w:pStyle w:val="PlainText"/>
-        <w:spacing w:before="240" w:after="240"/>
-        <w:rPr>
-          <w:rFonts w:cs="Courier New"/>
-          <w:szCs w:val="28"/>
-        </w:rPr>
-      </w:pPr>
-      <w:r>
-        <w:rPr>
-          <w:rFonts w:cs="Courier New"/>
-          <w:szCs w:val="28"/>
-        </w:rPr>
-        <w:t>“Glitch! What the hell! The hatch closed!” yells Old.</w:t>
-      </w:r>
-    </w:p>
-    <w:p>
-      <w:pPr>
-        <w:pStyle w:val="PlainText"/>
-        <w:spacing w:before="240" w:after="240"/>
-        <w:rPr>
-          <w:rFonts w:cs="Courier New"/>
-          <w:szCs w:val="28"/>
-        </w:rPr>
-      </w:pPr>
-      <w:r>
-        <w:rPr>
-          <w:rFonts w:cs="Courier New"/>
-          <w:szCs w:val="28"/>
-        </w:rPr>
-        <w:t>His companion wails. She curls head down clasped by hands. Her orange hair spreads in an ugly bunch on the tacky floor. “I knew it, I knew it! We should have gotten out when we had the chance! You didn’t let me go, bastard!” screams the nasty woman.</w:t>
+        <w:t>should have gotten out when we had the chance! You didn’t let me go, bastard!” screams the nasty woman.</w:t>
       </w:r>
     </w:p>
     <w:p>
@@ -3438,25 +3458,32 @@
           <w:rFonts w:cs="Courier New"/>
           <w:szCs w:val="28"/>
         </w:rPr>
+        <w:t>“Quick! Get the unit back in its place!” orders the man. “No arguing or we’re losing it!”</w:t>
+      </w:r>
+    </w:p>
+    <w:p>
+      <w:pPr>
+        <w:pStyle w:val="PlainText"/>
+        <w:spacing w:before="240" w:after="240"/>
+        <w:rPr>
+          <w:rFonts w:cs="Courier New"/>
+          <w:szCs w:val="28"/>
+        </w:rPr>
+      </w:pPr>
+      <w:r>
+        <w:rPr>
+          <w:rFonts w:cs="Courier New"/>
+          <w:szCs w:val="28"/>
+        </w:rPr>
+        <w:t xml:space="preserve">They rush to the object they had been carrying and lift it off the floor. They’re halfway back to the corner of the room when water erupts from the ceiling. The cold shower interrupts Jonas’ constant reverie. There’s </w:t>
+      </w:r>
+      <w:r>
+        <w:rPr>
+          <w:rFonts w:cs="Courier New"/>
+          <w:szCs w:val="28"/>
+        </w:rPr>
         <w:lastRenderedPageBreak/>
-        <w:t>“Quick! Get the unit back in its place!” orders the man. “No arguing or we’re losing it!”</w:t>
-      </w:r>
-    </w:p>
-    <w:p>
-      <w:pPr>
-        <w:pStyle w:val="PlainText"/>
-        <w:spacing w:before="240" w:after="240"/>
-        <w:rPr>
-          <w:rFonts w:cs="Courier New"/>
-          <w:szCs w:val="28"/>
-        </w:rPr>
-      </w:pPr>
-      <w:r>
-        <w:rPr>
-          <w:rFonts w:cs="Courier New"/>
-          <w:szCs w:val="28"/>
-        </w:rPr>
-        <w:t>They rush to the object they had been carrying and lift it off the floor. They’re halfway back to the corner of the room when water erupts from the ceiling. The cold shower interrupts Jonas’ constant reverie. There’s yelling and panting as the two strangers transport their load out of the way of the water whipping the center of the room.</w:t>
+        <w:t>yelling and panting as the two strangers transport their load out of the way of the water whipping the center of the room.</w:t>
       </w:r>
     </w:p>
     <w:p>
@@ -3626,24 +3653,24 @@
           <w:rFonts w:cs="Courier New"/>
           <w:szCs w:val="28"/>
         </w:rPr>
+        <w:t>With surprising agility he crawls over to his companion. Together, they move the communications unit outside Jonas’ room. The young woman comes back for one final look. She does a military salute, manages a thin, crooked smile and then disappears. From the shadows, a dragon’s claw tries to catch her but ends up a few centimeters short. Reality is slipping away again.</w:t>
+      </w:r>
+    </w:p>
+    <w:p>
+      <w:pPr>
+        <w:pStyle w:val="PlainText"/>
+        <w:spacing w:before="240" w:after="240"/>
+        <w:rPr>
+          <w:rFonts w:cs="Courier New"/>
+          <w:szCs w:val="28"/>
+        </w:rPr>
+      </w:pPr>
+      <w:r>
+        <w:rPr>
+          <w:rFonts w:cs="Courier New"/>
+          <w:szCs w:val="28"/>
+        </w:rPr>
         <w:lastRenderedPageBreak/>
-        <w:t>With surprising agility he crawls over to his companion. Together, they move the communications unit outside Jonas’ room. The young woman comes back for one final look. She does a military salute, manages a thin, crooked smile and then disappears. From the shadows, a dragon’s claw tries to catch her but ends up a few centimeters short. Reality is slipping away again.</w:t>
-      </w:r>
-    </w:p>
-    <w:p>
-      <w:pPr>
-        <w:pStyle w:val="PlainText"/>
-        <w:spacing w:before="240" w:after="240"/>
-        <w:rPr>
-          <w:rFonts w:cs="Courier New"/>
-          <w:szCs w:val="28"/>
-        </w:rPr>
-      </w:pPr>
-      <w:r>
-        <w:rPr>
-          <w:rFonts w:cs="Courier New"/>
-          <w:szCs w:val="28"/>
-        </w:rPr>
         <w:t>“… but…” he manages before the drug is back with a vengeance.</w:t>
       </w:r>
     </w:p>
@@ -3790,7 +3817,7 @@
         <w:rPr>
           <w:i/>
         </w:rPr>
-        <w:t>Compilation date: 2017-07-15 03:27:25</w:t>
+        <w:t>Compilation date: 2017-07-15 21:48:04</w:t>
       </w:r>
     </w:p>
     <w:sectPr>
@@ -4098,7 +4125,7 @@
     <w:link w:val="BodyTextChar"/>
     <w:uiPriority w:val="99"/>
     <w:unhideWhenUsed/>
-    <w:rsid w:val="005E17AB"/>
+    <w:rsid w:val="003D5D76"/>
     <w:pPr>
       <w:spacing w:after="120"/>
     </w:pPr>
@@ -4108,7 +4135,7 @@
     <w:basedOn w:val="DefaultParagraphFont"/>
     <w:link w:val="BodyText"/>
     <w:uiPriority w:val="99"/>
-    <w:rsid w:val="005E17AB"/>
+    <w:rsid w:val="003D5D76"/>
     <w:rPr>
       <w:rFonts w:ascii="Georgia" w:hAnsi="Georgia"/>
       <w:sz w:val="28"/>
@@ -4121,7 +4148,7 @@
     <w:uiPriority w:val="99"/>
     <w:semiHidden/>
     <w:unhideWhenUsed/>
-    <w:rsid w:val="005E17AB"/>
+    <w:rsid w:val="003D5D76"/>
     <w:rPr>
       <w:color w:val="0000FF" w:themeColor="hyperlink"/>
       <w:u w:val="single"/>
@@ -4425,7 +4452,7 @@
     <w:link w:val="BodyTextChar"/>
     <w:uiPriority w:val="99"/>
     <w:unhideWhenUsed/>
-    <w:rsid w:val="005E17AB"/>
+    <w:rsid w:val="003D5D76"/>
     <w:pPr>
       <w:spacing w:after="120"/>
     </w:pPr>
@@ -4435,7 +4462,7 @@
     <w:basedOn w:val="DefaultParagraphFont"/>
     <w:link w:val="BodyText"/>
     <w:uiPriority w:val="99"/>
-    <w:rsid w:val="005E17AB"/>
+    <w:rsid w:val="003D5D76"/>
     <w:rPr>
       <w:rFonts w:ascii="Georgia" w:hAnsi="Georgia"/>
       <w:sz w:val="28"/>
@@ -4448,7 +4475,7 @@
     <w:uiPriority w:val="99"/>
     <w:semiHidden/>
     <w:unhideWhenUsed/>
-    <w:rsid w:val="005E17AB"/>
+    <w:rsid w:val="003D5D76"/>
     <w:rPr>
       <w:color w:val="0000FF" w:themeColor="hyperlink"/>
       <w:u w:val="single"/>
@@ -4747,7 +4774,7 @@
 </file>
 
 <file path=customXml/itemProps1.xml><?xml version="1.0" encoding="utf-8"?>
-<ds:datastoreItem xmlns:ds="http://schemas.openxmlformats.org/officeDocument/2006/customXml" ds:itemID="{DE167E79-287D-4AA1-9A47-5065DC7C46F1}">
+<ds:datastoreItem xmlns:ds="http://schemas.openxmlformats.org/officeDocument/2006/customXml" ds:itemID="{20D057E9-CB90-4E41-A310-D5A8D6869D3C}">
   <ds:schemaRefs>
     <ds:schemaRef ds:uri="http://schemas.openxmlformats.org/officeDocument/2006/bibliography"/>
   </ds:schemaRefs>

</xml_diff>

<commit_message>
Corrected duplication of segment 4. Corrected a few typos.
</commit_message>
<xml_diff>
--- a/short-stories/02017-001-stories-from-the-continuum/02017-001-stories-from-the-continuum.docx
+++ b/short-stories/02017-001-stories-from-the-continuum/02017-001-stories-from-the-continuum.docx
@@ -1,6 +1,6 @@
 
 <file path=word/document.xml><?xml version="1.0" encoding="utf-8"?>
-<w:document xmlns:wpc="http://schemas.microsoft.com/office/word/2010/wordprocessingCanvas" xmlns:mc="http://schemas.openxmlformats.org/markup-compatibility/2006" xmlns:o="urn:schemas-microsoft-com:office:office" xmlns:r="http://schemas.openxmlformats.org/officeDocument/2006/relationships" xmlns:m="http://schemas.openxmlformats.org/officeDocument/2006/math" xmlns:v="urn:schemas-microsoft-com:vml" xmlns:wp14="http://schemas.microsoft.com/office/word/2010/wordprocessingDrawing" xmlns:wp="http://schemas.openxmlformats.org/drawingml/2006/wordprocessingDrawing" xmlns:w10="urn:schemas-microsoft-com:office:word" xmlns:w="http://schemas.openxmlformats.org/wordprocessingml/2006/main" xmlns:w14="http://schemas.microsoft.com/office/word/2010/wordml" xmlns:wpg="http://schemas.microsoft.com/office/word/2010/wordprocessingGroup" xmlns:wpi="http://schemas.microsoft.com/office/word/2010/wordprocessingInk" xmlns:wne="http://schemas.microsoft.com/office/word/2006/wordml" xmlns:wps="http://schemas.microsoft.com/office/word/2010/wordprocessingShape" mc:Ignorable="w14 wp14">
+<w:document xmlns:wpc="http://schemas.microsoft.com/office/word/2010/wordprocessingCanvas" xmlns:cx="http://schemas.microsoft.com/office/drawing/2014/chartex" xmlns:cx1="http://schemas.microsoft.com/office/drawing/2015/9/8/chartex" xmlns:cx2="http://schemas.microsoft.com/office/drawing/2015/10/21/chartex" xmlns:cx3="http://schemas.microsoft.com/office/drawing/2016/5/9/chartex" xmlns:cx4="http://schemas.microsoft.com/office/drawing/2016/5/10/chartex" xmlns:cx5="http://schemas.microsoft.com/office/drawing/2016/5/11/chartex" xmlns:cx6="http://schemas.microsoft.com/office/drawing/2016/5/12/chartex" xmlns:cx7="http://schemas.microsoft.com/office/drawing/2016/5/13/chartex" xmlns:cx8="http://schemas.microsoft.com/office/drawing/2016/5/14/chartex" xmlns:mc="http://schemas.openxmlformats.org/markup-compatibility/2006" xmlns:aink="http://schemas.microsoft.com/office/drawing/2016/ink" xmlns:am3d="http://schemas.microsoft.com/office/drawing/2017/model3d" xmlns:o="urn:schemas-microsoft-com:office:office" xmlns:r="http://schemas.openxmlformats.org/officeDocument/2006/relationships" xmlns:m="http://schemas.openxmlformats.org/officeDocument/2006/math" xmlns:v="urn:schemas-microsoft-com:vml" xmlns:wp14="http://schemas.microsoft.com/office/word/2010/wordprocessingDrawing" xmlns:wp="http://schemas.openxmlformats.org/drawingml/2006/wordprocessingDrawing" xmlns:w10="urn:schemas-microsoft-com:office:word" xmlns:w="http://schemas.openxmlformats.org/wordprocessingml/2006/main" xmlns:w14="http://schemas.microsoft.com/office/word/2010/wordml" xmlns:w15="http://schemas.microsoft.com/office/word/2012/wordml" xmlns:w16cid="http://schemas.microsoft.com/office/word/2016/wordml/cid" xmlns:w16se="http://schemas.microsoft.com/office/word/2015/wordml/symex" xmlns:wpg="http://schemas.microsoft.com/office/word/2010/wordprocessingGroup" xmlns:wpi="http://schemas.microsoft.com/office/word/2010/wordprocessingInk" xmlns:wne="http://schemas.microsoft.com/office/word/2006/wordml" xmlns:wps="http://schemas.microsoft.com/office/word/2010/wordprocessingShape" mc:Ignorable="w14 w15 w16se w16cid wp14">
   <w:background w:color="FFFFFF"/>
   <w:body>
     <w:p>
@@ -3742,7 +3742,7 @@
           <w:szCs w:val="28"/>
         </w:rPr>
       </w:pPr>
-      <w:hyperlink r:id="rId6" w:history="1">
+      <w:hyperlink r:id="rId5" w:history="1">
         <w:r>
           <w:rPr>
             <w:rStyle w:val="Hyperlink"/>
@@ -3778,7 +3778,7 @@
           <w:szCs w:val="22"/>
         </w:rPr>
       </w:pPr>
-      <w:hyperlink r:id="rId7" w:history="1">
+      <w:hyperlink r:id="rId6" w:history="1">
         <w:r>
           <w:rPr>
             <w:rStyle w:val="Hyperlink"/>
@@ -3817,7 +3817,7 @@
         <w:rPr>
           <w:i/>
         </w:rPr>
-        <w:t>Compilation date: 2017-07-15 21:48:04</w:t>
+        <w:t>Compilation date: 2017-07-17 12:21:46</w:t>
       </w:r>
     </w:p>
     <w:sectPr>
@@ -3831,7 +3831,7 @@
 </file>
 
 <file path=word/styles.xml><?xml version="1.0" encoding="utf-8"?>
-<w:styles xmlns:mc="http://schemas.openxmlformats.org/markup-compatibility/2006" xmlns:r="http://schemas.openxmlformats.org/officeDocument/2006/relationships" xmlns:w="http://schemas.openxmlformats.org/wordprocessingml/2006/main" xmlns:w14="http://schemas.microsoft.com/office/word/2010/wordml" mc:Ignorable="w14">
+<w:styles xmlns:mc="http://schemas.openxmlformats.org/markup-compatibility/2006" xmlns:r="http://schemas.openxmlformats.org/officeDocument/2006/relationships" xmlns:w="http://schemas.openxmlformats.org/wordprocessingml/2006/main" xmlns:w14="http://schemas.microsoft.com/office/word/2010/wordml" xmlns:w15="http://schemas.microsoft.com/office/word/2012/wordml" xmlns:w16cid="http://schemas.microsoft.com/office/word/2016/wordml/cid" xmlns:w16se="http://schemas.microsoft.com/office/word/2015/wordml/symex" mc:Ignorable="w14 w15 w16se w16cid">
   <w:docDefaults>
     <w:rPrDefault>
       <w:rPr>
@@ -3841,144 +3841,382 @@
     </w:rPrDefault>
     <w:pPrDefault/>
   </w:docDefaults>
-  <w:latentStyles w:defLockedState="0" w:defUIPriority="99" w:defSemiHidden="1" w:defUnhideWhenUsed="1" w:defQFormat="0" w:count="267">
-    <w:lsdException w:name="Normal" w:semiHidden="0" w:uiPriority="0" w:unhideWhenUsed="0" w:qFormat="1"/>
-    <w:lsdException w:name="heading 1" w:semiHidden="0" w:uiPriority="9" w:unhideWhenUsed="0" w:qFormat="1"/>
-    <w:lsdException w:name="heading 2" w:uiPriority="9" w:qFormat="1"/>
-    <w:lsdException w:name="heading 3" w:uiPriority="9" w:qFormat="1"/>
-    <w:lsdException w:name="heading 4" w:uiPriority="9" w:qFormat="1"/>
-    <w:lsdException w:name="heading 5" w:uiPriority="9" w:qFormat="1"/>
-    <w:lsdException w:name="heading 6" w:uiPriority="9" w:qFormat="1"/>
-    <w:lsdException w:name="heading 7" w:uiPriority="9" w:qFormat="1"/>
-    <w:lsdException w:name="heading 8" w:uiPriority="9" w:qFormat="1"/>
-    <w:lsdException w:name="heading 9" w:uiPriority="9" w:qFormat="1"/>
-    <w:lsdException w:name="toc 1" w:uiPriority="39"/>
-    <w:lsdException w:name="toc 2" w:uiPriority="39"/>
-    <w:lsdException w:name="toc 3" w:uiPriority="39"/>
-    <w:lsdException w:name="toc 4" w:uiPriority="39"/>
-    <w:lsdException w:name="toc 5" w:uiPriority="39"/>
-    <w:lsdException w:name="toc 6" w:uiPriority="39"/>
-    <w:lsdException w:name="toc 7" w:uiPriority="39"/>
-    <w:lsdException w:name="toc 8" w:uiPriority="39"/>
-    <w:lsdException w:name="toc 9" w:uiPriority="39"/>
-    <w:lsdException w:name="caption" w:uiPriority="35" w:qFormat="1"/>
-    <w:lsdException w:name="Title" w:semiHidden="0" w:uiPriority="10" w:unhideWhenUsed="0" w:qFormat="1"/>
-    <w:lsdException w:name="Default Paragraph Font" w:uiPriority="1"/>
-    <w:lsdException w:name="Subtitle" w:semiHidden="0" w:uiPriority="11" w:unhideWhenUsed="0" w:qFormat="1"/>
-    <w:lsdException w:name="Strong" w:semiHidden="0" w:uiPriority="22" w:unhideWhenUsed="0" w:qFormat="1"/>
-    <w:lsdException w:name="Emphasis" w:semiHidden="0" w:uiPriority="20" w:unhideWhenUsed="0" w:qFormat="1"/>
-    <w:lsdException w:name="Table Grid" w:semiHidden="0" w:uiPriority="59" w:unhideWhenUsed="0"/>
-    <w:lsdException w:name="Placeholder Text" w:unhideWhenUsed="0"/>
-    <w:lsdException w:name="No Spacing" w:semiHidden="0" w:uiPriority="1" w:unhideWhenUsed="0" w:qFormat="1"/>
-    <w:lsdException w:name="Light Shading" w:semiHidden="0" w:uiPriority="60" w:unhideWhenUsed="0"/>
-    <w:lsdException w:name="Light List" w:semiHidden="0" w:uiPriority="61" w:unhideWhenUsed="0"/>
-    <w:lsdException w:name="Light Grid" w:semiHidden="0" w:uiPriority="62" w:unhideWhenUsed="0"/>
-    <w:lsdException w:name="Medium Shading 1" w:semiHidden="0" w:uiPriority="63" w:unhideWhenUsed="0"/>
-    <w:lsdException w:name="Medium Shading 2" w:semiHidden="0" w:uiPriority="64" w:unhideWhenUsed="0"/>
-    <w:lsdException w:name="Medium List 1" w:semiHidden="0" w:uiPriority="65" w:unhideWhenUsed="0"/>
-    <w:lsdException w:name="Medium List 2" w:semiHidden="0" w:uiPriority="66" w:unhideWhenUsed="0"/>
-    <w:lsdException w:name="Medium Grid 1" w:semiHidden="0" w:uiPriority="67" w:unhideWhenUsed="0"/>
-    <w:lsdException w:name="Medium Grid 2" w:semiHidden="0" w:uiPriority="68" w:unhideWhenUsed="0"/>
-    <w:lsdException w:name="Medium Grid 3" w:semiHidden="0" w:uiPriority="69" w:unhideWhenUsed="0"/>
-    <w:lsdException w:name="Dark List" w:semiHidden="0" w:uiPriority="70" w:unhideWhenUsed="0"/>
-    <w:lsdException w:name="Colorful Shading" w:semiHidden="0" w:uiPriority="71" w:unhideWhenUsed="0"/>
-    <w:lsdException w:name="Colorful List" w:semiHidden="0" w:uiPriority="72" w:unhideWhenUsed="0"/>
-    <w:lsdException w:name="Colorful Grid" w:semiHidden="0" w:uiPriority="73" w:unhideWhenUsed="0"/>
-    <w:lsdException w:name="Light Shading Accent 1" w:semiHidden="0" w:uiPriority="60" w:unhideWhenUsed="0"/>
-    <w:lsdException w:name="Light List Accent 1" w:semiHidden="0" w:uiPriority="61" w:unhideWhenUsed="0"/>
-    <w:lsdException w:name="Light Grid Accent 1" w:semiHidden="0" w:uiPriority="62" w:unhideWhenUsed="0"/>
-    <w:lsdException w:name="Medium Shading 1 Accent 1" w:semiHidden="0" w:uiPriority="63" w:unhideWhenUsed="0"/>
-    <w:lsdException w:name="Medium Shading 2 Accent 1" w:semiHidden="0" w:uiPriority="64" w:unhideWhenUsed="0"/>
-    <w:lsdException w:name="Medium List 1 Accent 1" w:semiHidden="0" w:uiPriority="65" w:unhideWhenUsed="0"/>
-    <w:lsdException w:name="Revision" w:unhideWhenUsed="0"/>
-    <w:lsdException w:name="List Paragraph" w:semiHidden="0" w:uiPriority="34" w:unhideWhenUsed="0" w:qFormat="1"/>
-    <w:lsdException w:name="Quote" w:semiHidden="0" w:uiPriority="29" w:unhideWhenUsed="0" w:qFormat="1"/>
-    <w:lsdException w:name="Intense Quote" w:semiHidden="0" w:uiPriority="30" w:unhideWhenUsed="0" w:qFormat="1"/>
-    <w:lsdException w:name="Medium List 2 Accent 1" w:semiHidden="0" w:uiPriority="66" w:unhideWhenUsed="0"/>
-    <w:lsdException w:name="Medium Grid 1 Accent 1" w:semiHidden="0" w:uiPriority="67" w:unhideWhenUsed="0"/>
-    <w:lsdException w:name="Medium Grid 2 Accent 1" w:semiHidden="0" w:uiPriority="68" w:unhideWhenUsed="0"/>
-    <w:lsdException w:name="Medium Grid 3 Accent 1" w:semiHidden="0" w:uiPriority="69" w:unhideWhenUsed="0"/>
-    <w:lsdException w:name="Dark List Accent 1" w:semiHidden="0" w:uiPriority="70" w:unhideWhenUsed="0"/>
-    <w:lsdException w:name="Colorful Shading Accent 1" w:semiHidden="0" w:uiPriority="71" w:unhideWhenUsed="0"/>
-    <w:lsdException w:name="Colorful List Accent 1" w:semiHidden="0" w:uiPriority="72" w:unhideWhenUsed="0"/>
-    <w:lsdException w:name="Colorful Grid Accent 1" w:semiHidden="0" w:uiPriority="73" w:unhideWhenUsed="0"/>
-    <w:lsdException w:name="Light Shading Accent 2" w:semiHidden="0" w:uiPriority="60" w:unhideWhenUsed="0"/>
-    <w:lsdException w:name="Light List Accent 2" w:semiHidden="0" w:uiPriority="61" w:unhideWhenUsed="0"/>
-    <w:lsdException w:name="Light Grid Accent 2" w:semiHidden="0" w:uiPriority="62" w:unhideWhenUsed="0"/>
-    <w:lsdException w:name="Medium Shading 1 Accent 2" w:semiHidden="0" w:uiPriority="63" w:unhideWhenUsed="0"/>
-    <w:lsdException w:name="Medium Shading 2 Accent 2" w:semiHidden="0" w:uiPriority="64" w:unhideWhenUsed="0"/>
-    <w:lsdException w:name="Medium List 1 Accent 2" w:semiHidden="0" w:uiPriority="65" w:unhideWhenUsed="0"/>
-    <w:lsdException w:name="Medium List 2 Accent 2" w:semiHidden="0" w:uiPriority="66" w:unhideWhenUsed="0"/>
-    <w:lsdException w:name="Medium Grid 1 Accent 2" w:semiHidden="0" w:uiPriority="67" w:unhideWhenUsed="0"/>
-    <w:lsdException w:name="Medium Grid 2 Accent 2" w:semiHidden="0" w:uiPriority="68" w:unhideWhenUsed="0"/>
-    <w:lsdException w:name="Medium Grid 3 Accent 2" w:semiHidden="0" w:uiPriority="69" w:unhideWhenUsed="0"/>
-    <w:lsdException w:name="Dark List Accent 2" w:semiHidden="0" w:uiPriority="70" w:unhideWhenUsed="0"/>
-    <w:lsdException w:name="Colorful Shading Accent 2" w:semiHidden="0" w:uiPriority="71" w:unhideWhenUsed="0"/>
-    <w:lsdException w:name="Colorful List Accent 2" w:semiHidden="0" w:uiPriority="72" w:unhideWhenUsed="0"/>
-    <w:lsdException w:name="Colorful Grid Accent 2" w:semiHidden="0" w:uiPriority="73" w:unhideWhenUsed="0"/>
-    <w:lsdException w:name="Light Shading Accent 3" w:semiHidden="0" w:uiPriority="60" w:unhideWhenUsed="0"/>
-    <w:lsdException w:name="Light List Accent 3" w:semiHidden="0" w:uiPriority="61" w:unhideWhenUsed="0"/>
-    <w:lsdException w:name="Light Grid Accent 3" w:semiHidden="0" w:uiPriority="62" w:unhideWhenUsed="0"/>
-    <w:lsdException w:name="Medium Shading 1 Accent 3" w:semiHidden="0" w:uiPriority="63" w:unhideWhenUsed="0"/>
-    <w:lsdException w:name="Medium Shading 2 Accent 3" w:semiHidden="0" w:uiPriority="64" w:unhideWhenUsed="0"/>
-    <w:lsdException w:name="Medium List 1 Accent 3" w:semiHidden="0" w:uiPriority="65" w:unhideWhenUsed="0"/>
-    <w:lsdException w:name="Medium List 2 Accent 3" w:semiHidden="0" w:uiPriority="66" w:unhideWhenUsed="0"/>
-    <w:lsdException w:name="Medium Grid 1 Accent 3" w:semiHidden="0" w:uiPriority="67" w:unhideWhenUsed="0"/>
-    <w:lsdException w:name="Medium Grid 2 Accent 3" w:semiHidden="0" w:uiPriority="68" w:unhideWhenUsed="0"/>
-    <w:lsdException w:name="Medium Grid 3 Accent 3" w:semiHidden="0" w:uiPriority="69" w:unhideWhenUsed="0"/>
-    <w:lsdException w:name="Dark List Accent 3" w:semiHidden="0" w:uiPriority="70" w:unhideWhenUsed="0"/>
-    <w:lsdException w:name="Colorful Shading Accent 3" w:semiHidden="0" w:uiPriority="71" w:unhideWhenUsed="0"/>
-    <w:lsdException w:name="Colorful List Accent 3" w:semiHidden="0" w:uiPriority="72" w:unhideWhenUsed="0"/>
-    <w:lsdException w:name="Colorful Grid Accent 3" w:semiHidden="0" w:uiPriority="73" w:unhideWhenUsed="0"/>
-    <w:lsdException w:name="Light Shading Accent 4" w:semiHidden="0" w:uiPriority="60" w:unhideWhenUsed="0"/>
-    <w:lsdException w:name="Light List Accent 4" w:semiHidden="0" w:uiPriority="61" w:unhideWhenUsed="0"/>
-    <w:lsdException w:name="Light Grid Accent 4" w:semiHidden="0" w:uiPriority="62" w:unhideWhenUsed="0"/>
-    <w:lsdException w:name="Medium Shading 1 Accent 4" w:semiHidden="0" w:uiPriority="63" w:unhideWhenUsed="0"/>
-    <w:lsdException w:name="Medium Shading 2 Accent 4" w:semiHidden="0" w:uiPriority="64" w:unhideWhenUsed="0"/>
-    <w:lsdException w:name="Medium List 1 Accent 4" w:semiHidden="0" w:uiPriority="65" w:unhideWhenUsed="0"/>
-    <w:lsdException w:name="Medium List 2 Accent 4" w:semiHidden="0" w:uiPriority="66" w:unhideWhenUsed="0"/>
-    <w:lsdException w:name="Medium Grid 1 Accent 4" w:semiHidden="0" w:uiPriority="67" w:unhideWhenUsed="0"/>
-    <w:lsdException w:name="Medium Grid 2 Accent 4" w:semiHidden="0" w:uiPriority="68" w:unhideWhenUsed="0"/>
-    <w:lsdException w:name="Medium Grid 3 Accent 4" w:semiHidden="0" w:uiPriority="69" w:unhideWhenUsed="0"/>
-    <w:lsdException w:name="Dark List Accent 4" w:semiHidden="0" w:uiPriority="70" w:unhideWhenUsed="0"/>
-    <w:lsdException w:name="Colorful Shading Accent 4" w:semiHidden="0" w:uiPriority="71" w:unhideWhenUsed="0"/>
-    <w:lsdException w:name="Colorful List Accent 4" w:semiHidden="0" w:uiPriority="72" w:unhideWhenUsed="0"/>
-    <w:lsdException w:name="Colorful Grid Accent 4" w:semiHidden="0" w:uiPriority="73" w:unhideWhenUsed="0"/>
-    <w:lsdException w:name="Light Shading Accent 5" w:semiHidden="0" w:uiPriority="60" w:unhideWhenUsed="0"/>
-    <w:lsdException w:name="Light List Accent 5" w:semiHidden="0" w:uiPriority="61" w:unhideWhenUsed="0"/>
-    <w:lsdException w:name="Light Grid Accent 5" w:semiHidden="0" w:uiPriority="62" w:unhideWhenUsed="0"/>
-    <w:lsdException w:name="Medium Shading 1 Accent 5" w:semiHidden="0" w:uiPriority="63" w:unhideWhenUsed="0"/>
-    <w:lsdException w:name="Medium Shading 2 Accent 5" w:semiHidden="0" w:uiPriority="64" w:unhideWhenUsed="0"/>
-    <w:lsdException w:name="Medium List 1 Accent 5" w:semiHidden="0" w:uiPriority="65" w:unhideWhenUsed="0"/>
-    <w:lsdException w:name="Medium List 2 Accent 5" w:semiHidden="0" w:uiPriority="66" w:unhideWhenUsed="0"/>
-    <w:lsdException w:name="Medium Grid 1 Accent 5" w:semiHidden="0" w:uiPriority="67" w:unhideWhenUsed="0"/>
-    <w:lsdException w:name="Medium Grid 2 Accent 5" w:semiHidden="0" w:uiPriority="68" w:unhideWhenUsed="0"/>
-    <w:lsdException w:name="Medium Grid 3 Accent 5" w:semiHidden="0" w:uiPriority="69" w:unhideWhenUsed="0"/>
-    <w:lsdException w:name="Dark List Accent 5" w:semiHidden="0" w:uiPriority="70" w:unhideWhenUsed="0"/>
-    <w:lsdException w:name="Colorful Shading Accent 5" w:semiHidden="0" w:uiPriority="71" w:unhideWhenUsed="0"/>
-    <w:lsdException w:name="Colorful List Accent 5" w:semiHidden="0" w:uiPriority="72" w:unhideWhenUsed="0"/>
-    <w:lsdException w:name="Colorful Grid Accent 5" w:semiHidden="0" w:uiPriority="73" w:unhideWhenUsed="0"/>
-    <w:lsdException w:name="Light Shading Accent 6" w:semiHidden="0" w:uiPriority="60" w:unhideWhenUsed="0"/>
-    <w:lsdException w:name="Light List Accent 6" w:semiHidden="0" w:uiPriority="61" w:unhideWhenUsed="0"/>
-    <w:lsdException w:name="Light Grid Accent 6" w:semiHidden="0" w:uiPriority="62" w:unhideWhenUsed="0"/>
-    <w:lsdException w:name="Medium Shading 1 Accent 6" w:semiHidden="0" w:uiPriority="63" w:unhideWhenUsed="0"/>
-    <w:lsdException w:name="Medium Shading 2 Accent 6" w:semiHidden="0" w:uiPriority="64" w:unhideWhenUsed="0"/>
-    <w:lsdException w:name="Medium List 1 Accent 6" w:semiHidden="0" w:uiPriority="65" w:unhideWhenUsed="0"/>
-    <w:lsdException w:name="Medium List 2 Accent 6" w:semiHidden="0" w:uiPriority="66" w:unhideWhenUsed="0"/>
-    <w:lsdException w:name="Medium Grid 1 Accent 6" w:semiHidden="0" w:uiPriority="67" w:unhideWhenUsed="0"/>
-    <w:lsdException w:name="Medium Grid 2 Accent 6" w:semiHidden="0" w:uiPriority="68" w:unhideWhenUsed="0"/>
-    <w:lsdException w:name="Medium Grid 3 Accent 6" w:semiHidden="0" w:uiPriority="69" w:unhideWhenUsed="0"/>
-    <w:lsdException w:name="Dark List Accent 6" w:semiHidden="0" w:uiPriority="70" w:unhideWhenUsed="0"/>
-    <w:lsdException w:name="Colorful Shading Accent 6" w:semiHidden="0" w:uiPriority="71" w:unhideWhenUsed="0"/>
-    <w:lsdException w:name="Colorful List Accent 6" w:semiHidden="0" w:uiPriority="72" w:unhideWhenUsed="0"/>
-    <w:lsdException w:name="Colorful Grid Accent 6" w:semiHidden="0" w:uiPriority="73" w:unhideWhenUsed="0"/>
-    <w:lsdException w:name="Subtle Emphasis" w:semiHidden="0" w:uiPriority="19" w:unhideWhenUsed="0" w:qFormat="1"/>
-    <w:lsdException w:name="Intense Emphasis" w:semiHidden="0" w:uiPriority="21" w:unhideWhenUsed="0" w:qFormat="1"/>
-    <w:lsdException w:name="Subtle Reference" w:semiHidden="0" w:uiPriority="31" w:unhideWhenUsed="0" w:qFormat="1"/>
-    <w:lsdException w:name="Intense Reference" w:semiHidden="0" w:uiPriority="32" w:unhideWhenUsed="0" w:qFormat="1"/>
-    <w:lsdException w:name="Book Title" w:semiHidden="0" w:uiPriority="33" w:unhideWhenUsed="0" w:qFormat="1"/>
-    <w:lsdException w:name="Bibliography" w:uiPriority="37"/>
-    <w:lsdException w:name="TOC Heading" w:uiPriority="39" w:qFormat="1"/>
+  <w:latentStyles w:defLockedState="0" w:defUIPriority="99" w:defSemiHidden="0" w:defUnhideWhenUsed="0" w:defQFormat="0" w:count="375">
+    <w:lsdException w:name="Normal" w:uiPriority="0" w:qFormat="1"/>
+    <w:lsdException w:name="heading 1" w:uiPriority="9" w:qFormat="1"/>
+    <w:lsdException w:name="heading 2" w:semiHidden="1" w:uiPriority="9" w:unhideWhenUsed="1" w:qFormat="1"/>
+    <w:lsdException w:name="heading 3" w:semiHidden="1" w:uiPriority="9" w:unhideWhenUsed="1" w:qFormat="1"/>
+    <w:lsdException w:name="heading 4" w:semiHidden="1" w:uiPriority="9" w:unhideWhenUsed="1" w:qFormat="1"/>
+    <w:lsdException w:name="heading 5" w:semiHidden="1" w:uiPriority="9" w:unhideWhenUsed="1" w:qFormat="1"/>
+    <w:lsdException w:name="heading 6" w:semiHidden="1" w:uiPriority="9" w:unhideWhenUsed="1" w:qFormat="1"/>
+    <w:lsdException w:name="heading 7" w:semiHidden="1" w:uiPriority="9" w:unhideWhenUsed="1" w:qFormat="1"/>
+    <w:lsdException w:name="heading 8" w:semiHidden="1" w:uiPriority="9" w:unhideWhenUsed="1" w:qFormat="1"/>
+    <w:lsdException w:name="heading 9" w:semiHidden="1" w:uiPriority="9" w:unhideWhenUsed="1" w:qFormat="1"/>
+    <w:lsdException w:name="index 1" w:semiHidden="1" w:unhideWhenUsed="1"/>
+    <w:lsdException w:name="index 2" w:semiHidden="1" w:unhideWhenUsed="1"/>
+    <w:lsdException w:name="index 3" w:semiHidden="1" w:unhideWhenUsed="1"/>
+    <w:lsdException w:name="index 4" w:semiHidden="1" w:unhideWhenUsed="1"/>
+    <w:lsdException w:name="index 5" w:semiHidden="1" w:unhideWhenUsed="1"/>
+    <w:lsdException w:name="index 6" w:semiHidden="1" w:unhideWhenUsed="1"/>
+    <w:lsdException w:name="index 7" w:semiHidden="1" w:unhideWhenUsed="1"/>
+    <w:lsdException w:name="index 8" w:semiHidden="1" w:unhideWhenUsed="1"/>
+    <w:lsdException w:name="index 9" w:semiHidden="1" w:unhideWhenUsed="1"/>
+    <w:lsdException w:name="toc 1" w:semiHidden="1" w:uiPriority="39" w:unhideWhenUsed="1"/>
+    <w:lsdException w:name="toc 2" w:semiHidden="1" w:uiPriority="39" w:unhideWhenUsed="1"/>
+    <w:lsdException w:name="toc 3" w:semiHidden="1" w:uiPriority="39" w:unhideWhenUsed="1"/>
+    <w:lsdException w:name="toc 4" w:semiHidden="1" w:uiPriority="39" w:unhideWhenUsed="1"/>
+    <w:lsdException w:name="toc 5" w:semiHidden="1" w:uiPriority="39" w:unhideWhenUsed="1"/>
+    <w:lsdException w:name="toc 6" w:semiHidden="1" w:uiPriority="39" w:unhideWhenUsed="1"/>
+    <w:lsdException w:name="toc 7" w:semiHidden="1" w:uiPriority="39" w:unhideWhenUsed="1"/>
+    <w:lsdException w:name="toc 8" w:semiHidden="1" w:uiPriority="39" w:unhideWhenUsed="1"/>
+    <w:lsdException w:name="toc 9" w:semiHidden="1" w:uiPriority="39" w:unhideWhenUsed="1"/>
+    <w:lsdException w:name="Normal Indent" w:semiHidden="1" w:unhideWhenUsed="1"/>
+    <w:lsdException w:name="footnote text" w:semiHidden="1" w:unhideWhenUsed="1"/>
+    <w:lsdException w:name="annotation text" w:semiHidden="1" w:unhideWhenUsed="1"/>
+    <w:lsdException w:name="header" w:semiHidden="1" w:unhideWhenUsed="1"/>
+    <w:lsdException w:name="footer" w:semiHidden="1" w:unhideWhenUsed="1"/>
+    <w:lsdException w:name="index heading" w:semiHidden="1" w:unhideWhenUsed="1"/>
+    <w:lsdException w:name="caption" w:semiHidden="1" w:uiPriority="35" w:unhideWhenUsed="1" w:qFormat="1"/>
+    <w:lsdException w:name="table of figures" w:semiHidden="1" w:unhideWhenUsed="1"/>
+    <w:lsdException w:name="envelope address" w:semiHidden="1" w:unhideWhenUsed="1"/>
+    <w:lsdException w:name="envelope return" w:semiHidden="1" w:unhideWhenUsed="1"/>
+    <w:lsdException w:name="footnote reference" w:semiHidden="1" w:unhideWhenUsed="1"/>
+    <w:lsdException w:name="annotation reference" w:semiHidden="1" w:unhideWhenUsed="1"/>
+    <w:lsdException w:name="line number" w:semiHidden="1" w:unhideWhenUsed="1"/>
+    <w:lsdException w:name="page number" w:semiHidden="1" w:unhideWhenUsed="1"/>
+    <w:lsdException w:name="endnote reference" w:semiHidden="1" w:unhideWhenUsed="1"/>
+    <w:lsdException w:name="endnote text" w:semiHidden="1" w:unhideWhenUsed="1"/>
+    <w:lsdException w:name="table of authorities" w:semiHidden="1" w:unhideWhenUsed="1"/>
+    <w:lsdException w:name="macro" w:semiHidden="1" w:unhideWhenUsed="1"/>
+    <w:lsdException w:name="toa heading" w:semiHidden="1" w:unhideWhenUsed="1"/>
+    <w:lsdException w:name="List" w:semiHidden="1" w:unhideWhenUsed="1"/>
+    <w:lsdException w:name="List Bullet" w:semiHidden="1" w:unhideWhenUsed="1"/>
+    <w:lsdException w:name="List Number" w:semiHidden="1" w:unhideWhenUsed="1"/>
+    <w:lsdException w:name="List 2" w:semiHidden="1" w:unhideWhenUsed="1"/>
+    <w:lsdException w:name="List 3" w:semiHidden="1" w:unhideWhenUsed="1"/>
+    <w:lsdException w:name="List 4" w:semiHidden="1" w:unhideWhenUsed="1"/>
+    <w:lsdException w:name="List 5" w:semiHidden="1" w:unhideWhenUsed="1"/>
+    <w:lsdException w:name="List Bullet 2" w:semiHidden="1" w:unhideWhenUsed="1"/>
+    <w:lsdException w:name="List Bullet 3" w:semiHidden="1" w:unhideWhenUsed="1"/>
+    <w:lsdException w:name="List Bullet 4" w:semiHidden="1" w:unhideWhenUsed="1"/>
+    <w:lsdException w:name="List Bullet 5" w:semiHidden="1" w:unhideWhenUsed="1"/>
+    <w:lsdException w:name="List Number 2" w:semiHidden="1" w:unhideWhenUsed="1"/>
+    <w:lsdException w:name="List Number 3" w:semiHidden="1" w:unhideWhenUsed="1"/>
+    <w:lsdException w:name="List Number 4" w:semiHidden="1" w:unhideWhenUsed="1"/>
+    <w:lsdException w:name="List Number 5" w:semiHidden="1" w:unhideWhenUsed="1"/>
+    <w:lsdException w:name="Title" w:uiPriority="10" w:qFormat="1"/>
+    <w:lsdException w:name="Closing" w:semiHidden="1" w:unhideWhenUsed="1"/>
+    <w:lsdException w:name="Signature" w:semiHidden="1" w:unhideWhenUsed="1"/>
+    <w:lsdException w:name="Default Paragraph Font" w:semiHidden="1" w:uiPriority="1" w:unhideWhenUsed="1"/>
+    <w:lsdException w:name="Body Text" w:semiHidden="1" w:unhideWhenUsed="1"/>
+    <w:lsdException w:name="Body Text Indent" w:semiHidden="1" w:unhideWhenUsed="1"/>
+    <w:lsdException w:name="List Continue" w:semiHidden="1" w:unhideWhenUsed="1"/>
+    <w:lsdException w:name="List Continue 2" w:semiHidden="1" w:unhideWhenUsed="1"/>
+    <w:lsdException w:name="List Continue 3" w:semiHidden="1" w:unhideWhenUsed="1"/>
+    <w:lsdException w:name="List Continue 4" w:semiHidden="1" w:unhideWhenUsed="1"/>
+    <w:lsdException w:name="List Continue 5" w:semiHidden="1" w:unhideWhenUsed="1"/>
+    <w:lsdException w:name="Message Header" w:semiHidden="1" w:unhideWhenUsed="1"/>
+    <w:lsdException w:name="Subtitle" w:uiPriority="11" w:qFormat="1"/>
+    <w:lsdException w:name="Salutation" w:semiHidden="1" w:unhideWhenUsed="1"/>
+    <w:lsdException w:name="Date" w:semiHidden="1" w:unhideWhenUsed="1"/>
+    <w:lsdException w:name="Body Text First Indent" w:semiHidden="1" w:unhideWhenUsed="1"/>
+    <w:lsdException w:name="Body Text First Indent 2" w:semiHidden="1" w:unhideWhenUsed="1"/>
+    <w:lsdException w:name="Note Heading" w:semiHidden="1" w:unhideWhenUsed="1"/>
+    <w:lsdException w:name="Body Text 2" w:semiHidden="1" w:unhideWhenUsed="1"/>
+    <w:lsdException w:name="Body Text 3" w:semiHidden="1" w:unhideWhenUsed="1"/>
+    <w:lsdException w:name="Body Text Indent 2" w:semiHidden="1" w:unhideWhenUsed="1"/>
+    <w:lsdException w:name="Body Text Indent 3" w:semiHidden="1" w:unhideWhenUsed="1"/>
+    <w:lsdException w:name="Block Text" w:semiHidden="1" w:unhideWhenUsed="1"/>
+    <w:lsdException w:name="Hyperlink" w:semiHidden="1" w:unhideWhenUsed="1"/>
+    <w:lsdException w:name="FollowedHyperlink" w:semiHidden="1" w:unhideWhenUsed="1"/>
+    <w:lsdException w:name="Strong" w:uiPriority="22" w:qFormat="1"/>
+    <w:lsdException w:name="Emphasis" w:uiPriority="20" w:qFormat="1"/>
+    <w:lsdException w:name="Document Map" w:semiHidden="1" w:unhideWhenUsed="1"/>
+    <w:lsdException w:name="Plain Text" w:semiHidden="1" w:unhideWhenUsed="1"/>
+    <w:lsdException w:name="E-mail Signature" w:semiHidden="1" w:unhideWhenUsed="1"/>
+    <w:lsdException w:name="HTML Top of Form" w:semiHidden="1" w:unhideWhenUsed="1"/>
+    <w:lsdException w:name="HTML Bottom of Form" w:semiHidden="1" w:unhideWhenUsed="1"/>
+    <w:lsdException w:name="Normal (Web)" w:semiHidden="1" w:unhideWhenUsed="1"/>
+    <w:lsdException w:name="HTML Acronym" w:semiHidden="1" w:unhideWhenUsed="1"/>
+    <w:lsdException w:name="HTML Address" w:semiHidden="1" w:unhideWhenUsed="1"/>
+    <w:lsdException w:name="HTML Cite" w:semiHidden="1" w:unhideWhenUsed="1"/>
+    <w:lsdException w:name="HTML Code" w:semiHidden="1" w:unhideWhenUsed="1"/>
+    <w:lsdException w:name="HTML Definition" w:semiHidden="1" w:unhideWhenUsed="1"/>
+    <w:lsdException w:name="HTML Keyboard" w:semiHidden="1" w:unhideWhenUsed="1"/>
+    <w:lsdException w:name="HTML Preformatted" w:semiHidden="1" w:unhideWhenUsed="1"/>
+    <w:lsdException w:name="HTML Sample" w:semiHidden="1" w:unhideWhenUsed="1"/>
+    <w:lsdException w:name="HTML Typewriter" w:semiHidden="1" w:unhideWhenUsed="1"/>
+    <w:lsdException w:name="HTML Variable" w:semiHidden="1" w:unhideWhenUsed="1"/>
+    <w:lsdException w:name="Normal Table" w:semiHidden="1" w:unhideWhenUsed="1"/>
+    <w:lsdException w:name="annotation subject" w:semiHidden="1" w:unhideWhenUsed="1"/>
+    <w:lsdException w:name="No List" w:semiHidden="1" w:unhideWhenUsed="1"/>
+    <w:lsdException w:name="Outline List 1" w:semiHidden="1" w:unhideWhenUsed="1"/>
+    <w:lsdException w:name="Outline List 2" w:semiHidden="1" w:unhideWhenUsed="1"/>
+    <w:lsdException w:name="Outline List 3" w:semiHidden="1" w:unhideWhenUsed="1"/>
+    <w:lsdException w:name="Table Simple 1" w:semiHidden="1" w:unhideWhenUsed="1"/>
+    <w:lsdException w:name="Table Simple 2" w:semiHidden="1" w:unhideWhenUsed="1"/>
+    <w:lsdException w:name="Table Simple 3" w:semiHidden="1" w:unhideWhenUsed="1"/>
+    <w:lsdException w:name="Table Classic 1" w:semiHidden="1" w:unhideWhenUsed="1"/>
+    <w:lsdException w:name="Table Classic 2" w:semiHidden="1" w:unhideWhenUsed="1"/>
+    <w:lsdException w:name="Table Classic 3" w:semiHidden="1" w:unhideWhenUsed="1"/>
+    <w:lsdException w:name="Table Classic 4" w:semiHidden="1" w:unhideWhenUsed="1"/>
+    <w:lsdException w:name="Table Colorful 1" w:semiHidden="1" w:unhideWhenUsed="1"/>
+    <w:lsdException w:name="Table Colorful 2" w:semiHidden="1" w:unhideWhenUsed="1"/>
+    <w:lsdException w:name="Table Colorful 3" w:semiHidden="1" w:unhideWhenUsed="1"/>
+    <w:lsdException w:name="Table Columns 1" w:semiHidden="1" w:unhideWhenUsed="1"/>
+    <w:lsdException w:name="Table Columns 2" w:semiHidden="1" w:unhideWhenUsed="1"/>
+    <w:lsdException w:name="Table Columns 3" w:semiHidden="1" w:unhideWhenUsed="1"/>
+    <w:lsdException w:name="Table Columns 4" w:semiHidden="1" w:unhideWhenUsed="1"/>
+    <w:lsdException w:name="Table Columns 5" w:semiHidden="1" w:unhideWhenUsed="1"/>
+    <w:lsdException w:name="Table Grid 1" w:semiHidden="1" w:unhideWhenUsed="1"/>
+    <w:lsdException w:name="Table Grid 2" w:semiHidden="1" w:unhideWhenUsed="1"/>
+    <w:lsdException w:name="Table Grid 3" w:semiHidden="1" w:unhideWhenUsed="1"/>
+    <w:lsdException w:name="Table Grid 4" w:semiHidden="1" w:unhideWhenUsed="1"/>
+    <w:lsdException w:name="Table Grid 5" w:semiHidden="1" w:unhideWhenUsed="1"/>
+    <w:lsdException w:name="Table Grid 6" w:semiHidden="1" w:unhideWhenUsed="1"/>
+    <w:lsdException w:name="Table Grid 7" w:semiHidden="1" w:unhideWhenUsed="1"/>
+    <w:lsdException w:name="Table Grid 8" w:semiHidden="1" w:unhideWhenUsed="1"/>
+    <w:lsdException w:name="Table List 1" w:semiHidden="1" w:unhideWhenUsed="1"/>
+    <w:lsdException w:name="Table List 2" w:semiHidden="1" w:unhideWhenUsed="1"/>
+    <w:lsdException w:name="Table List 3" w:semiHidden="1" w:unhideWhenUsed="1"/>
+    <w:lsdException w:name="Table List 4" w:semiHidden="1" w:unhideWhenUsed="1"/>
+    <w:lsdException w:name="Table List 5" w:semiHidden="1" w:unhideWhenUsed="1"/>
+    <w:lsdException w:name="Table List 6" w:semiHidden="1" w:unhideWhenUsed="1"/>
+    <w:lsdException w:name="Table List 7" w:semiHidden="1" w:unhideWhenUsed="1"/>
+    <w:lsdException w:name="Table List 8" w:semiHidden="1" w:unhideWhenUsed="1"/>
+    <w:lsdException w:name="Table 3D effects 1" w:semiHidden="1" w:unhideWhenUsed="1"/>
+    <w:lsdException w:name="Table 3D effects 2" w:semiHidden="1" w:unhideWhenUsed="1"/>
+    <w:lsdException w:name="Table 3D effects 3" w:semiHidden="1" w:unhideWhenUsed="1"/>
+    <w:lsdException w:name="Table Contemporary" w:semiHidden="1" w:unhideWhenUsed="1"/>
+    <w:lsdException w:name="Table Elegant" w:semiHidden="1" w:unhideWhenUsed="1"/>
+    <w:lsdException w:name="Table Professional" w:semiHidden="1" w:unhideWhenUsed="1"/>
+    <w:lsdException w:name="Table Subtle 1" w:semiHidden="1" w:unhideWhenUsed="1"/>
+    <w:lsdException w:name="Table Subtle 2" w:semiHidden="1" w:unhideWhenUsed="1"/>
+    <w:lsdException w:name="Table Web 1" w:semiHidden="1" w:unhideWhenUsed="1"/>
+    <w:lsdException w:name="Table Web 2" w:semiHidden="1" w:unhideWhenUsed="1"/>
+    <w:lsdException w:name="Table Web 3" w:semiHidden="1" w:unhideWhenUsed="1"/>
+    <w:lsdException w:name="Balloon Text" w:semiHidden="1" w:unhideWhenUsed="1"/>
+    <w:lsdException w:name="Table Grid" w:uiPriority="59"/>
+    <w:lsdException w:name="Table Theme" w:semiHidden="1" w:unhideWhenUsed="1"/>
+    <w:lsdException w:name="Placeholder Text" w:semiHidden="1"/>
+    <w:lsdException w:name="No Spacing" w:uiPriority="1" w:qFormat="1"/>
+    <w:lsdException w:name="Light Shading" w:uiPriority="60"/>
+    <w:lsdException w:name="Light List" w:uiPriority="61"/>
+    <w:lsdException w:name="Light Grid" w:uiPriority="62"/>
+    <w:lsdException w:name="Medium Shading 1" w:uiPriority="63"/>
+    <w:lsdException w:name="Medium Shading 2" w:uiPriority="64"/>
+    <w:lsdException w:name="Medium List 1" w:uiPriority="65"/>
+    <w:lsdException w:name="Medium List 2" w:uiPriority="66"/>
+    <w:lsdException w:name="Medium Grid 1" w:uiPriority="67"/>
+    <w:lsdException w:name="Medium Grid 2" w:uiPriority="68"/>
+    <w:lsdException w:name="Medium Grid 3" w:uiPriority="69"/>
+    <w:lsdException w:name="Dark List" w:uiPriority="70"/>
+    <w:lsdException w:name="Colorful Shading" w:uiPriority="71"/>
+    <w:lsdException w:name="Colorful List" w:uiPriority="72"/>
+    <w:lsdException w:name="Colorful Grid" w:uiPriority="73"/>
+    <w:lsdException w:name="Light Shading Accent 1" w:uiPriority="60"/>
+    <w:lsdException w:name="Light List Accent 1" w:uiPriority="61"/>
+    <w:lsdException w:name="Light Grid Accent 1" w:uiPriority="62"/>
+    <w:lsdException w:name="Medium Shading 1 Accent 1" w:uiPriority="63"/>
+    <w:lsdException w:name="Medium Shading 2 Accent 1" w:uiPriority="64"/>
+    <w:lsdException w:name="Medium List 1 Accent 1" w:uiPriority="65"/>
+    <w:lsdException w:name="Revision" w:semiHidden="1"/>
+    <w:lsdException w:name="List Paragraph" w:uiPriority="34" w:qFormat="1"/>
+    <w:lsdException w:name="Quote" w:uiPriority="29" w:qFormat="1"/>
+    <w:lsdException w:name="Intense Quote" w:uiPriority="30" w:qFormat="1"/>
+    <w:lsdException w:name="Medium List 2 Accent 1" w:uiPriority="66"/>
+    <w:lsdException w:name="Medium Grid 1 Accent 1" w:uiPriority="67"/>
+    <w:lsdException w:name="Medium Grid 2 Accent 1" w:uiPriority="68"/>
+    <w:lsdException w:name="Medium Grid 3 Accent 1" w:uiPriority="69"/>
+    <w:lsdException w:name="Dark List Accent 1" w:uiPriority="70"/>
+    <w:lsdException w:name="Colorful Shading Accent 1" w:uiPriority="71"/>
+    <w:lsdException w:name="Colorful List Accent 1" w:uiPriority="72"/>
+    <w:lsdException w:name="Colorful Grid Accent 1" w:uiPriority="73"/>
+    <w:lsdException w:name="Light Shading Accent 2" w:uiPriority="60"/>
+    <w:lsdException w:name="Light List Accent 2" w:uiPriority="61"/>
+    <w:lsdException w:name="Light Grid Accent 2" w:uiPriority="62"/>
+    <w:lsdException w:name="Medium Shading 1 Accent 2" w:uiPriority="63"/>
+    <w:lsdException w:name="Medium Shading 2 Accent 2" w:uiPriority="64"/>
+    <w:lsdException w:name="Medium List 1 Accent 2" w:uiPriority="65"/>
+    <w:lsdException w:name="Medium List 2 Accent 2" w:uiPriority="66"/>
+    <w:lsdException w:name="Medium Grid 1 Accent 2" w:uiPriority="67"/>
+    <w:lsdException w:name="Medium Grid 2 Accent 2" w:uiPriority="68"/>
+    <w:lsdException w:name="Medium Grid 3 Accent 2" w:uiPriority="69"/>
+    <w:lsdException w:name="Dark List Accent 2" w:uiPriority="70"/>
+    <w:lsdException w:name="Colorful Shading Accent 2" w:uiPriority="71"/>
+    <w:lsdException w:name="Colorful List Accent 2" w:uiPriority="72"/>
+    <w:lsdException w:name="Colorful Grid Accent 2" w:uiPriority="73"/>
+    <w:lsdException w:name="Light Shading Accent 3" w:uiPriority="60"/>
+    <w:lsdException w:name="Light List Accent 3" w:uiPriority="61"/>
+    <w:lsdException w:name="Light Grid Accent 3" w:uiPriority="62"/>
+    <w:lsdException w:name="Medium Shading 1 Accent 3" w:uiPriority="63"/>
+    <w:lsdException w:name="Medium Shading 2 Accent 3" w:uiPriority="64"/>
+    <w:lsdException w:name="Medium List 1 Accent 3" w:uiPriority="65"/>
+    <w:lsdException w:name="Medium List 2 Accent 3" w:uiPriority="66"/>
+    <w:lsdException w:name="Medium Grid 1 Accent 3" w:uiPriority="67"/>
+    <w:lsdException w:name="Medium Grid 2 Accent 3" w:uiPriority="68"/>
+    <w:lsdException w:name="Medium Grid 3 Accent 3" w:uiPriority="69"/>
+    <w:lsdException w:name="Dark List Accent 3" w:uiPriority="70"/>
+    <w:lsdException w:name="Colorful Shading Accent 3" w:uiPriority="71"/>
+    <w:lsdException w:name="Colorful List Accent 3" w:uiPriority="72"/>
+    <w:lsdException w:name="Colorful Grid Accent 3" w:uiPriority="73"/>
+    <w:lsdException w:name="Light Shading Accent 4" w:uiPriority="60"/>
+    <w:lsdException w:name="Light List Accent 4" w:uiPriority="61"/>
+    <w:lsdException w:name="Light Grid Accent 4" w:uiPriority="62"/>
+    <w:lsdException w:name="Medium Shading 1 Accent 4" w:uiPriority="63"/>
+    <w:lsdException w:name="Medium Shading 2 Accent 4" w:uiPriority="64"/>
+    <w:lsdException w:name="Medium List 1 Accent 4" w:uiPriority="65"/>
+    <w:lsdException w:name="Medium List 2 Accent 4" w:uiPriority="66"/>
+    <w:lsdException w:name="Medium Grid 1 Accent 4" w:uiPriority="67"/>
+    <w:lsdException w:name="Medium Grid 2 Accent 4" w:uiPriority="68"/>
+    <w:lsdException w:name="Medium Grid 3 Accent 4" w:uiPriority="69"/>
+    <w:lsdException w:name="Dark List Accent 4" w:uiPriority="70"/>
+    <w:lsdException w:name="Colorful Shading Accent 4" w:uiPriority="71"/>
+    <w:lsdException w:name="Colorful List Accent 4" w:uiPriority="72"/>
+    <w:lsdException w:name="Colorful Grid Accent 4" w:uiPriority="73"/>
+    <w:lsdException w:name="Light Shading Accent 5" w:uiPriority="60"/>
+    <w:lsdException w:name="Light List Accent 5" w:uiPriority="61"/>
+    <w:lsdException w:name="Light Grid Accent 5" w:uiPriority="62"/>
+    <w:lsdException w:name="Medium Shading 1 Accent 5" w:uiPriority="63"/>
+    <w:lsdException w:name="Medium Shading 2 Accent 5" w:uiPriority="64"/>
+    <w:lsdException w:name="Medium List 1 Accent 5" w:uiPriority="65"/>
+    <w:lsdException w:name="Medium List 2 Accent 5" w:uiPriority="66"/>
+    <w:lsdException w:name="Medium Grid 1 Accent 5" w:uiPriority="67"/>
+    <w:lsdException w:name="Medium Grid 2 Accent 5" w:uiPriority="68"/>
+    <w:lsdException w:name="Medium Grid 3 Accent 5" w:uiPriority="69"/>
+    <w:lsdException w:name="Dark List Accent 5" w:uiPriority="70"/>
+    <w:lsdException w:name="Colorful Shading Accent 5" w:uiPriority="71"/>
+    <w:lsdException w:name="Colorful List Accent 5" w:uiPriority="72"/>
+    <w:lsdException w:name="Colorful Grid Accent 5" w:uiPriority="73"/>
+    <w:lsdException w:name="Light Shading Accent 6" w:uiPriority="60"/>
+    <w:lsdException w:name="Light List Accent 6" w:uiPriority="61"/>
+    <w:lsdException w:name="Light Grid Accent 6" w:uiPriority="62"/>
+    <w:lsdException w:name="Medium Shading 1 Accent 6" w:uiPriority="63"/>
+    <w:lsdException w:name="Medium Shading 2 Accent 6" w:uiPriority="64"/>
+    <w:lsdException w:name="Medium List 1 Accent 6" w:uiPriority="65"/>
+    <w:lsdException w:name="Medium List 2 Accent 6" w:uiPriority="66"/>
+    <w:lsdException w:name="Medium Grid 1 Accent 6" w:uiPriority="67"/>
+    <w:lsdException w:name="Medium Grid 2 Accent 6" w:uiPriority="68"/>
+    <w:lsdException w:name="Medium Grid 3 Accent 6" w:uiPriority="69"/>
+    <w:lsdException w:name="Dark List Accent 6" w:uiPriority="70"/>
+    <w:lsdException w:name="Colorful Shading Accent 6" w:uiPriority="71"/>
+    <w:lsdException w:name="Colorful List Accent 6" w:uiPriority="72"/>
+    <w:lsdException w:name="Colorful Grid Accent 6" w:uiPriority="73"/>
+    <w:lsdException w:name="Subtle Emphasis" w:uiPriority="19" w:qFormat="1"/>
+    <w:lsdException w:name="Intense Emphasis" w:uiPriority="21" w:qFormat="1"/>
+    <w:lsdException w:name="Subtle Reference" w:uiPriority="31" w:qFormat="1"/>
+    <w:lsdException w:name="Intense Reference" w:uiPriority="32" w:qFormat="1"/>
+    <w:lsdException w:name="Book Title" w:uiPriority="33" w:qFormat="1"/>
+    <w:lsdException w:name="Bibliography" w:semiHidden="1" w:uiPriority="37" w:unhideWhenUsed="1"/>
+    <w:lsdException w:name="TOC Heading" w:semiHidden="1" w:uiPriority="39" w:unhideWhenUsed="1" w:qFormat="1"/>
+    <w:lsdException w:name="Plain Table 1" w:uiPriority="41"/>
+    <w:lsdException w:name="Plain Table 2" w:uiPriority="42"/>
+    <w:lsdException w:name="Plain Table 3" w:uiPriority="43"/>
+    <w:lsdException w:name="Plain Table 4" w:uiPriority="44"/>
+    <w:lsdException w:name="Plain Table 5" w:uiPriority="45"/>
+    <w:lsdException w:name="Grid Table Light" w:uiPriority="40"/>
+    <w:lsdException w:name="Grid Table 1 Light" w:uiPriority="46"/>
+    <w:lsdException w:name="Grid Table 2" w:uiPriority="47"/>
+    <w:lsdException w:name="Grid Table 3" w:uiPriority="48"/>
+    <w:lsdException w:name="Grid Table 4" w:uiPriority="49"/>
+    <w:lsdException w:name="Grid Table 5 Dark" w:uiPriority="50"/>
+    <w:lsdException w:name="Grid Table 6 Colorful" w:uiPriority="51"/>
+    <w:lsdException w:name="Grid Table 7 Colorful" w:uiPriority="52"/>
+    <w:lsdException w:name="Grid Table 1 Light Accent 1" w:uiPriority="46"/>
+    <w:lsdException w:name="Grid Table 2 Accent 1" w:uiPriority="47"/>
+    <w:lsdException w:name="Grid Table 3 Accent 1" w:uiPriority="48"/>
+    <w:lsdException w:name="Grid Table 4 Accent 1" w:uiPriority="49"/>
+    <w:lsdException w:name="Grid Table 5 Dark Accent 1" w:uiPriority="50"/>
+    <w:lsdException w:name="Grid Table 6 Colorful Accent 1" w:uiPriority="51"/>
+    <w:lsdException w:name="Grid Table 7 Colorful Accent 1" w:uiPriority="52"/>
+    <w:lsdException w:name="Grid Table 1 Light Accent 2" w:uiPriority="46"/>
+    <w:lsdException w:name="Grid Table 2 Accent 2" w:uiPriority="47"/>
+    <w:lsdException w:name="Grid Table 3 Accent 2" w:uiPriority="48"/>
+    <w:lsdException w:name="Grid Table 4 Accent 2" w:uiPriority="49"/>
+    <w:lsdException w:name="Grid Table 5 Dark Accent 2" w:uiPriority="50"/>
+    <w:lsdException w:name="Grid Table 6 Colorful Accent 2" w:uiPriority="51"/>
+    <w:lsdException w:name="Grid Table 7 Colorful Accent 2" w:uiPriority="52"/>
+    <w:lsdException w:name="Grid Table 1 Light Accent 3" w:uiPriority="46"/>
+    <w:lsdException w:name="Grid Table 2 Accent 3" w:uiPriority="47"/>
+    <w:lsdException w:name="Grid Table 3 Accent 3" w:uiPriority="48"/>
+    <w:lsdException w:name="Grid Table 4 Accent 3" w:uiPriority="49"/>
+    <w:lsdException w:name="Grid Table 5 Dark Accent 3" w:uiPriority="50"/>
+    <w:lsdException w:name="Grid Table 6 Colorful Accent 3" w:uiPriority="51"/>
+    <w:lsdException w:name="Grid Table 7 Colorful Accent 3" w:uiPriority="52"/>
+    <w:lsdException w:name="Grid Table 1 Light Accent 4" w:uiPriority="46"/>
+    <w:lsdException w:name="Grid Table 2 Accent 4" w:uiPriority="47"/>
+    <w:lsdException w:name="Grid Table 3 Accent 4" w:uiPriority="48"/>
+    <w:lsdException w:name="Grid Table 4 Accent 4" w:uiPriority="49"/>
+    <w:lsdException w:name="Grid Table 5 Dark Accent 4" w:uiPriority="50"/>
+    <w:lsdException w:name="Grid Table 6 Colorful Accent 4" w:uiPriority="51"/>
+    <w:lsdException w:name="Grid Table 7 Colorful Accent 4" w:uiPriority="52"/>
+    <w:lsdException w:name="Grid Table 1 Light Accent 5" w:uiPriority="46"/>
+    <w:lsdException w:name="Grid Table 2 Accent 5" w:uiPriority="47"/>
+    <w:lsdException w:name="Grid Table 3 Accent 5" w:uiPriority="48"/>
+    <w:lsdException w:name="Grid Table 4 Accent 5" w:uiPriority="49"/>
+    <w:lsdException w:name="Grid Table 5 Dark Accent 5" w:uiPriority="50"/>
+    <w:lsdException w:name="Grid Table 6 Colorful Accent 5" w:uiPriority="51"/>
+    <w:lsdException w:name="Grid Table 7 Colorful Accent 5" w:uiPriority="52"/>
+    <w:lsdException w:name="Grid Table 1 Light Accent 6" w:uiPriority="46"/>
+    <w:lsdException w:name="Grid Table 2 Accent 6" w:uiPriority="47"/>
+    <w:lsdException w:name="Grid Table 3 Accent 6" w:uiPriority="48"/>
+    <w:lsdException w:name="Grid Table 4 Accent 6" w:uiPriority="49"/>
+    <w:lsdException w:name="Grid Table 5 Dark Accent 6" w:uiPriority="50"/>
+    <w:lsdException w:name="Grid Table 6 Colorful Accent 6" w:uiPriority="51"/>
+    <w:lsdException w:name="Grid Table 7 Colorful Accent 6" w:uiPriority="52"/>
+    <w:lsdException w:name="List Table 1 Light" w:uiPriority="46"/>
+    <w:lsdException w:name="List Table 2" w:uiPriority="47"/>
+    <w:lsdException w:name="List Table 3" w:uiPriority="48"/>
+    <w:lsdException w:name="List Table 4" w:uiPriority="49"/>
+    <w:lsdException w:name="List Table 5 Dark" w:uiPriority="50"/>
+    <w:lsdException w:name="List Table 6 Colorful" w:uiPriority="51"/>
+    <w:lsdException w:name="List Table 7 Colorful" w:uiPriority="52"/>
+    <w:lsdException w:name="List Table 1 Light Accent 1" w:uiPriority="46"/>
+    <w:lsdException w:name="List Table 2 Accent 1" w:uiPriority="47"/>
+    <w:lsdException w:name="List Table 3 Accent 1" w:uiPriority="48"/>
+    <w:lsdException w:name="List Table 4 Accent 1" w:uiPriority="49"/>
+    <w:lsdException w:name="List Table 5 Dark Accent 1" w:uiPriority="50"/>
+    <w:lsdException w:name="List Table 6 Colorful Accent 1" w:uiPriority="51"/>
+    <w:lsdException w:name="List Table 7 Colorful Accent 1" w:uiPriority="52"/>
+    <w:lsdException w:name="List Table 1 Light Accent 2" w:uiPriority="46"/>
+    <w:lsdException w:name="List Table 2 Accent 2" w:uiPriority="47"/>
+    <w:lsdException w:name="List Table 3 Accent 2" w:uiPriority="48"/>
+    <w:lsdException w:name="List Table 4 Accent 2" w:uiPriority="49"/>
+    <w:lsdException w:name="List Table 5 Dark Accent 2" w:uiPriority="50"/>
+    <w:lsdException w:name="List Table 6 Colorful Accent 2" w:uiPriority="51"/>
+    <w:lsdException w:name="List Table 7 Colorful Accent 2" w:uiPriority="52"/>
+    <w:lsdException w:name="List Table 1 Light Accent 3" w:uiPriority="46"/>
+    <w:lsdException w:name="List Table 2 Accent 3" w:uiPriority="47"/>
+    <w:lsdException w:name="List Table 3 Accent 3" w:uiPriority="48"/>
+    <w:lsdException w:name="List Table 4 Accent 3" w:uiPriority="49"/>
+    <w:lsdException w:name="List Table 5 Dark Accent 3" w:uiPriority="50"/>
+    <w:lsdException w:name="List Table 6 Colorful Accent 3" w:uiPriority="51"/>
+    <w:lsdException w:name="List Table 7 Colorful Accent 3" w:uiPriority="52"/>
+    <w:lsdException w:name="List Table 1 Light Accent 4" w:uiPriority="46"/>
+    <w:lsdException w:name="List Table 2 Accent 4" w:uiPriority="47"/>
+    <w:lsdException w:name="List Table 3 Accent 4" w:uiPriority="48"/>
+    <w:lsdException w:name="List Table 4 Accent 4" w:uiPriority="49"/>
+    <w:lsdException w:name="List Table 5 Dark Accent 4" w:uiPriority="50"/>
+    <w:lsdException w:name="List Table 6 Colorful Accent 4" w:uiPriority="51"/>
+    <w:lsdException w:name="List Table 7 Colorful Accent 4" w:uiPriority="52"/>
+    <w:lsdException w:name="List Table 1 Light Accent 5" w:uiPriority="46"/>
+    <w:lsdException w:name="List Table 2 Accent 5" w:uiPriority="47"/>
+    <w:lsdException w:name="List Table 3 Accent 5" w:uiPriority="48"/>
+    <w:lsdException w:name="List Table 4 Accent 5" w:uiPriority="49"/>
+    <w:lsdException w:name="List Table 5 Dark Accent 5" w:uiPriority="50"/>
+    <w:lsdException w:name="List Table 6 Colorful Accent 5" w:uiPriority="51"/>
+    <w:lsdException w:name="List Table 7 Colorful Accent 5" w:uiPriority="52"/>
+    <w:lsdException w:name="List Table 1 Light Accent 6" w:uiPriority="46"/>
+    <w:lsdException w:name="List Table 2 Accent 6" w:uiPriority="47"/>
+    <w:lsdException w:name="List Table 3 Accent 6" w:uiPriority="48"/>
+    <w:lsdException w:name="List Table 4 Accent 6" w:uiPriority="49"/>
+    <w:lsdException w:name="List Table 5 Dark Accent 6" w:uiPriority="50"/>
+    <w:lsdException w:name="List Table 6 Colorful Accent 6" w:uiPriority="51"/>
+    <w:lsdException w:name="List Table 7 Colorful Accent 6" w:uiPriority="52"/>
+    <w:lsdException w:name="Mention" w:semiHidden="1" w:unhideWhenUsed="1"/>
+    <w:lsdException w:name="Smart Hyperlink" w:semiHidden="1" w:unhideWhenUsed="1"/>
+    <w:lsdException w:name="Hashtag" w:semiHidden="1" w:unhideWhenUsed="1"/>
+    <w:lsdException w:name="Unresolved Mention" w:semiHidden="1" w:unhideWhenUsed="1"/>
   </w:latentStyles>
   <w:style w:type="paragraph" w:default="1" w:styleId="Normal">
     <w:name w:val="Normal"/>
@@ -4053,60 +4291,6 @@
       <w:szCs w:val="32"/>
     </w:rPr>
   </w:style>
-  <w:style w:type="paragraph" w:styleId="PlainText">
-    <w:name w:val="Plain Text"/>
-    <w:basedOn w:val="Normal"/>
-    <w:link w:val="PlainTextChar"/>
-    <w:uiPriority w:val="99"/>
-    <w:unhideWhenUsed/>
-    <w:pPr>
-      <w:spacing w:after="0" w:line="240" w:lineRule="auto"/>
-    </w:pPr>
-    <w:rPr>
-      <w:szCs w:val="21"/>
-    </w:rPr>
-  </w:style>
-  <w:style w:type="character" w:customStyle="1" w:styleId="PlainTextChar">
-    <w:name w:val="Plain Text Char"/>
-    <w:basedOn w:val="DefaultParagraphFont"/>
-    <w:link w:val="PlainText"/>
-    <w:uiPriority w:val="99"/>
-    <w:locked/>
-    <w:rPr>
-      <w:rFonts w:ascii="Georgia" w:hAnsi="Georgia" w:hint="default"/>
-      <w:sz w:val="28"/>
-      <w:szCs w:val="21"/>
-    </w:rPr>
-  </w:style>
-  <w:style w:type="paragraph" w:styleId="BalloonText">
-    <w:name w:val="Balloon Text"/>
-    <w:basedOn w:val="Normal"/>
-    <w:link w:val="BalloonTextChar"/>
-    <w:uiPriority w:val="99"/>
-    <w:semiHidden/>
-    <w:unhideWhenUsed/>
-    <w:pPr>
-      <w:spacing w:after="0" w:line="240" w:lineRule="auto"/>
-    </w:pPr>
-    <w:rPr>
-      <w:rFonts w:ascii="Tahoma" w:hAnsi="Tahoma" w:cs="Tahoma"/>
-      <w:sz w:val="16"/>
-      <w:szCs w:val="16"/>
-    </w:rPr>
-  </w:style>
-  <w:style w:type="character" w:customStyle="1" w:styleId="BalloonTextChar">
-    <w:name w:val="Balloon Text Char"/>
-    <w:basedOn w:val="DefaultParagraphFont"/>
-    <w:link w:val="BalloonText"/>
-    <w:uiPriority w:val="99"/>
-    <w:semiHidden/>
-    <w:locked/>
-    <w:rPr>
-      <w:rFonts w:ascii="Tahoma" w:hAnsi="Tahoma" w:cs="Tahoma" w:hint="default"/>
-      <w:sz w:val="16"/>
-      <w:szCs w:val="16"/>
-    </w:rPr>
-  </w:style>
   <w:style w:type="paragraph" w:customStyle="1" w:styleId="msonormal0">
     <w:name w:val="msonormal"/>
     <w:basedOn w:val="Normal"/>
@@ -4117,267 +4301,6 @@
       <w:rFonts w:ascii="Times New Roman" w:eastAsiaTheme="minorEastAsia" w:hAnsi="Times New Roman" w:cs="Times New Roman"/>
       <w:sz w:val="24"/>
       <w:szCs w:val="24"/>
-    </w:rPr>
-  </w:style>
-  <w:style w:type="paragraph" w:styleId="BodyText">
-    <w:name w:val="Body Text"/>
-    <w:basedOn w:val="Normal"/>
-    <w:link w:val="BodyTextChar"/>
-    <w:uiPriority w:val="99"/>
-    <w:unhideWhenUsed/>
-    <w:rsid w:val="003D5D76"/>
-    <w:pPr>
-      <w:spacing w:after="120"/>
-    </w:pPr>
-  </w:style>
-  <w:style w:type="character" w:customStyle="1" w:styleId="BodyTextChar">
-    <w:name w:val="Body Text Char"/>
-    <w:basedOn w:val="DefaultParagraphFont"/>
-    <w:link w:val="BodyText"/>
-    <w:uiPriority w:val="99"/>
-    <w:rsid w:val="003D5D76"/>
-    <w:rPr>
-      <w:rFonts w:ascii="Georgia" w:hAnsi="Georgia"/>
-      <w:sz w:val="28"/>
-      <w:szCs w:val="22"/>
-    </w:rPr>
-  </w:style>
-  <w:style w:type="character" w:styleId="Hyperlink">
-    <w:name w:val="Hyperlink"/>
-    <w:basedOn w:val="DefaultParagraphFont"/>
-    <w:uiPriority w:val="99"/>
-    <w:semiHidden/>
-    <w:unhideWhenUsed/>
-    <w:rsid w:val="003D5D76"/>
-    <w:rPr>
-      <w:color w:val="0000FF" w:themeColor="hyperlink"/>
-      <w:u w:val="single"/>
-    </w:rPr>
-  </w:style>
-</w:styles>
-</file>
-
-<file path=word/stylesWithEffects.xml><?xml version="1.0" encoding="utf-8"?>
-<w:styles xmlns:wpc="http://schemas.microsoft.com/office/word/2010/wordprocessingCanvas" xmlns:mc="http://schemas.openxmlformats.org/markup-compatibility/2006" xmlns:o="urn:schemas-microsoft-com:office:office" xmlns:r="http://schemas.openxmlformats.org/officeDocument/2006/relationships" xmlns:m="http://schemas.openxmlformats.org/officeDocument/2006/math" xmlns:v="urn:schemas-microsoft-com:vml" xmlns:wp14="http://schemas.microsoft.com/office/word/2010/wordprocessingDrawing" xmlns:wp="http://schemas.openxmlformats.org/drawingml/2006/wordprocessingDrawing" xmlns:w10="urn:schemas-microsoft-com:office:word" xmlns:w="http://schemas.openxmlformats.org/wordprocessingml/2006/main" xmlns:w14="http://schemas.microsoft.com/office/word/2010/wordml" xmlns:wpg="http://schemas.microsoft.com/office/word/2010/wordprocessingGroup" xmlns:wpi="http://schemas.microsoft.com/office/word/2010/wordprocessingInk" xmlns:wne="http://schemas.microsoft.com/office/word/2006/wordml" xmlns:wps="http://schemas.microsoft.com/office/word/2010/wordprocessingShape" mc:Ignorable="w14 wp14">
-  <w:docDefaults>
-    <w:rPrDefault>
-      <w:rPr>
-        <w:rFonts w:asciiTheme="minorHAnsi" w:eastAsiaTheme="minorHAnsi" w:hAnsiTheme="minorHAnsi" w:cstheme="minorBidi"/>
-        <w:lang w:val="en-US" w:eastAsia="en-US" w:bidi="ar-SA"/>
-      </w:rPr>
-    </w:rPrDefault>
-    <w:pPrDefault/>
-  </w:docDefaults>
-  <w:latentStyles w:defLockedState="0" w:defUIPriority="99" w:defSemiHidden="1" w:defUnhideWhenUsed="1" w:defQFormat="0" w:count="267">
-    <w:lsdException w:name="Normal" w:semiHidden="0" w:uiPriority="0" w:unhideWhenUsed="0" w:qFormat="1"/>
-    <w:lsdException w:name="heading 1" w:semiHidden="0" w:uiPriority="9" w:unhideWhenUsed="0" w:qFormat="1"/>
-    <w:lsdException w:name="heading 2" w:uiPriority="9" w:qFormat="1"/>
-    <w:lsdException w:name="heading 3" w:uiPriority="9" w:qFormat="1"/>
-    <w:lsdException w:name="heading 4" w:uiPriority="9" w:qFormat="1"/>
-    <w:lsdException w:name="heading 5" w:uiPriority="9" w:qFormat="1"/>
-    <w:lsdException w:name="heading 6" w:uiPriority="9" w:qFormat="1"/>
-    <w:lsdException w:name="heading 7" w:uiPriority="9" w:qFormat="1"/>
-    <w:lsdException w:name="heading 8" w:uiPriority="9" w:qFormat="1"/>
-    <w:lsdException w:name="heading 9" w:uiPriority="9" w:qFormat="1"/>
-    <w:lsdException w:name="toc 1" w:uiPriority="39"/>
-    <w:lsdException w:name="toc 2" w:uiPriority="39"/>
-    <w:lsdException w:name="toc 3" w:uiPriority="39"/>
-    <w:lsdException w:name="toc 4" w:uiPriority="39"/>
-    <w:lsdException w:name="toc 5" w:uiPriority="39"/>
-    <w:lsdException w:name="toc 6" w:uiPriority="39"/>
-    <w:lsdException w:name="toc 7" w:uiPriority="39"/>
-    <w:lsdException w:name="toc 8" w:uiPriority="39"/>
-    <w:lsdException w:name="toc 9" w:uiPriority="39"/>
-    <w:lsdException w:name="caption" w:uiPriority="35" w:qFormat="1"/>
-    <w:lsdException w:name="Title" w:semiHidden="0" w:uiPriority="10" w:unhideWhenUsed="0" w:qFormat="1"/>
-    <w:lsdException w:name="Default Paragraph Font" w:uiPriority="1"/>
-    <w:lsdException w:name="Subtitle" w:semiHidden="0" w:uiPriority="11" w:unhideWhenUsed="0" w:qFormat="1"/>
-    <w:lsdException w:name="Strong" w:semiHidden="0" w:uiPriority="22" w:unhideWhenUsed="0" w:qFormat="1"/>
-    <w:lsdException w:name="Emphasis" w:semiHidden="0" w:uiPriority="20" w:unhideWhenUsed="0" w:qFormat="1"/>
-    <w:lsdException w:name="Table Grid" w:semiHidden="0" w:uiPriority="59" w:unhideWhenUsed="0"/>
-    <w:lsdException w:name="Placeholder Text" w:unhideWhenUsed="0"/>
-    <w:lsdException w:name="No Spacing" w:semiHidden="0" w:uiPriority="1" w:unhideWhenUsed="0" w:qFormat="1"/>
-    <w:lsdException w:name="Light Shading" w:semiHidden="0" w:uiPriority="60" w:unhideWhenUsed="0"/>
-    <w:lsdException w:name="Light List" w:semiHidden="0" w:uiPriority="61" w:unhideWhenUsed="0"/>
-    <w:lsdException w:name="Light Grid" w:semiHidden="0" w:uiPriority="62" w:unhideWhenUsed="0"/>
-    <w:lsdException w:name="Medium Shading 1" w:semiHidden="0" w:uiPriority="63" w:unhideWhenUsed="0"/>
-    <w:lsdException w:name="Medium Shading 2" w:semiHidden="0" w:uiPriority="64" w:unhideWhenUsed="0"/>
-    <w:lsdException w:name="Medium List 1" w:semiHidden="0" w:uiPriority="65" w:unhideWhenUsed="0"/>
-    <w:lsdException w:name="Medium List 2" w:semiHidden="0" w:uiPriority="66" w:unhideWhenUsed="0"/>
-    <w:lsdException w:name="Medium Grid 1" w:semiHidden="0" w:uiPriority="67" w:unhideWhenUsed="0"/>
-    <w:lsdException w:name="Medium Grid 2" w:semiHidden="0" w:uiPriority="68" w:unhideWhenUsed="0"/>
-    <w:lsdException w:name="Medium Grid 3" w:semiHidden="0" w:uiPriority="69" w:unhideWhenUsed="0"/>
-    <w:lsdException w:name="Dark List" w:semiHidden="0" w:uiPriority="70" w:unhideWhenUsed="0"/>
-    <w:lsdException w:name="Colorful Shading" w:semiHidden="0" w:uiPriority="71" w:unhideWhenUsed="0"/>
-    <w:lsdException w:name="Colorful List" w:semiHidden="0" w:uiPriority="72" w:unhideWhenUsed="0"/>
-    <w:lsdException w:name="Colorful Grid" w:semiHidden="0" w:uiPriority="73" w:unhideWhenUsed="0"/>
-    <w:lsdException w:name="Light Shading Accent 1" w:semiHidden="0" w:uiPriority="60" w:unhideWhenUsed="0"/>
-    <w:lsdException w:name="Light List Accent 1" w:semiHidden="0" w:uiPriority="61" w:unhideWhenUsed="0"/>
-    <w:lsdException w:name="Light Grid Accent 1" w:semiHidden="0" w:uiPriority="62" w:unhideWhenUsed="0"/>
-    <w:lsdException w:name="Medium Shading 1 Accent 1" w:semiHidden="0" w:uiPriority="63" w:unhideWhenUsed="0"/>
-    <w:lsdException w:name="Medium Shading 2 Accent 1" w:semiHidden="0" w:uiPriority="64" w:unhideWhenUsed="0"/>
-    <w:lsdException w:name="Medium List 1 Accent 1" w:semiHidden="0" w:uiPriority="65" w:unhideWhenUsed="0"/>
-    <w:lsdException w:name="Revision" w:unhideWhenUsed="0"/>
-    <w:lsdException w:name="List Paragraph" w:semiHidden="0" w:uiPriority="34" w:unhideWhenUsed="0" w:qFormat="1"/>
-    <w:lsdException w:name="Quote" w:semiHidden="0" w:uiPriority="29" w:unhideWhenUsed="0" w:qFormat="1"/>
-    <w:lsdException w:name="Intense Quote" w:semiHidden="0" w:uiPriority="30" w:unhideWhenUsed="0" w:qFormat="1"/>
-    <w:lsdException w:name="Medium List 2 Accent 1" w:semiHidden="0" w:uiPriority="66" w:unhideWhenUsed="0"/>
-    <w:lsdException w:name="Medium Grid 1 Accent 1" w:semiHidden="0" w:uiPriority="67" w:unhideWhenUsed="0"/>
-    <w:lsdException w:name="Medium Grid 2 Accent 1" w:semiHidden="0" w:uiPriority="68" w:unhideWhenUsed="0"/>
-    <w:lsdException w:name="Medium Grid 3 Accent 1" w:semiHidden="0" w:uiPriority="69" w:unhideWhenUsed="0"/>
-    <w:lsdException w:name="Dark List Accent 1" w:semiHidden="0" w:uiPriority="70" w:unhideWhenUsed="0"/>
-    <w:lsdException w:name="Colorful Shading Accent 1" w:semiHidden="0" w:uiPriority="71" w:unhideWhenUsed="0"/>
-    <w:lsdException w:name="Colorful List Accent 1" w:semiHidden="0" w:uiPriority="72" w:unhideWhenUsed="0"/>
-    <w:lsdException w:name="Colorful Grid Accent 1" w:semiHidden="0" w:uiPriority="73" w:unhideWhenUsed="0"/>
-    <w:lsdException w:name="Light Shading Accent 2" w:semiHidden="0" w:uiPriority="60" w:unhideWhenUsed="0"/>
-    <w:lsdException w:name="Light List Accent 2" w:semiHidden="0" w:uiPriority="61" w:unhideWhenUsed="0"/>
-    <w:lsdException w:name="Light Grid Accent 2" w:semiHidden="0" w:uiPriority="62" w:unhideWhenUsed="0"/>
-    <w:lsdException w:name="Medium Shading 1 Accent 2" w:semiHidden="0" w:uiPriority="63" w:unhideWhenUsed="0"/>
-    <w:lsdException w:name="Medium Shading 2 Accent 2" w:semiHidden="0" w:uiPriority="64" w:unhideWhenUsed="0"/>
-    <w:lsdException w:name="Medium List 1 Accent 2" w:semiHidden="0" w:uiPriority="65" w:unhideWhenUsed="0"/>
-    <w:lsdException w:name="Medium List 2 Accent 2" w:semiHidden="0" w:uiPriority="66" w:unhideWhenUsed="0"/>
-    <w:lsdException w:name="Medium Grid 1 Accent 2" w:semiHidden="0" w:uiPriority="67" w:unhideWhenUsed="0"/>
-    <w:lsdException w:name="Medium Grid 2 Accent 2" w:semiHidden="0" w:uiPriority="68" w:unhideWhenUsed="0"/>
-    <w:lsdException w:name="Medium Grid 3 Accent 2" w:semiHidden="0" w:uiPriority="69" w:unhideWhenUsed="0"/>
-    <w:lsdException w:name="Dark List Accent 2" w:semiHidden="0" w:uiPriority="70" w:unhideWhenUsed="0"/>
-    <w:lsdException w:name="Colorful Shading Accent 2" w:semiHidden="0" w:uiPriority="71" w:unhideWhenUsed="0"/>
-    <w:lsdException w:name="Colorful List Accent 2" w:semiHidden="0" w:uiPriority="72" w:unhideWhenUsed="0"/>
-    <w:lsdException w:name="Colorful Grid Accent 2" w:semiHidden="0" w:uiPriority="73" w:unhideWhenUsed="0"/>
-    <w:lsdException w:name="Light Shading Accent 3" w:semiHidden="0" w:uiPriority="60" w:unhideWhenUsed="0"/>
-    <w:lsdException w:name="Light List Accent 3" w:semiHidden="0" w:uiPriority="61" w:unhideWhenUsed="0"/>
-    <w:lsdException w:name="Light Grid Accent 3" w:semiHidden="0" w:uiPriority="62" w:unhideWhenUsed="0"/>
-    <w:lsdException w:name="Medium Shading 1 Accent 3" w:semiHidden="0" w:uiPriority="63" w:unhideWhenUsed="0"/>
-    <w:lsdException w:name="Medium Shading 2 Accent 3" w:semiHidden="0" w:uiPriority="64" w:unhideWhenUsed="0"/>
-    <w:lsdException w:name="Medium List 1 Accent 3" w:semiHidden="0" w:uiPriority="65" w:unhideWhenUsed="0"/>
-    <w:lsdException w:name="Medium List 2 Accent 3" w:semiHidden="0" w:uiPriority="66" w:unhideWhenUsed="0"/>
-    <w:lsdException w:name="Medium Grid 1 Accent 3" w:semiHidden="0" w:uiPriority="67" w:unhideWhenUsed="0"/>
-    <w:lsdException w:name="Medium Grid 2 Accent 3" w:semiHidden="0" w:uiPriority="68" w:unhideWhenUsed="0"/>
-    <w:lsdException w:name="Medium Grid 3 Accent 3" w:semiHidden="0" w:uiPriority="69" w:unhideWhenUsed="0"/>
-    <w:lsdException w:name="Dark List Accent 3" w:semiHidden="0" w:uiPriority="70" w:unhideWhenUsed="0"/>
-    <w:lsdException w:name="Colorful Shading Accent 3" w:semiHidden="0" w:uiPriority="71" w:unhideWhenUsed="0"/>
-    <w:lsdException w:name="Colorful List Accent 3" w:semiHidden="0" w:uiPriority="72" w:unhideWhenUsed="0"/>
-    <w:lsdException w:name="Colorful Grid Accent 3" w:semiHidden="0" w:uiPriority="73" w:unhideWhenUsed="0"/>
-    <w:lsdException w:name="Light Shading Accent 4" w:semiHidden="0" w:uiPriority="60" w:unhideWhenUsed="0"/>
-    <w:lsdException w:name="Light List Accent 4" w:semiHidden="0" w:uiPriority="61" w:unhideWhenUsed="0"/>
-    <w:lsdException w:name="Light Grid Accent 4" w:semiHidden="0" w:uiPriority="62" w:unhideWhenUsed="0"/>
-    <w:lsdException w:name="Medium Shading 1 Accent 4" w:semiHidden="0" w:uiPriority="63" w:unhideWhenUsed="0"/>
-    <w:lsdException w:name="Medium Shading 2 Accent 4" w:semiHidden="0" w:uiPriority="64" w:unhideWhenUsed="0"/>
-    <w:lsdException w:name="Medium List 1 Accent 4" w:semiHidden="0" w:uiPriority="65" w:unhideWhenUsed="0"/>
-    <w:lsdException w:name="Medium List 2 Accent 4" w:semiHidden="0" w:uiPriority="66" w:unhideWhenUsed="0"/>
-    <w:lsdException w:name="Medium Grid 1 Accent 4" w:semiHidden="0" w:uiPriority="67" w:unhideWhenUsed="0"/>
-    <w:lsdException w:name="Medium Grid 2 Accent 4" w:semiHidden="0" w:uiPriority="68" w:unhideWhenUsed="0"/>
-    <w:lsdException w:name="Medium Grid 3 Accent 4" w:semiHidden="0" w:uiPriority="69" w:unhideWhenUsed="0"/>
-    <w:lsdException w:name="Dark List Accent 4" w:semiHidden="0" w:uiPriority="70" w:unhideWhenUsed="0"/>
-    <w:lsdException w:name="Colorful Shading Accent 4" w:semiHidden="0" w:uiPriority="71" w:unhideWhenUsed="0"/>
-    <w:lsdException w:name="Colorful List Accent 4" w:semiHidden="0" w:uiPriority="72" w:unhideWhenUsed="0"/>
-    <w:lsdException w:name="Colorful Grid Accent 4" w:semiHidden="0" w:uiPriority="73" w:unhideWhenUsed="0"/>
-    <w:lsdException w:name="Light Shading Accent 5" w:semiHidden="0" w:uiPriority="60" w:unhideWhenUsed="0"/>
-    <w:lsdException w:name="Light List Accent 5" w:semiHidden="0" w:uiPriority="61" w:unhideWhenUsed="0"/>
-    <w:lsdException w:name="Light Grid Accent 5" w:semiHidden="0" w:uiPriority="62" w:unhideWhenUsed="0"/>
-    <w:lsdException w:name="Medium Shading 1 Accent 5" w:semiHidden="0" w:uiPriority="63" w:unhideWhenUsed="0"/>
-    <w:lsdException w:name="Medium Shading 2 Accent 5" w:semiHidden="0" w:uiPriority="64" w:unhideWhenUsed="0"/>
-    <w:lsdException w:name="Medium List 1 Accent 5" w:semiHidden="0" w:uiPriority="65" w:unhideWhenUsed="0"/>
-    <w:lsdException w:name="Medium List 2 Accent 5" w:semiHidden="0" w:uiPriority="66" w:unhideWhenUsed="0"/>
-    <w:lsdException w:name="Medium Grid 1 Accent 5" w:semiHidden="0" w:uiPriority="67" w:unhideWhenUsed="0"/>
-    <w:lsdException w:name="Medium Grid 2 Accent 5" w:semiHidden="0" w:uiPriority="68" w:unhideWhenUsed="0"/>
-    <w:lsdException w:name="Medium Grid 3 Accent 5" w:semiHidden="0" w:uiPriority="69" w:unhideWhenUsed="0"/>
-    <w:lsdException w:name="Dark List Accent 5" w:semiHidden="0" w:uiPriority="70" w:unhideWhenUsed="0"/>
-    <w:lsdException w:name="Colorful Shading Accent 5" w:semiHidden="0" w:uiPriority="71" w:unhideWhenUsed="0"/>
-    <w:lsdException w:name="Colorful List Accent 5" w:semiHidden="0" w:uiPriority="72" w:unhideWhenUsed="0"/>
-    <w:lsdException w:name="Colorful Grid Accent 5" w:semiHidden="0" w:uiPriority="73" w:unhideWhenUsed="0"/>
-    <w:lsdException w:name="Light Shading Accent 6" w:semiHidden="0" w:uiPriority="60" w:unhideWhenUsed="0"/>
-    <w:lsdException w:name="Light List Accent 6" w:semiHidden="0" w:uiPriority="61" w:unhideWhenUsed="0"/>
-    <w:lsdException w:name="Light Grid Accent 6" w:semiHidden="0" w:uiPriority="62" w:unhideWhenUsed="0"/>
-    <w:lsdException w:name="Medium Shading 1 Accent 6" w:semiHidden="0" w:uiPriority="63" w:unhideWhenUsed="0"/>
-    <w:lsdException w:name="Medium Shading 2 Accent 6" w:semiHidden="0" w:uiPriority="64" w:unhideWhenUsed="0"/>
-    <w:lsdException w:name="Medium List 1 Accent 6" w:semiHidden="0" w:uiPriority="65" w:unhideWhenUsed="0"/>
-    <w:lsdException w:name="Medium List 2 Accent 6" w:semiHidden="0" w:uiPriority="66" w:unhideWhenUsed="0"/>
-    <w:lsdException w:name="Medium Grid 1 Accent 6" w:semiHidden="0" w:uiPriority="67" w:unhideWhenUsed="0"/>
-    <w:lsdException w:name="Medium Grid 2 Accent 6" w:semiHidden="0" w:uiPriority="68" w:unhideWhenUsed="0"/>
-    <w:lsdException w:name="Medium Grid 3 Accent 6" w:semiHidden="0" w:uiPriority="69" w:unhideWhenUsed="0"/>
-    <w:lsdException w:name="Dark List Accent 6" w:semiHidden="0" w:uiPriority="70" w:unhideWhenUsed="0"/>
-    <w:lsdException w:name="Colorful Shading Accent 6" w:semiHidden="0" w:uiPriority="71" w:unhideWhenUsed="0"/>
-    <w:lsdException w:name="Colorful List Accent 6" w:semiHidden="0" w:uiPriority="72" w:unhideWhenUsed="0"/>
-    <w:lsdException w:name="Colorful Grid Accent 6" w:semiHidden="0" w:uiPriority="73" w:unhideWhenUsed="0"/>
-    <w:lsdException w:name="Subtle Emphasis" w:semiHidden="0" w:uiPriority="19" w:unhideWhenUsed="0" w:qFormat="1"/>
-    <w:lsdException w:name="Intense Emphasis" w:semiHidden="0" w:uiPriority="21" w:unhideWhenUsed="0" w:qFormat="1"/>
-    <w:lsdException w:name="Subtle Reference" w:semiHidden="0" w:uiPriority="31" w:unhideWhenUsed="0" w:qFormat="1"/>
-    <w:lsdException w:name="Intense Reference" w:semiHidden="0" w:uiPriority="32" w:unhideWhenUsed="0" w:qFormat="1"/>
-    <w:lsdException w:name="Book Title" w:semiHidden="0" w:uiPriority="33" w:unhideWhenUsed="0" w:qFormat="1"/>
-    <w:lsdException w:name="Bibliography" w:uiPriority="37"/>
-    <w:lsdException w:name="TOC Heading" w:uiPriority="39" w:qFormat="1"/>
-  </w:latentStyles>
-  <w:style w:type="paragraph" w:default="1" w:styleId="Normal">
-    <w:name w:val="Normal"/>
-    <w:qFormat/>
-    <w:pPr>
-      <w:spacing w:after="200" w:line="276" w:lineRule="auto"/>
-    </w:pPr>
-    <w:rPr>
-      <w:rFonts w:ascii="Georgia" w:hAnsi="Georgia"/>
-      <w:sz w:val="28"/>
-      <w:szCs w:val="22"/>
-    </w:rPr>
-  </w:style>
-  <w:style w:type="paragraph" w:styleId="Heading1">
-    <w:name w:val="heading 1"/>
-    <w:basedOn w:val="Normal"/>
-    <w:next w:val="Normal"/>
-    <w:link w:val="Heading1Char"/>
-    <w:uiPriority w:val="9"/>
-    <w:qFormat/>
-    <w:pPr>
-      <w:keepNext/>
-      <w:keepLines/>
-      <w:spacing w:before="240" w:after="0"/>
-      <w:outlineLvl w:val="0"/>
-    </w:pPr>
-    <w:rPr>
-      <w:rFonts w:eastAsiaTheme="majorEastAsia" w:cstheme="majorBidi"/>
-      <w:b/>
-      <w:sz w:val="40"/>
-      <w:szCs w:val="32"/>
-    </w:rPr>
-  </w:style>
-  <w:style w:type="character" w:default="1" w:styleId="DefaultParagraphFont">
-    <w:name w:val="Default Paragraph Font"/>
-    <w:uiPriority w:val="1"/>
-    <w:semiHidden/>
-    <w:unhideWhenUsed/>
-  </w:style>
-  <w:style w:type="table" w:default="1" w:styleId="TableNormal">
-    <w:name w:val="Normal Table"/>
-    <w:uiPriority w:val="99"/>
-    <w:semiHidden/>
-    <w:unhideWhenUsed/>
-    <w:tblPr>
-      <w:tblInd w:w="0" w:type="dxa"/>
-      <w:tblCellMar>
-        <w:top w:w="0" w:type="dxa"/>
-        <w:left w:w="108" w:type="dxa"/>
-        <w:bottom w:w="0" w:type="dxa"/>
-        <w:right w:w="108" w:type="dxa"/>
-      </w:tblCellMar>
-    </w:tblPr>
-  </w:style>
-  <w:style w:type="numbering" w:default="1" w:styleId="NoList">
-    <w:name w:val="No List"/>
-    <w:uiPriority w:val="99"/>
-    <w:semiHidden/>
-    <w:unhideWhenUsed/>
-  </w:style>
-  <w:style w:type="character" w:customStyle="1" w:styleId="Heading1Char">
-    <w:name w:val="Heading 1 Char"/>
-    <w:basedOn w:val="DefaultParagraphFont"/>
-    <w:link w:val="Heading1"/>
-    <w:uiPriority w:val="9"/>
-    <w:locked/>
-    <w:rPr>
-      <w:rFonts w:ascii="Georgia" w:eastAsiaTheme="majorEastAsia" w:hAnsi="Georgia" w:cstheme="majorBidi" w:hint="default"/>
-      <w:b/>
-      <w:bCs w:val="0"/>
-      <w:sz w:val="40"/>
-      <w:szCs w:val="32"/>
     </w:rPr>
   </w:style>
   <w:style w:type="paragraph" w:styleId="PlainText">
@@ -4434,25 +4357,13 @@
       <w:szCs w:val="16"/>
     </w:rPr>
   </w:style>
-  <w:style w:type="paragraph" w:customStyle="1" w:styleId="msonormal0">
-    <w:name w:val="msonormal"/>
-    <w:basedOn w:val="Normal"/>
-    <w:pPr>
-      <w:spacing w:before="100" w:beforeAutospacing="1" w:after="100" w:afterAutospacing="1" w:line="240" w:lineRule="auto"/>
-    </w:pPr>
-    <w:rPr>
-      <w:rFonts w:ascii="Times New Roman" w:eastAsiaTheme="minorEastAsia" w:hAnsi="Times New Roman" w:cs="Times New Roman"/>
-      <w:sz w:val="24"/>
-      <w:szCs w:val="24"/>
-    </w:rPr>
-  </w:style>
   <w:style w:type="paragraph" w:styleId="BodyText">
     <w:name w:val="Body Text"/>
     <w:basedOn w:val="Normal"/>
     <w:link w:val="BodyTextChar"/>
     <w:uiPriority w:val="99"/>
     <w:unhideWhenUsed/>
-    <w:rsid w:val="003D5D76"/>
+    <w:rsid w:val="00876DAF"/>
     <w:pPr>
       <w:spacing w:after="120"/>
     </w:pPr>
@@ -4462,7 +4373,7 @@
     <w:basedOn w:val="DefaultParagraphFont"/>
     <w:link w:val="BodyText"/>
     <w:uiPriority w:val="99"/>
-    <w:rsid w:val="003D5D76"/>
+    <w:rsid w:val="00876DAF"/>
     <w:rPr>
       <w:rFonts w:ascii="Georgia" w:hAnsi="Georgia"/>
       <w:sz w:val="28"/>
@@ -4475,7 +4386,7 @@
     <w:uiPriority w:val="99"/>
     <w:semiHidden/>
     <w:unhideWhenUsed/>
-    <w:rsid w:val="003D5D76"/>
+    <w:rsid w:val="00876DAF"/>
     <w:rPr>
       <w:color w:val="0000FF" w:themeColor="hyperlink"/>
       <w:u w:val="single"/>
@@ -4774,7 +4685,7 @@
 </file>
 
 <file path=customXml/itemProps1.xml><?xml version="1.0" encoding="utf-8"?>
-<ds:datastoreItem xmlns:ds="http://schemas.openxmlformats.org/officeDocument/2006/customXml" ds:itemID="{20D057E9-CB90-4E41-A310-D5A8D6869D3C}">
+<ds:datastoreItem xmlns:ds="http://schemas.openxmlformats.org/officeDocument/2006/customXml" ds:itemID="{34D1FE8D-83A6-49CE-8882-17F4F9409FCE}">
   <ds:schemaRefs>
     <ds:schemaRef ds:uri="http://schemas.openxmlformats.org/officeDocument/2006/bibliography"/>
   </ds:schemaRefs>

</xml_diff>